<commit_message>
- change le memoire (ajout resultat)  - changement background  - delais d'info plus long  - corrige un beug permettant d'ecrire du texte sur une carte image
</commit_message>
<xml_diff>
--- a/memoire/Mémoire.docx
+++ b/memoire/Mémoire.docx
@@ -1,6 +1,6 @@
 
 <file path=word/document.xml><?xml version="1.0" encoding="utf-8"?>
-<w:document xmlns:wpc="http://schemas.microsoft.com/office/word/2010/wordprocessingCanvas" xmlns:mc="http://schemas.openxmlformats.org/markup-compatibility/2006" xmlns:o="urn:schemas-microsoft-com:office:office" xmlns:r="http://schemas.openxmlformats.org/officeDocument/2006/relationships" xmlns:m="http://schemas.openxmlformats.org/officeDocument/2006/math" xmlns:v="urn:schemas-microsoft-com:vml" xmlns:wp14="http://schemas.microsoft.com/office/word/2010/wordprocessingDrawing" xmlns:wp="http://schemas.openxmlformats.org/drawingml/2006/wordprocessingDrawing" xmlns:w10="urn:schemas-microsoft-com:office:word" xmlns:w="http://schemas.openxmlformats.org/wordprocessingml/2006/main" xmlns:w14="http://schemas.microsoft.com/office/word/2010/wordml" xmlns:wpg="http://schemas.microsoft.com/office/word/2010/wordprocessingGroup" xmlns:wpi="http://schemas.microsoft.com/office/word/2010/wordprocessingInk" xmlns:wne="http://schemas.microsoft.com/office/word/2006/wordml" xmlns:wps="http://schemas.microsoft.com/office/word/2010/wordprocessingShape" mc:Ignorable="w14 wp14">
+<w:document xmlns:ve="http://schemas.openxmlformats.org/markup-compatibility/2006" xmlns:o="urn:schemas-microsoft-com:office:office" xmlns:r="http://schemas.openxmlformats.org/officeDocument/2006/relationships" xmlns:m="http://schemas.openxmlformats.org/officeDocument/2006/math" xmlns:v="urn:schemas-microsoft-com:vml" xmlns:wp="http://schemas.openxmlformats.org/drawingml/2006/wordprocessingDrawing" xmlns:w10="urn:schemas-microsoft-com:office:word" xmlns:w="http://schemas.openxmlformats.org/wordprocessingml/2006/main" xmlns:wne="http://schemas.microsoft.com/office/word/2006/wordml">
   <w:body>
     <w:p>
       <w:pPr>
@@ -23,12 +23,10 @@
         <w:jc w:val="center"/>
       </w:pPr>
       <w:proofErr w:type="spellStart"/>
-      <w:proofErr w:type="gramStart"/>
       <w:r>
         <w:t>cHTeMeLe</w:t>
       </w:r>
       <w:proofErr w:type="spellEnd"/>
-      <w:proofErr w:type="gramEnd"/>
       <w:r>
         <w:t xml:space="preserve"> Surface</w:t>
       </w:r>
@@ -54,7 +52,7 @@
       <w:tblPr>
         <w:tblStyle w:val="Listemoyenne1-Accent2"/>
         <w:tblW w:w="5000" w:type="pct"/>
-        <w:tblLook w:val="0480" w:firstRow="0" w:lastRow="0" w:firstColumn="1" w:lastColumn="0" w:noHBand="0" w:noVBand="1"/>
+        <w:tblLook w:val="0480"/>
       </w:tblPr>
       <w:tblGrid>
         <w:gridCol w:w="4360"/>
@@ -62,11 +60,11 @@
       </w:tblGrid>
       <w:tr>
         <w:trPr>
-          <w:cnfStyle w:val="000000100000" w:firstRow="0" w:lastRow="0" w:firstColumn="0" w:lastColumn="0" w:oddVBand="0" w:evenVBand="0" w:oddHBand="1" w:evenHBand="0" w:firstRowFirstColumn="0" w:firstRowLastColumn="0" w:lastRowFirstColumn="0" w:lastRowLastColumn="0"/>
+          <w:cnfStyle w:val="000000100000"/>
         </w:trPr>
         <w:tc>
           <w:tcPr>
-            <w:cnfStyle w:val="001000000000" w:firstRow="0" w:lastRow="0" w:firstColumn="1" w:lastColumn="0" w:oddVBand="0" w:evenVBand="0" w:oddHBand="0" w:evenHBand="0" w:firstRowFirstColumn="0" w:firstRowLastColumn="0" w:lastRowFirstColumn="0" w:lastRowLastColumn="0"/>
+            <w:cnfStyle w:val="001000000000"/>
             <w:tcW w:w="2500" w:type="pct"/>
           </w:tcPr>
           <w:p>
@@ -81,7 +79,7 @@
           </w:tcPr>
           <w:p>
             <w:pPr>
-              <w:cnfStyle w:val="000000100000" w:firstRow="0" w:lastRow="0" w:firstColumn="0" w:lastColumn="0" w:oddVBand="0" w:evenVBand="0" w:oddHBand="1" w:evenHBand="0" w:firstRowFirstColumn="0" w:firstRowLastColumn="0" w:lastRowFirstColumn="0" w:lastRowLastColumn="0"/>
+              <w:cnfStyle w:val="000000100000"/>
             </w:pPr>
             <w:proofErr w:type="spellStart"/>
             <w:r>
@@ -97,7 +95,7 @@
       <w:tr>
         <w:tc>
           <w:tcPr>
-            <w:cnfStyle w:val="001000000000" w:firstRow="0" w:lastRow="0" w:firstColumn="1" w:lastColumn="0" w:oddVBand="0" w:evenVBand="0" w:oddHBand="0" w:evenHBand="0" w:firstRowFirstColumn="0" w:firstRowLastColumn="0" w:lastRowFirstColumn="0" w:lastRowLastColumn="0"/>
+            <w:cnfStyle w:val="001000000000"/>
             <w:tcW w:w="2500" w:type="pct"/>
           </w:tcPr>
           <w:p>
@@ -112,7 +110,7 @@
           </w:tcPr>
           <w:p>
             <w:pPr>
-              <w:cnfStyle w:val="000000000000" w:firstRow="0" w:lastRow="0" w:firstColumn="0" w:lastColumn="0" w:oddVBand="0" w:evenVBand="0" w:oddHBand="0" w:evenHBand="0" w:firstRowFirstColumn="0" w:firstRowLastColumn="0" w:lastRowFirstColumn="0" w:lastRowLastColumn="0"/>
+              <w:cnfStyle w:val="000000000000"/>
             </w:pPr>
             <w:r>
               <w:t>Adélaïde Albouy-</w:t>
@@ -127,11 +125,11 @@
       </w:tr>
       <w:tr>
         <w:trPr>
-          <w:cnfStyle w:val="000000100000" w:firstRow="0" w:lastRow="0" w:firstColumn="0" w:lastColumn="0" w:oddVBand="0" w:evenVBand="0" w:oddHBand="1" w:evenHBand="0" w:firstRowFirstColumn="0" w:firstRowLastColumn="0" w:lastRowFirstColumn="0" w:lastRowLastColumn="0"/>
+          <w:cnfStyle w:val="000000100000"/>
         </w:trPr>
         <w:tc>
           <w:tcPr>
-            <w:cnfStyle w:val="001000000000" w:firstRow="0" w:lastRow="0" w:firstColumn="1" w:lastColumn="0" w:oddVBand="0" w:evenVBand="0" w:oddHBand="0" w:evenHBand="0" w:firstRowFirstColumn="0" w:firstRowLastColumn="0" w:lastRowFirstColumn="0" w:lastRowLastColumn="0"/>
+            <w:cnfStyle w:val="001000000000"/>
             <w:tcW w:w="2500" w:type="pct"/>
           </w:tcPr>
           <w:p>
@@ -152,7 +150,7 @@
           </w:tcPr>
           <w:p>
             <w:pPr>
-              <w:cnfStyle w:val="000000100000" w:firstRow="0" w:lastRow="0" w:firstColumn="0" w:lastColumn="0" w:oddVBand="0" w:evenVBand="0" w:oddHBand="1" w:evenHBand="0" w:firstRowFirstColumn="0" w:firstRowLastColumn="0" w:lastRowFirstColumn="0" w:lastRowLastColumn="0"/>
+              <w:cnfStyle w:val="000000100000"/>
             </w:pPr>
             <w:r>
               <w:t>Non</w:t>
@@ -166,7 +164,7 @@
       <w:tblPr>
         <w:tblStyle w:val="Listemoyenne1-Accent2"/>
         <w:tblW w:w="5000" w:type="pct"/>
-        <w:tblLook w:val="0420" w:firstRow="1" w:lastRow="0" w:firstColumn="0" w:lastColumn="0" w:noHBand="0" w:noVBand="1"/>
+        <w:tblLook w:val="0420"/>
       </w:tblPr>
       <w:tblGrid>
         <w:gridCol w:w="1566"/>
@@ -177,7 +175,7 @@
       </w:tblGrid>
       <w:tr>
         <w:trPr>
-          <w:cnfStyle w:val="100000000000" w:firstRow="1" w:lastRow="0" w:firstColumn="0" w:lastColumn="0" w:oddVBand="0" w:evenVBand="0" w:oddHBand="0" w:evenHBand="0" w:firstRowFirstColumn="0" w:firstRowLastColumn="0" w:lastRowFirstColumn="0" w:lastRowLastColumn="0"/>
+          <w:cnfStyle w:val="100000000000"/>
         </w:trPr>
         <w:tc>
           <w:tcPr>
@@ -224,7 +222,7 @@
       </w:tr>
       <w:tr>
         <w:trPr>
-          <w:cnfStyle w:val="000000100000" w:firstRow="0" w:lastRow="0" w:firstColumn="0" w:lastColumn="0" w:oddVBand="0" w:evenVBand="0" w:oddHBand="1" w:evenHBand="0" w:firstRowFirstColumn="0" w:firstRowLastColumn="0" w:lastRowFirstColumn="0" w:lastRowLastColumn="0"/>
+          <w:cnfStyle w:val="000000100000"/>
         </w:trPr>
         <w:tc>
           <w:tcPr>
@@ -402,7 +400,7 @@
           <w:lang w:eastAsia="fr-FR"/>
         </w:rPr>
         <w:drawing>
-          <wp:inline distT="0" distB="0" distL="0" distR="0" wp14:anchorId="24A76AF9" wp14:editId="45BF9332">
+          <wp:inline distT="0" distB="0" distL="0" distR="0">
             <wp:extent cx="3151661" cy="3151661"/>
             <wp:effectExtent l="19050" t="0" r="0" b="0"/>
             <wp:docPr id="1" name="Image 0" descr="icone chtemele.jpeg"/>
@@ -417,7 +415,7 @@
                     <pic:cNvPicPr/>
                   </pic:nvPicPr>
                   <pic:blipFill>
-                    <a:blip r:embed="rId9" cstate="print"/>
+                    <a:blip r:embed="rId8" cstate="print"/>
                     <a:stretch>
                       <a:fillRect/>
                     </a:stretch>
@@ -448,7 +446,7 @@
           <w:lang w:eastAsia="fr-FR"/>
         </w:rPr>
         <w:drawing>
-          <wp:inline distT="0" distB="0" distL="0" distR="0" wp14:anchorId="617EBC9B" wp14:editId="56165F2C">
+          <wp:inline distT="0" distB="0" distL="0" distR="0">
             <wp:extent cx="5391150" cy="1412875"/>
             <wp:effectExtent l="19050" t="0" r="0" b="0"/>
             <wp:docPr id="9" name="Image 1"/>
@@ -465,7 +463,7 @@
                     </pic:cNvPicPr>
                   </pic:nvPicPr>
                   <pic:blipFill>
-                    <a:blip r:embed="rId10" cstate="print"/>
+                    <a:blip r:embed="rId9" cstate="print"/>
                     <a:srcRect/>
                     <a:stretch>
                       <a:fillRect/>
@@ -499,7 +497,7 @@
           <w:lang w:eastAsia="fr-FR"/>
         </w:rPr>
         <w:drawing>
-          <wp:inline distT="0" distB="0" distL="0" distR="0" wp14:anchorId="334E0529" wp14:editId="5328B821">
+          <wp:inline distT="0" distB="0" distL="0" distR="0">
             <wp:extent cx="5391150" cy="712470"/>
             <wp:effectExtent l="19050" t="0" r="0" b="0"/>
             <wp:docPr id="10" name="Image 2"/>
@@ -516,7 +514,7 @@
                     </pic:cNvPicPr>
                   </pic:nvPicPr>
                   <pic:blipFill>
-                    <a:blip r:embed="rId11" cstate="print"/>
+                    <a:blip r:embed="rId10" cstate="print"/>
                     <a:srcRect/>
                     <a:stretch>
                       <a:fillRect/>
@@ -551,20 +549,20 @@
     <w:bookmarkStart w:id="1" w:name="_Toc382897154" w:displacedByCustomXml="next"/>
     <w:sdt>
       <w:sdtPr>
+        <w:rPr>
+          <w:rFonts w:asciiTheme="minorHAnsi" w:eastAsiaTheme="minorHAnsi" w:hAnsiTheme="minorHAnsi" w:cstheme="minorBidi"/>
+          <w:b w:val="0"/>
+          <w:bCs w:val="0"/>
+          <w:color w:val="auto"/>
+          <w:sz w:val="22"/>
+          <w:szCs w:val="22"/>
+        </w:rPr>
         <w:id w:val="-189609832"/>
         <w:docPartObj>
           <w:docPartGallery w:val="Table of Contents"/>
           <w:docPartUnique/>
         </w:docPartObj>
       </w:sdtPr>
-      <w:sdtEndPr>
-        <w:rPr>
-          <w:rFonts w:asciiTheme="minorHAnsi" w:eastAsiaTheme="minorHAnsi" w:hAnsiTheme="minorHAnsi" w:cstheme="minorBidi"/>
-          <w:color w:val="auto"/>
-          <w:sz w:val="22"/>
-          <w:szCs w:val="22"/>
-        </w:rPr>
-      </w:sdtEndPr>
       <w:sdtContent>
         <w:p>
           <w:pPr>
@@ -3404,7 +3402,21 @@
         <w:rPr>
           <w:color w:val="0070C0"/>
         </w:rPr>
-        <w:t xml:space="preserve">(Chrome, Firefox, </w:t>
+        <w:t xml:space="preserve">(Chrome, </w:t>
+      </w:r>
+      <w:proofErr w:type="spellStart"/>
+      <w:r>
+        <w:rPr>
+          <w:color w:val="0070C0"/>
+        </w:rPr>
+        <w:t>Firefox</w:t>
+      </w:r>
+      <w:proofErr w:type="spellEnd"/>
+      <w:r>
+        <w:rPr>
+          <w:color w:val="0070C0"/>
+        </w:rPr>
+        <w:t xml:space="preserve">, </w:t>
       </w:r>
       <w:proofErr w:type="spellStart"/>
       <w:r>
@@ -3433,7 +3445,6 @@
         <w:t xml:space="preserve"> </w:t>
       </w:r>
       <w:proofErr w:type="spellStart"/>
-      <w:proofErr w:type="gramStart"/>
       <w:r>
         <w:rPr>
           <w:color w:val="0070C0"/>
@@ -3441,7 +3452,6 @@
         <w:t>cHTeMeLe</w:t>
       </w:r>
       <w:proofErr w:type="spellEnd"/>
-      <w:proofErr w:type="gramEnd"/>
       <w:r>
         <w:rPr>
           <w:color w:val="0070C0"/>
@@ -3893,9 +3903,12 @@
       <w:pPr>
         <w:ind w:firstLine="567"/>
       </w:pPr>
-      <w:proofErr w:type="spellStart"/>
-      <w:r>
-        <w:t>L’UdA</w:t>
+      <w:r>
+        <w:t>L’</w:t>
+      </w:r>
+      <w:proofErr w:type="spellStart"/>
+      <w:r>
+        <w:t>UdA</w:t>
       </w:r>
       <w:proofErr w:type="spellEnd"/>
       <w:r>
@@ -4163,12 +4176,10 @@
         <w:t xml:space="preserve">) associées à leur page HTML pour rendre la page visuellement plus attrayante. </w:t>
       </w:r>
       <w:proofErr w:type="spellStart"/>
-      <w:proofErr w:type="gramStart"/>
       <w:r>
         <w:t>cHTeMeLe</w:t>
       </w:r>
       <w:proofErr w:type="spellEnd"/>
-      <w:proofErr w:type="gramEnd"/>
       <w:r>
         <w:t xml:space="preserve"> Surface devait proposer aux joueurs la possibilité de changer à tout moment la feuille de style CSS parmi plusieurs proposées</w:t>
       </w:r>
@@ -4194,12 +4205,10 @@
         <w:tab/>
       </w:r>
       <w:proofErr w:type="spellStart"/>
-      <w:proofErr w:type="gramStart"/>
       <w:r>
         <w:t>cHTeMeLe</w:t>
       </w:r>
       <w:proofErr w:type="spellEnd"/>
-      <w:proofErr w:type="gramEnd"/>
       <w:r>
         <w:t xml:space="preserve"> étant un jeu à but éducatif, il fallait qu’il détecte les erreurs dans le code créé par les joueurs ou qu’il les empêche de les faire.</w:t>
       </w:r>
@@ -4257,29 +4266,7 @@
           <w:szCs w:val="20"/>
           <w:lang w:eastAsia="fr-FR"/>
         </w:rPr>
-        <w:t>&lt;</w:t>
-      </w:r>
-      <w:proofErr w:type="gramStart"/>
-      <w:r>
-        <w:rPr>
-          <w:rFonts w:ascii="Courier New" w:eastAsia="Times New Roman" w:hAnsi="Courier New" w:cs="Courier New"/>
-          <w:color w:val="0000FF"/>
-          <w:sz w:val="20"/>
-          <w:szCs w:val="20"/>
-          <w:lang w:eastAsia="fr-FR"/>
-        </w:rPr>
-        <w:t>html</w:t>
-      </w:r>
-      <w:proofErr w:type="gramEnd"/>
-      <w:r>
-        <w:rPr>
-          <w:rFonts w:ascii="Courier New" w:eastAsia="Times New Roman" w:hAnsi="Courier New" w:cs="Courier New"/>
-          <w:color w:val="0000FF"/>
-          <w:sz w:val="20"/>
-          <w:szCs w:val="20"/>
-          <w:lang w:eastAsia="fr-FR"/>
-        </w:rPr>
-        <w:t>&gt;</w:t>
+        <w:t>&lt;html&gt;</w:t>
       </w:r>
     </w:p>
     <w:p>
@@ -4322,7 +4309,6 @@
         <w:t>&lt;</w:t>
       </w:r>
       <w:proofErr w:type="spellStart"/>
-      <w:proofErr w:type="gramStart"/>
       <w:r>
         <w:rPr>
           <w:rFonts w:ascii="Courier New" w:eastAsia="Times New Roman" w:hAnsi="Courier New" w:cs="Courier New"/>
@@ -4334,7 +4320,6 @@
         <w:t>head</w:t>
       </w:r>
       <w:proofErr w:type="spellEnd"/>
-      <w:proofErr w:type="gramEnd"/>
       <w:r>
         <w:rPr>
           <w:rFonts w:ascii="Courier New" w:eastAsia="Times New Roman" w:hAnsi="Courier New" w:cs="Courier New"/>
@@ -4386,7 +4371,6 @@
         <w:t>&lt;</w:t>
       </w:r>
       <w:proofErr w:type="spellStart"/>
-      <w:proofErr w:type="gramStart"/>
       <w:r>
         <w:rPr>
           <w:rFonts w:ascii="Courier New" w:eastAsia="Times New Roman" w:hAnsi="Courier New" w:cs="Courier New"/>
@@ -4408,7 +4392,6 @@
         </w:rPr>
         <w:t>&gt;</w:t>
       </w:r>
-      <w:proofErr w:type="gramEnd"/>
       <w:r>
         <w:rPr>
           <w:rFonts w:ascii="Courier New" w:eastAsia="Times New Roman" w:hAnsi="Courier New" w:cs="Courier New"/>
@@ -4494,7 +4477,6 @@
         <w:t>&lt;/</w:t>
       </w:r>
       <w:proofErr w:type="spellStart"/>
-      <w:proofErr w:type="gramStart"/>
       <w:r>
         <w:rPr>
           <w:rFonts w:ascii="Courier New" w:eastAsia="Times New Roman" w:hAnsi="Courier New" w:cs="Courier New"/>
@@ -4506,7 +4488,6 @@
         <w:t>head</w:t>
       </w:r>
       <w:proofErr w:type="spellEnd"/>
-      <w:proofErr w:type="gramEnd"/>
       <w:r>
         <w:rPr>
           <w:rFonts w:ascii="Courier New" w:eastAsia="Times New Roman" w:hAnsi="Courier New" w:cs="Courier New"/>
@@ -4555,29 +4536,7 @@
           <w:szCs w:val="20"/>
           <w:lang w:eastAsia="fr-FR"/>
         </w:rPr>
-        <w:t>&lt;</w:t>
-      </w:r>
-      <w:proofErr w:type="gramStart"/>
-      <w:r>
-        <w:rPr>
-          <w:rFonts w:ascii="Courier New" w:eastAsia="Times New Roman" w:hAnsi="Courier New" w:cs="Courier New"/>
-          <w:color w:val="0000FF"/>
-          <w:sz w:val="20"/>
-          <w:szCs w:val="20"/>
-          <w:lang w:eastAsia="fr-FR"/>
-        </w:rPr>
-        <w:t>body</w:t>
-      </w:r>
-      <w:proofErr w:type="gramEnd"/>
-      <w:r>
-        <w:rPr>
-          <w:rFonts w:ascii="Courier New" w:eastAsia="Times New Roman" w:hAnsi="Courier New" w:cs="Courier New"/>
-          <w:color w:val="0000FF"/>
-          <w:sz w:val="20"/>
-          <w:szCs w:val="20"/>
-          <w:lang w:eastAsia="fr-FR"/>
-        </w:rPr>
-        <w:t>&gt;</w:t>
+        <w:t>&lt;body&gt;</w:t>
       </w:r>
     </w:p>
     <w:p>
@@ -4629,10 +4588,26 @@
           <w:szCs w:val="20"/>
           <w:lang w:eastAsia="fr-FR"/>
         </w:rPr>
-        <w:t>Ceci est une balise sur une ligne</w:t>
-      </w:r>
-      <w:proofErr w:type="gramStart"/>
-      <w:r>
+        <w:t>Ceci est une balise sur une ligne.</w:t>
+      </w:r>
+      <w:r>
+        <w:rPr>
+          <w:rFonts w:ascii="Courier New" w:eastAsia="Times New Roman" w:hAnsi="Courier New" w:cs="Courier New"/>
+          <w:color w:val="0000FF"/>
+          <w:sz w:val="20"/>
+          <w:szCs w:val="20"/>
+          <w:lang w:eastAsia="fr-FR"/>
+        </w:rPr>
+        <w:t>&lt;/h1&gt;</w:t>
+      </w:r>
+    </w:p>
+    <w:p>
+      <w:pPr>
+        <w:pBdr>
+          <w:left w:val="single" w:sz="8" w:space="4" w:color="943634" w:themeColor="accent2" w:themeShade="BF"/>
+        </w:pBdr>
+        <w:shd w:val="clear" w:color="auto" w:fill="F2F2F2" w:themeFill="background1" w:themeFillShade="F2"/>
+        <w:spacing w:after="0" w:line="240" w:lineRule="auto"/>
         <w:rPr>
           <w:rFonts w:ascii="Courier New" w:eastAsia="Times New Roman" w:hAnsi="Courier New" w:cs="Courier New"/>
           <w:b/>
@@ -4642,37 +4617,8 @@
           <w:szCs w:val="20"/>
           <w:lang w:eastAsia="fr-FR"/>
         </w:rPr>
-        <w:t>.</w:t>
-      </w:r>
-      <w:r>
-        <w:rPr>
-          <w:rFonts w:ascii="Courier New" w:eastAsia="Times New Roman" w:hAnsi="Courier New" w:cs="Courier New"/>
-          <w:color w:val="0000FF"/>
-          <w:sz w:val="20"/>
-          <w:szCs w:val="20"/>
-          <w:lang w:eastAsia="fr-FR"/>
-        </w:rPr>
-        <w:t>&lt;</w:t>
-      </w:r>
-      <w:proofErr w:type="gramEnd"/>
-      <w:r>
-        <w:rPr>
-          <w:rFonts w:ascii="Courier New" w:eastAsia="Times New Roman" w:hAnsi="Courier New" w:cs="Courier New"/>
-          <w:color w:val="0000FF"/>
-          <w:sz w:val="20"/>
-          <w:szCs w:val="20"/>
-          <w:lang w:eastAsia="fr-FR"/>
-        </w:rPr>
-        <w:t>/h1&gt;</w:t>
-      </w:r>
-    </w:p>
-    <w:p>
-      <w:pPr>
-        <w:pBdr>
-          <w:left w:val="single" w:sz="8" w:space="4" w:color="943634" w:themeColor="accent2" w:themeShade="BF"/>
-        </w:pBdr>
-        <w:shd w:val="clear" w:color="auto" w:fill="F2F2F2" w:themeFill="background1" w:themeFillShade="F2"/>
-        <w:spacing w:after="0" w:line="240" w:lineRule="auto"/>
+      </w:pPr>
+      <w:r>
         <w:rPr>
           <w:rFonts w:ascii="Courier New" w:eastAsia="Times New Roman" w:hAnsi="Courier New" w:cs="Courier New"/>
           <w:b/>
@@ -4682,8 +4628,26 @@
           <w:szCs w:val="20"/>
           <w:lang w:eastAsia="fr-FR"/>
         </w:rPr>
-      </w:pPr>
-      <w:r>
+        <w:t xml:space="preserve">        </w:t>
+      </w:r>
+      <w:r>
+        <w:rPr>
+          <w:rFonts w:ascii="Courier New" w:eastAsia="Times New Roman" w:hAnsi="Courier New" w:cs="Courier New"/>
+          <w:color w:val="0000FF"/>
+          <w:sz w:val="20"/>
+          <w:szCs w:val="20"/>
+          <w:lang w:eastAsia="fr-FR"/>
+        </w:rPr>
+        <w:t>&lt;p&gt;</w:t>
+      </w:r>
+    </w:p>
+    <w:p>
+      <w:pPr>
+        <w:pBdr>
+          <w:left w:val="single" w:sz="8" w:space="4" w:color="943634" w:themeColor="accent2" w:themeShade="BF"/>
+        </w:pBdr>
+        <w:shd w:val="clear" w:color="auto" w:fill="F2F2F2" w:themeFill="background1" w:themeFillShade="F2"/>
+        <w:spacing w:after="0" w:line="240" w:lineRule="auto"/>
         <w:rPr>
           <w:rFonts w:ascii="Courier New" w:eastAsia="Times New Roman" w:hAnsi="Courier New" w:cs="Courier New"/>
           <w:b/>
@@ -4693,26 +4657,8 @@
           <w:szCs w:val="20"/>
           <w:lang w:eastAsia="fr-FR"/>
         </w:rPr>
-        <w:t xml:space="preserve">        </w:t>
-      </w:r>
-      <w:r>
-        <w:rPr>
-          <w:rFonts w:ascii="Courier New" w:eastAsia="Times New Roman" w:hAnsi="Courier New" w:cs="Courier New"/>
-          <w:color w:val="0000FF"/>
-          <w:sz w:val="20"/>
-          <w:szCs w:val="20"/>
-          <w:lang w:eastAsia="fr-FR"/>
-        </w:rPr>
-        <w:t>&lt;p&gt;</w:t>
-      </w:r>
-    </w:p>
-    <w:p>
-      <w:pPr>
-        <w:pBdr>
-          <w:left w:val="single" w:sz="8" w:space="4" w:color="943634" w:themeColor="accent2" w:themeShade="BF"/>
-        </w:pBdr>
-        <w:shd w:val="clear" w:color="auto" w:fill="F2F2F2" w:themeFill="background1" w:themeFillShade="F2"/>
-        <w:spacing w:after="0" w:line="240" w:lineRule="auto"/>
+      </w:pPr>
+      <w:r>
         <w:rPr>
           <w:rFonts w:ascii="Courier New" w:eastAsia="Times New Roman" w:hAnsi="Courier New" w:cs="Courier New"/>
           <w:b/>
@@ -4722,8 +4668,48 @@
           <w:szCs w:val="20"/>
           <w:lang w:eastAsia="fr-FR"/>
         </w:rPr>
-      </w:pPr>
-      <w:r>
+        <w:t xml:space="preserve">            Ceci est une balise sur plusieurs lignes.</w:t>
+      </w:r>
+      <w:r>
+        <w:rPr>
+          <w:rFonts w:ascii="Courier New" w:eastAsia="Times New Roman" w:hAnsi="Courier New" w:cs="Courier New"/>
+          <w:color w:val="0000FF"/>
+          <w:sz w:val="20"/>
+          <w:szCs w:val="20"/>
+          <w:lang w:eastAsia="fr-FR"/>
+        </w:rPr>
+        <w:t>&lt;</w:t>
+      </w:r>
+      <w:proofErr w:type="spellStart"/>
+      <w:r>
+        <w:rPr>
+          <w:rFonts w:ascii="Courier New" w:eastAsia="Times New Roman" w:hAnsi="Courier New" w:cs="Courier New"/>
+          <w:color w:val="0000FF"/>
+          <w:sz w:val="20"/>
+          <w:szCs w:val="20"/>
+          <w:lang w:eastAsia="fr-FR"/>
+        </w:rPr>
+        <w:t>br</w:t>
+      </w:r>
+      <w:proofErr w:type="spellEnd"/>
+      <w:r>
+        <w:rPr>
+          <w:rFonts w:ascii="Courier New" w:eastAsia="Times New Roman" w:hAnsi="Courier New" w:cs="Courier New"/>
+          <w:color w:val="0000FF"/>
+          <w:sz w:val="20"/>
+          <w:szCs w:val="20"/>
+          <w:lang w:eastAsia="fr-FR"/>
+        </w:rPr>
+        <w:t>/&gt;</w:t>
+      </w:r>
+    </w:p>
+    <w:p>
+      <w:pPr>
+        <w:pBdr>
+          <w:left w:val="single" w:sz="8" w:space="4" w:color="943634" w:themeColor="accent2" w:themeShade="BF"/>
+        </w:pBdr>
+        <w:shd w:val="clear" w:color="auto" w:fill="F2F2F2" w:themeFill="background1" w:themeFillShade="F2"/>
+        <w:spacing w:after="0" w:line="240" w:lineRule="auto"/>
         <w:rPr>
           <w:rFonts w:ascii="Courier New" w:eastAsia="Times New Roman" w:hAnsi="Courier New" w:cs="Courier New"/>
           <w:b/>
@@ -4733,9 +4719,7 @@
           <w:szCs w:val="20"/>
           <w:lang w:eastAsia="fr-FR"/>
         </w:rPr>
-        <w:t xml:space="preserve">            Ceci est une balise sur plusieurs lignes</w:t>
-      </w:r>
-      <w:proofErr w:type="gramStart"/>
+      </w:pPr>
       <w:r>
         <w:rPr>
           <w:rFonts w:ascii="Courier New" w:eastAsia="Times New Roman" w:hAnsi="Courier New" w:cs="Courier New"/>
@@ -4746,40 +4730,7 @@
           <w:szCs w:val="20"/>
           <w:lang w:eastAsia="fr-FR"/>
         </w:rPr>
-        <w:t>.</w:t>
-      </w:r>
-      <w:r>
-        <w:rPr>
-          <w:rFonts w:ascii="Courier New" w:eastAsia="Times New Roman" w:hAnsi="Courier New" w:cs="Courier New"/>
-          <w:color w:val="0000FF"/>
-          <w:sz w:val="20"/>
-          <w:szCs w:val="20"/>
-          <w:lang w:eastAsia="fr-FR"/>
-        </w:rPr>
-        <w:t>&lt;</w:t>
-      </w:r>
-      <w:proofErr w:type="spellStart"/>
-      <w:proofErr w:type="gramEnd"/>
-      <w:r>
-        <w:rPr>
-          <w:rFonts w:ascii="Courier New" w:eastAsia="Times New Roman" w:hAnsi="Courier New" w:cs="Courier New"/>
-          <w:color w:val="0000FF"/>
-          <w:sz w:val="20"/>
-          <w:szCs w:val="20"/>
-          <w:lang w:eastAsia="fr-FR"/>
-        </w:rPr>
-        <w:t>br</w:t>
-      </w:r>
-      <w:proofErr w:type="spellEnd"/>
-      <w:r>
-        <w:rPr>
-          <w:rFonts w:ascii="Courier New" w:eastAsia="Times New Roman" w:hAnsi="Courier New" w:cs="Courier New"/>
-          <w:color w:val="0000FF"/>
-          <w:sz w:val="20"/>
-          <w:szCs w:val="20"/>
-          <w:lang w:eastAsia="fr-FR"/>
-        </w:rPr>
-        <w:t>/&gt;</w:t>
+        <w:t xml:space="preserve">            Il contient des balises qui n'engendrent pas de</w:t>
       </w:r>
     </w:p>
     <w:p>
@@ -4809,16 +4760,9 @@
           <w:szCs w:val="20"/>
           <w:lang w:eastAsia="fr-FR"/>
         </w:rPr>
-        <w:t xml:space="preserve">            Il contient des balises qui n'engendrent pas de</w:t>
-      </w:r>
-    </w:p>
-    <w:p>
-      <w:pPr>
-        <w:pBdr>
-          <w:left w:val="single" w:sz="8" w:space="4" w:color="943634" w:themeColor="accent2" w:themeShade="BF"/>
-        </w:pBdr>
-        <w:shd w:val="clear" w:color="auto" w:fill="F2F2F2" w:themeFill="background1" w:themeFillShade="F2"/>
-        <w:spacing w:after="0" w:line="240" w:lineRule="auto"/>
+        <w:t xml:space="preserve">            retours à</w:t>
+      </w:r>
+      <w:r>
         <w:rPr>
           <w:rFonts w:ascii="Courier New" w:eastAsia="Times New Roman" w:hAnsi="Courier New" w:cs="Courier New"/>
           <w:b/>
@@ -4828,7 +4772,40 @@
           <w:szCs w:val="20"/>
           <w:lang w:eastAsia="fr-FR"/>
         </w:rPr>
-      </w:pPr>
+        <w:t xml:space="preserve"> ligne </w:t>
+      </w:r>
+      <w:r>
+        <w:rPr>
+          <w:rFonts w:ascii="Courier New" w:eastAsia="Times New Roman" w:hAnsi="Courier New" w:cs="Courier New"/>
+          <w:color w:val="0000FF"/>
+          <w:sz w:val="20"/>
+          <w:szCs w:val="20"/>
+          <w:lang w:eastAsia="fr-FR"/>
+        </w:rPr>
+        <w:t>&lt;</w:t>
+      </w:r>
+      <w:proofErr w:type="spellStart"/>
+      <w:r>
+        <w:rPr>
+          <w:rFonts w:ascii="Courier New" w:eastAsia="Times New Roman" w:hAnsi="Courier New" w:cs="Courier New"/>
+          <w:color w:val="0000FF"/>
+          <w:sz w:val="20"/>
+          <w:szCs w:val="20"/>
+          <w:lang w:eastAsia="fr-FR"/>
+        </w:rPr>
+        <w:t>em</w:t>
+      </w:r>
+      <w:proofErr w:type="spellEnd"/>
+      <w:r>
+        <w:rPr>
+          <w:rFonts w:ascii="Courier New" w:eastAsia="Times New Roman" w:hAnsi="Courier New" w:cs="Courier New"/>
+          <w:color w:val="0000FF"/>
+          <w:sz w:val="20"/>
+          <w:szCs w:val="20"/>
+          <w:lang w:eastAsia="fr-FR"/>
+        </w:rPr>
+        <w:t>&gt;</w:t>
+      </w:r>
       <w:r>
         <w:rPr>
           <w:rFonts w:ascii="Courier New" w:eastAsia="Times New Roman" w:hAnsi="Courier New" w:cs="Courier New"/>
@@ -4839,9 +4816,40 @@
           <w:szCs w:val="20"/>
           <w:lang w:eastAsia="fr-FR"/>
         </w:rPr>
-        <w:t xml:space="preserve">            </w:t>
-      </w:r>
-      <w:proofErr w:type="gramStart"/>
+        <w:t>comme celle-ci</w:t>
+      </w:r>
+      <w:r>
+        <w:rPr>
+          <w:rFonts w:ascii="Courier New" w:eastAsia="Times New Roman" w:hAnsi="Courier New" w:cs="Courier New"/>
+          <w:color w:val="0000FF"/>
+          <w:sz w:val="20"/>
+          <w:szCs w:val="20"/>
+          <w:lang w:eastAsia="fr-FR"/>
+        </w:rPr>
+        <w:t>&lt;/</w:t>
+      </w:r>
+      <w:proofErr w:type="spellStart"/>
+      <w:r>
+        <w:rPr>
+          <w:rFonts w:ascii="Courier New" w:eastAsia="Times New Roman" w:hAnsi="Courier New" w:cs="Courier New"/>
+          <w:color w:val="0000FF"/>
+          <w:sz w:val="20"/>
+          <w:szCs w:val="20"/>
+          <w:lang w:eastAsia="fr-FR"/>
+        </w:rPr>
+        <w:t>em</w:t>
+      </w:r>
+      <w:proofErr w:type="spellEnd"/>
+      <w:r>
+        <w:rPr>
+          <w:rFonts w:ascii="Courier New" w:eastAsia="Times New Roman" w:hAnsi="Courier New" w:cs="Courier New"/>
+          <w:color w:val="0000FF"/>
+          <w:sz w:val="20"/>
+          <w:szCs w:val="20"/>
+          <w:lang w:eastAsia="fr-FR"/>
+        </w:rPr>
+        <w:t>&gt;</w:t>
+      </w:r>
       <w:r>
         <w:rPr>
           <w:rFonts w:ascii="Courier New" w:eastAsia="Times New Roman" w:hAnsi="Courier New" w:cs="Courier New"/>
@@ -4852,10 +4860,16 @@
           <w:szCs w:val="20"/>
           <w:lang w:eastAsia="fr-FR"/>
         </w:rPr>
-        <w:t>retours</w:t>
-      </w:r>
-      <w:proofErr w:type="gramEnd"/>
-      <w:r>
+        <w:t>.</w:t>
+      </w:r>
+    </w:p>
+    <w:p>
+      <w:pPr>
+        <w:pBdr>
+          <w:left w:val="single" w:sz="8" w:space="4" w:color="943634" w:themeColor="accent2" w:themeShade="BF"/>
+        </w:pBdr>
+        <w:shd w:val="clear" w:color="auto" w:fill="F2F2F2" w:themeFill="background1" w:themeFillShade="F2"/>
+        <w:spacing w:after="0" w:line="240" w:lineRule="auto"/>
         <w:rPr>
           <w:rFonts w:ascii="Courier New" w:eastAsia="Times New Roman" w:hAnsi="Courier New" w:cs="Courier New"/>
           <w:b/>
@@ -4865,8 +4879,7 @@
           <w:szCs w:val="20"/>
           <w:lang w:eastAsia="fr-FR"/>
         </w:rPr>
-        <w:t xml:space="preserve"> à</w:t>
-      </w:r>
+      </w:pPr>
       <w:r>
         <w:rPr>
           <w:rFonts w:ascii="Courier New" w:eastAsia="Times New Roman" w:hAnsi="Courier New" w:cs="Courier New"/>
@@ -4877,7 +4890,7 @@
           <w:szCs w:val="20"/>
           <w:lang w:eastAsia="fr-FR"/>
         </w:rPr>
-        <w:t xml:space="preserve"> ligne </w:t>
+        <w:t xml:space="preserve">        </w:t>
       </w:r>
       <w:r>
         <w:rPr>
@@ -4887,31 +4900,16 @@
           <w:szCs w:val="20"/>
           <w:lang w:eastAsia="fr-FR"/>
         </w:rPr>
-        <w:t>&lt;</w:t>
-      </w:r>
-      <w:proofErr w:type="spellStart"/>
-      <w:r>
-        <w:rPr>
-          <w:rFonts w:ascii="Courier New" w:eastAsia="Times New Roman" w:hAnsi="Courier New" w:cs="Courier New"/>
-          <w:color w:val="0000FF"/>
-          <w:sz w:val="20"/>
-          <w:szCs w:val="20"/>
-          <w:lang w:eastAsia="fr-FR"/>
-        </w:rPr>
-        <w:t>em</w:t>
-      </w:r>
-      <w:proofErr w:type="spellEnd"/>
-      <w:r>
-        <w:rPr>
-          <w:rFonts w:ascii="Courier New" w:eastAsia="Times New Roman" w:hAnsi="Courier New" w:cs="Courier New"/>
-          <w:color w:val="0000FF"/>
-          <w:sz w:val="20"/>
-          <w:szCs w:val="20"/>
-          <w:lang w:eastAsia="fr-FR"/>
-        </w:rPr>
-        <w:t>&gt;</w:t>
-      </w:r>
-      <w:r>
+        <w:t>&lt;/p&gt;</w:t>
+      </w:r>
+    </w:p>
+    <w:p>
+      <w:pPr>
+        <w:pBdr>
+          <w:left w:val="single" w:sz="8" w:space="4" w:color="943634" w:themeColor="accent2" w:themeShade="BF"/>
+        </w:pBdr>
+        <w:shd w:val="clear" w:color="auto" w:fill="F2F2F2" w:themeFill="background1" w:themeFillShade="F2"/>
+        <w:spacing w:after="0" w:line="240" w:lineRule="auto"/>
         <w:rPr>
           <w:rFonts w:ascii="Courier New" w:eastAsia="Times New Roman" w:hAnsi="Courier New" w:cs="Courier New"/>
           <w:b/>
@@ -4921,40 +4919,7 @@
           <w:szCs w:val="20"/>
           <w:lang w:eastAsia="fr-FR"/>
         </w:rPr>
-        <w:t>comme celle-ci</w:t>
-      </w:r>
-      <w:r>
-        <w:rPr>
-          <w:rFonts w:ascii="Courier New" w:eastAsia="Times New Roman" w:hAnsi="Courier New" w:cs="Courier New"/>
-          <w:color w:val="0000FF"/>
-          <w:sz w:val="20"/>
-          <w:szCs w:val="20"/>
-          <w:lang w:eastAsia="fr-FR"/>
-        </w:rPr>
-        <w:t>&lt;/</w:t>
-      </w:r>
-      <w:proofErr w:type="spellStart"/>
-      <w:r>
-        <w:rPr>
-          <w:rFonts w:ascii="Courier New" w:eastAsia="Times New Roman" w:hAnsi="Courier New" w:cs="Courier New"/>
-          <w:color w:val="0000FF"/>
-          <w:sz w:val="20"/>
-          <w:szCs w:val="20"/>
-          <w:lang w:eastAsia="fr-FR"/>
-        </w:rPr>
-        <w:t>em</w:t>
-      </w:r>
-      <w:proofErr w:type="spellEnd"/>
-      <w:r>
-        <w:rPr>
-          <w:rFonts w:ascii="Courier New" w:eastAsia="Times New Roman" w:hAnsi="Courier New" w:cs="Courier New"/>
-          <w:color w:val="0000FF"/>
-          <w:sz w:val="20"/>
-          <w:szCs w:val="20"/>
-          <w:lang w:eastAsia="fr-FR"/>
-        </w:rPr>
-        <w:t>&gt;</w:t>
-      </w:r>
+      </w:pPr>
       <w:r>
         <w:rPr>
           <w:rFonts w:ascii="Courier New" w:eastAsia="Times New Roman" w:hAnsi="Courier New" w:cs="Courier New"/>
@@ -4965,7 +4930,17 @@
           <w:szCs w:val="20"/>
           <w:lang w:eastAsia="fr-FR"/>
         </w:rPr>
-        <w:t>.</w:t>
+        <w:t xml:space="preserve">        </w:t>
+      </w:r>
+      <w:r>
+        <w:rPr>
+          <w:rFonts w:ascii="Courier New" w:eastAsia="Times New Roman" w:hAnsi="Courier New" w:cs="Courier New"/>
+          <w:color w:val="0000FF"/>
+          <w:sz w:val="20"/>
+          <w:szCs w:val="20"/>
+          <w:lang w:eastAsia="fr-FR"/>
+        </w:rPr>
+        <w:t>&lt;div&gt;</w:t>
       </w:r>
     </w:p>
     <w:p>
@@ -4995,7 +4970,8 @@
           <w:szCs w:val="20"/>
           <w:lang w:eastAsia="fr-FR"/>
         </w:rPr>
-        <w:t xml:space="preserve">        </w:t>
+        <w:lastRenderedPageBreak/>
+        <w:t xml:space="preserve">            </w:t>
       </w:r>
       <w:r>
         <w:rPr>
@@ -5005,16 +4981,9 @@
           <w:szCs w:val="20"/>
           <w:lang w:eastAsia="fr-FR"/>
         </w:rPr>
-        <w:t>&lt;/p&gt;</w:t>
-      </w:r>
-    </w:p>
-    <w:p>
-      <w:pPr>
-        <w:pBdr>
-          <w:left w:val="single" w:sz="8" w:space="4" w:color="943634" w:themeColor="accent2" w:themeShade="BF"/>
-        </w:pBdr>
-        <w:shd w:val="clear" w:color="auto" w:fill="F2F2F2" w:themeFill="background1" w:themeFillShade="F2"/>
-        <w:spacing w:after="0" w:line="240" w:lineRule="auto"/>
+        <w:t>&lt;h2&gt;</w:t>
+      </w:r>
+      <w:r>
         <w:rPr>
           <w:rFonts w:ascii="Courier New" w:eastAsia="Times New Roman" w:hAnsi="Courier New" w:cs="Courier New"/>
           <w:b/>
@@ -5024,8 +4993,26 @@
           <w:szCs w:val="20"/>
           <w:lang w:eastAsia="fr-FR"/>
         </w:rPr>
-      </w:pPr>
-      <w:r>
+        <w:t>Exemple</w:t>
+      </w:r>
+      <w:r>
+        <w:rPr>
+          <w:rFonts w:ascii="Courier New" w:eastAsia="Times New Roman" w:hAnsi="Courier New" w:cs="Courier New"/>
+          <w:color w:val="0000FF"/>
+          <w:sz w:val="20"/>
+          <w:szCs w:val="20"/>
+          <w:lang w:eastAsia="fr-FR"/>
+        </w:rPr>
+        <w:t>&lt;/h2&gt;</w:t>
+      </w:r>
+    </w:p>
+    <w:p>
+      <w:pPr>
+        <w:pBdr>
+          <w:left w:val="single" w:sz="8" w:space="4" w:color="943634" w:themeColor="accent2" w:themeShade="BF"/>
+        </w:pBdr>
+        <w:shd w:val="clear" w:color="auto" w:fill="F2F2F2" w:themeFill="background1" w:themeFillShade="F2"/>
+        <w:spacing w:after="0" w:line="240" w:lineRule="auto"/>
         <w:rPr>
           <w:rFonts w:ascii="Courier New" w:eastAsia="Times New Roman" w:hAnsi="Courier New" w:cs="Courier New"/>
           <w:b/>
@@ -5035,48 +5022,8 @@
           <w:szCs w:val="20"/>
           <w:lang w:eastAsia="fr-FR"/>
         </w:rPr>
-        <w:t xml:space="preserve">        </w:t>
-      </w:r>
-      <w:r>
-        <w:rPr>
-          <w:rFonts w:ascii="Courier New" w:eastAsia="Times New Roman" w:hAnsi="Courier New" w:cs="Courier New"/>
-          <w:color w:val="0000FF"/>
-          <w:sz w:val="20"/>
-          <w:szCs w:val="20"/>
-          <w:lang w:eastAsia="fr-FR"/>
-        </w:rPr>
-        <w:t>&lt;</w:t>
-      </w:r>
-      <w:proofErr w:type="gramStart"/>
-      <w:r>
-        <w:rPr>
-          <w:rFonts w:ascii="Courier New" w:eastAsia="Times New Roman" w:hAnsi="Courier New" w:cs="Courier New"/>
-          <w:color w:val="0000FF"/>
-          <w:sz w:val="20"/>
-          <w:szCs w:val="20"/>
-          <w:lang w:eastAsia="fr-FR"/>
-        </w:rPr>
-        <w:t>div</w:t>
-      </w:r>
-      <w:proofErr w:type="gramEnd"/>
-      <w:r>
-        <w:rPr>
-          <w:rFonts w:ascii="Courier New" w:eastAsia="Times New Roman" w:hAnsi="Courier New" w:cs="Courier New"/>
-          <w:color w:val="0000FF"/>
-          <w:sz w:val="20"/>
-          <w:szCs w:val="20"/>
-          <w:lang w:eastAsia="fr-FR"/>
-        </w:rPr>
-        <w:t>&gt;</w:t>
-      </w:r>
-    </w:p>
-    <w:p>
-      <w:pPr>
-        <w:pBdr>
-          <w:left w:val="single" w:sz="8" w:space="4" w:color="943634" w:themeColor="accent2" w:themeShade="BF"/>
-        </w:pBdr>
-        <w:shd w:val="clear" w:color="auto" w:fill="F2F2F2" w:themeFill="background1" w:themeFillShade="F2"/>
-        <w:spacing w:after="0" w:line="240" w:lineRule="auto"/>
+      </w:pPr>
+      <w:r>
         <w:rPr>
           <w:rFonts w:ascii="Courier New" w:eastAsia="Times New Roman" w:hAnsi="Courier New" w:cs="Courier New"/>
           <w:b/>
@@ -5086,8 +5033,26 @@
           <w:szCs w:val="20"/>
           <w:lang w:eastAsia="fr-FR"/>
         </w:rPr>
-      </w:pPr>
-      <w:r>
+        <w:t xml:space="preserve">        </w:t>
+      </w:r>
+      <w:r>
+        <w:rPr>
+          <w:rFonts w:ascii="Courier New" w:eastAsia="Times New Roman" w:hAnsi="Courier New" w:cs="Courier New"/>
+          <w:color w:val="0000FF"/>
+          <w:sz w:val="20"/>
+          <w:szCs w:val="20"/>
+          <w:lang w:eastAsia="fr-FR"/>
+        </w:rPr>
+        <w:t>&lt;/div&gt;</w:t>
+      </w:r>
+    </w:p>
+    <w:p>
+      <w:pPr>
+        <w:pBdr>
+          <w:left w:val="single" w:sz="8" w:space="4" w:color="943634" w:themeColor="accent2" w:themeShade="BF"/>
+        </w:pBdr>
+        <w:shd w:val="clear" w:color="auto" w:fill="F2F2F2" w:themeFill="background1" w:themeFillShade="F2"/>
+        <w:spacing w:after="0" w:line="240" w:lineRule="auto"/>
         <w:rPr>
           <w:rFonts w:ascii="Courier New" w:eastAsia="Times New Roman" w:hAnsi="Courier New" w:cs="Courier New"/>
           <w:b/>
@@ -5097,19 +5062,7 @@
           <w:szCs w:val="20"/>
           <w:lang w:eastAsia="fr-FR"/>
         </w:rPr>
-        <w:lastRenderedPageBreak/>
-        <w:t xml:space="preserve">            </w:t>
-      </w:r>
-      <w:r>
-        <w:rPr>
-          <w:rFonts w:ascii="Courier New" w:eastAsia="Times New Roman" w:hAnsi="Courier New" w:cs="Courier New"/>
-          <w:color w:val="0000FF"/>
-          <w:sz w:val="20"/>
-          <w:szCs w:val="20"/>
-          <w:lang w:eastAsia="fr-FR"/>
-        </w:rPr>
-        <w:t>&lt;h2&gt;</w:t>
-      </w:r>
+      </w:pPr>
       <w:r>
         <w:rPr>
           <w:rFonts w:ascii="Courier New" w:eastAsia="Times New Roman" w:hAnsi="Courier New" w:cs="Courier New"/>
@@ -5120,7 +5073,7 @@
           <w:szCs w:val="20"/>
           <w:lang w:eastAsia="fr-FR"/>
         </w:rPr>
-        <w:t>Exemple</w:t>
+        <w:t xml:space="preserve">    </w:t>
       </w:r>
       <w:r>
         <w:rPr>
@@ -5130,7 +5083,7 @@
           <w:szCs w:val="20"/>
           <w:lang w:eastAsia="fr-FR"/>
         </w:rPr>
-        <w:t>&lt;/h2&gt;</w:t>
+        <w:t>&lt;/body&gt;</w:t>
       </w:r>
     </w:p>
     <w:p>
@@ -5141,27 +5094,12 @@
         <w:shd w:val="clear" w:color="auto" w:fill="F2F2F2" w:themeFill="background1" w:themeFillShade="F2"/>
         <w:spacing w:after="0" w:line="240" w:lineRule="auto"/>
         <w:rPr>
-          <w:rFonts w:ascii="Courier New" w:eastAsia="Times New Roman" w:hAnsi="Courier New" w:cs="Courier New"/>
-          <w:b/>
-          <w:bCs/>
-          <w:color w:val="000000"/>
-          <w:sz w:val="20"/>
-          <w:szCs w:val="20"/>
+          <w:rFonts w:ascii="Times New Roman" w:eastAsia="Times New Roman" w:hAnsi="Times New Roman" w:cs="Times New Roman"/>
+          <w:sz w:val="24"/>
+          <w:szCs w:val="24"/>
           <w:lang w:eastAsia="fr-FR"/>
         </w:rPr>
       </w:pPr>
-      <w:r>
-        <w:rPr>
-          <w:rFonts w:ascii="Courier New" w:eastAsia="Times New Roman" w:hAnsi="Courier New" w:cs="Courier New"/>
-          <w:b/>
-          <w:bCs/>
-          <w:color w:val="000000"/>
-          <w:sz w:val="20"/>
-          <w:szCs w:val="20"/>
-          <w:lang w:eastAsia="fr-FR"/>
-        </w:rPr>
-        <w:t xml:space="preserve">        </w:t>
-      </w:r>
       <w:r>
         <w:rPr>
           <w:rFonts w:ascii="Courier New" w:eastAsia="Times New Roman" w:hAnsi="Courier New" w:cs="Courier New"/>
@@ -5170,138 +5108,7 @@
           <w:szCs w:val="20"/>
           <w:lang w:eastAsia="fr-FR"/>
         </w:rPr>
-        <w:t>&lt;/</w:t>
-      </w:r>
-      <w:proofErr w:type="gramStart"/>
-      <w:r>
-        <w:rPr>
-          <w:rFonts w:ascii="Courier New" w:eastAsia="Times New Roman" w:hAnsi="Courier New" w:cs="Courier New"/>
-          <w:color w:val="0000FF"/>
-          <w:sz w:val="20"/>
-          <w:szCs w:val="20"/>
-          <w:lang w:eastAsia="fr-FR"/>
-        </w:rPr>
-        <w:t>div</w:t>
-      </w:r>
-      <w:proofErr w:type="gramEnd"/>
-      <w:r>
-        <w:rPr>
-          <w:rFonts w:ascii="Courier New" w:eastAsia="Times New Roman" w:hAnsi="Courier New" w:cs="Courier New"/>
-          <w:color w:val="0000FF"/>
-          <w:sz w:val="20"/>
-          <w:szCs w:val="20"/>
-          <w:lang w:eastAsia="fr-FR"/>
-        </w:rPr>
-        <w:t>&gt;</w:t>
-      </w:r>
-    </w:p>
-    <w:p>
-      <w:pPr>
-        <w:pBdr>
-          <w:left w:val="single" w:sz="8" w:space="4" w:color="943634" w:themeColor="accent2" w:themeShade="BF"/>
-        </w:pBdr>
-        <w:shd w:val="clear" w:color="auto" w:fill="F2F2F2" w:themeFill="background1" w:themeFillShade="F2"/>
-        <w:spacing w:after="0" w:line="240" w:lineRule="auto"/>
-        <w:rPr>
-          <w:rFonts w:ascii="Courier New" w:eastAsia="Times New Roman" w:hAnsi="Courier New" w:cs="Courier New"/>
-          <w:b/>
-          <w:bCs/>
-          <w:color w:val="000000"/>
-          <w:sz w:val="20"/>
-          <w:szCs w:val="20"/>
-          <w:lang w:eastAsia="fr-FR"/>
-        </w:rPr>
-      </w:pPr>
-      <w:r>
-        <w:rPr>
-          <w:rFonts w:ascii="Courier New" w:eastAsia="Times New Roman" w:hAnsi="Courier New" w:cs="Courier New"/>
-          <w:b/>
-          <w:bCs/>
-          <w:color w:val="000000"/>
-          <w:sz w:val="20"/>
-          <w:szCs w:val="20"/>
-          <w:lang w:eastAsia="fr-FR"/>
-        </w:rPr>
-        <w:t xml:space="preserve">    </w:t>
-      </w:r>
-      <w:r>
-        <w:rPr>
-          <w:rFonts w:ascii="Courier New" w:eastAsia="Times New Roman" w:hAnsi="Courier New" w:cs="Courier New"/>
-          <w:color w:val="0000FF"/>
-          <w:sz w:val="20"/>
-          <w:szCs w:val="20"/>
-          <w:lang w:eastAsia="fr-FR"/>
-        </w:rPr>
-        <w:t>&lt;/</w:t>
-      </w:r>
-      <w:proofErr w:type="gramStart"/>
-      <w:r>
-        <w:rPr>
-          <w:rFonts w:ascii="Courier New" w:eastAsia="Times New Roman" w:hAnsi="Courier New" w:cs="Courier New"/>
-          <w:color w:val="0000FF"/>
-          <w:sz w:val="20"/>
-          <w:szCs w:val="20"/>
-          <w:lang w:eastAsia="fr-FR"/>
-        </w:rPr>
-        <w:t>body</w:t>
-      </w:r>
-      <w:proofErr w:type="gramEnd"/>
-      <w:r>
-        <w:rPr>
-          <w:rFonts w:ascii="Courier New" w:eastAsia="Times New Roman" w:hAnsi="Courier New" w:cs="Courier New"/>
-          <w:color w:val="0000FF"/>
-          <w:sz w:val="20"/>
-          <w:szCs w:val="20"/>
-          <w:lang w:eastAsia="fr-FR"/>
-        </w:rPr>
-        <w:t>&gt;</w:t>
-      </w:r>
-    </w:p>
-    <w:p>
-      <w:pPr>
-        <w:pBdr>
-          <w:left w:val="single" w:sz="8" w:space="4" w:color="943634" w:themeColor="accent2" w:themeShade="BF"/>
-        </w:pBdr>
-        <w:shd w:val="clear" w:color="auto" w:fill="F2F2F2" w:themeFill="background1" w:themeFillShade="F2"/>
-        <w:spacing w:after="0" w:line="240" w:lineRule="auto"/>
-        <w:rPr>
-          <w:rFonts w:ascii="Times New Roman" w:eastAsia="Times New Roman" w:hAnsi="Times New Roman" w:cs="Times New Roman"/>
-          <w:sz w:val="24"/>
-          <w:szCs w:val="24"/>
-          <w:lang w:eastAsia="fr-FR"/>
-        </w:rPr>
-      </w:pPr>
-      <w:r>
-        <w:rPr>
-          <w:rFonts w:ascii="Courier New" w:eastAsia="Times New Roman" w:hAnsi="Courier New" w:cs="Courier New"/>
-          <w:color w:val="0000FF"/>
-          <w:sz w:val="20"/>
-          <w:szCs w:val="20"/>
-          <w:lang w:eastAsia="fr-FR"/>
-        </w:rPr>
-        <w:t>&lt;/</w:t>
-      </w:r>
-      <w:proofErr w:type="gramStart"/>
-      <w:r>
-        <w:rPr>
-          <w:rFonts w:ascii="Courier New" w:eastAsia="Times New Roman" w:hAnsi="Courier New" w:cs="Courier New"/>
-          <w:color w:val="0000FF"/>
-          <w:sz w:val="20"/>
-          <w:szCs w:val="20"/>
-          <w:lang w:eastAsia="fr-FR"/>
-        </w:rPr>
-        <w:t>html</w:t>
-      </w:r>
-      <w:proofErr w:type="gramEnd"/>
-      <w:r>
-        <w:rPr>
-          <w:rFonts w:ascii="Courier New" w:eastAsia="Times New Roman" w:hAnsi="Courier New" w:cs="Courier New"/>
-          <w:color w:val="0000FF"/>
-          <w:sz w:val="20"/>
-          <w:szCs w:val="20"/>
-          <w:lang w:eastAsia="fr-FR"/>
-        </w:rPr>
-        <w:t>&gt;</w:t>
+        <w:t>&lt;/html&gt;</w:t>
       </w:r>
     </w:p>
     <w:p>
@@ -6229,15 +6036,7 @@
         <w:t xml:space="preserve"> cartes « A</w:t>
       </w:r>
       <w:r>
-        <w:t xml:space="preserve">ction » qui </w:t>
-      </w:r>
-      <w:proofErr w:type="gramStart"/>
-      <w:r>
-        <w:t>sont</w:t>
-      </w:r>
-      <w:proofErr w:type="gramEnd"/>
-      <w:r>
-        <w:t xml:space="preserve"> actives sur lui et des informations sur son tour précédent (nommé « dernière combinaison »).</w:t>
+        <w:t>ction » qui sont actives sur lui et des informations sur son tour précédent (nommé « dernière combinaison »).</w:t>
       </w:r>
     </w:p>
     <w:p>
@@ -6282,7 +6081,7 @@
       <w:tblPr>
         <w:tblStyle w:val="Listemoyenne1-Accent2"/>
         <w:tblW w:w="0" w:type="auto"/>
-        <w:tblLook w:val="0480" w:firstRow="0" w:lastRow="0" w:firstColumn="1" w:lastColumn="0" w:noHBand="0" w:noVBand="1"/>
+        <w:tblLook w:val="0480"/>
       </w:tblPr>
       <w:tblGrid>
         <w:gridCol w:w="2802"/>
@@ -6290,11 +6089,11 @@
       </w:tblGrid>
       <w:tr>
         <w:trPr>
-          <w:cnfStyle w:val="000000100000" w:firstRow="0" w:lastRow="0" w:firstColumn="0" w:lastColumn="0" w:oddVBand="0" w:evenVBand="0" w:oddHBand="1" w:evenHBand="0" w:firstRowFirstColumn="0" w:firstRowLastColumn="0" w:lastRowFirstColumn="0" w:lastRowLastColumn="0"/>
+          <w:cnfStyle w:val="000000100000"/>
         </w:trPr>
         <w:tc>
           <w:tcPr>
-            <w:cnfStyle w:val="001000000000" w:firstRow="0" w:lastRow="0" w:firstColumn="1" w:lastColumn="0" w:oddVBand="0" w:evenVBand="0" w:oddHBand="0" w:evenHBand="0" w:firstRowFirstColumn="0" w:firstRowLastColumn="0" w:lastRowFirstColumn="0" w:lastRowLastColumn="0"/>
+            <w:cnfStyle w:val="001000000000"/>
             <w:tcW w:w="3227" w:type="dxa"/>
           </w:tcPr>
           <w:p>
@@ -6309,7 +6108,7 @@
           </w:tcPr>
           <w:p>
             <w:pPr>
-              <w:cnfStyle w:val="000000100000" w:firstRow="0" w:lastRow="0" w:firstColumn="0" w:lastColumn="0" w:oddVBand="0" w:evenVBand="0" w:oddHBand="1" w:evenHBand="0" w:firstRowFirstColumn="0" w:firstRowLastColumn="0" w:lastRowFirstColumn="0" w:lastRowLastColumn="0"/>
+              <w:cnfStyle w:val="000000100000"/>
             </w:pPr>
             <w:r>
               <w:t>40 pouces</w:t>
@@ -6320,7 +6119,7 @@
       <w:tr>
         <w:tc>
           <w:tcPr>
-            <w:cnfStyle w:val="001000000000" w:firstRow="0" w:lastRow="0" w:firstColumn="1" w:lastColumn="0" w:oddVBand="0" w:evenVBand="0" w:oddHBand="0" w:evenHBand="0" w:firstRowFirstColumn="0" w:firstRowLastColumn="0" w:lastRowFirstColumn="0" w:lastRowLastColumn="0"/>
+            <w:cnfStyle w:val="001000000000"/>
             <w:tcW w:w="3227" w:type="dxa"/>
           </w:tcPr>
           <w:p>
@@ -6335,7 +6134,7 @@
           </w:tcPr>
           <w:p>
             <w:pPr>
-              <w:cnfStyle w:val="000000000000" w:firstRow="0" w:lastRow="0" w:firstColumn="0" w:lastColumn="0" w:oddVBand="0" w:evenVBand="0" w:oddHBand="0" w:evenHBand="0" w:firstRowFirstColumn="0" w:firstRowLastColumn="0" w:lastRowFirstColumn="0" w:lastRowLastColumn="0"/>
+              <w:cnfStyle w:val="000000000000"/>
             </w:pPr>
             <w:proofErr w:type="spellStart"/>
             <w:r>
@@ -6355,11 +6154,11 @@
       </w:tr>
       <w:tr>
         <w:trPr>
-          <w:cnfStyle w:val="000000100000" w:firstRow="0" w:lastRow="0" w:firstColumn="0" w:lastColumn="0" w:oddVBand="0" w:evenVBand="0" w:oddHBand="1" w:evenHBand="0" w:firstRowFirstColumn="0" w:firstRowLastColumn="0" w:lastRowFirstColumn="0" w:lastRowLastColumn="0"/>
+          <w:cnfStyle w:val="000000100000"/>
         </w:trPr>
         <w:tc>
           <w:tcPr>
-            <w:cnfStyle w:val="001000000000" w:firstRow="0" w:lastRow="0" w:firstColumn="1" w:lastColumn="0" w:oddVBand="0" w:evenVBand="0" w:oddHBand="0" w:evenHBand="0" w:firstRowFirstColumn="0" w:firstRowLastColumn="0" w:lastRowFirstColumn="0" w:lastRowLastColumn="0"/>
+            <w:cnfStyle w:val="001000000000"/>
             <w:tcW w:w="3227" w:type="dxa"/>
           </w:tcPr>
           <w:p>
@@ -6374,7 +6173,7 @@
           </w:tcPr>
           <w:p>
             <w:pPr>
-              <w:cnfStyle w:val="000000100000" w:firstRow="0" w:lastRow="0" w:firstColumn="0" w:lastColumn="0" w:oddVBand="0" w:evenVBand="0" w:oddHBand="1" w:evenHBand="0" w:firstRowFirstColumn="0" w:firstRowLastColumn="0" w:lastRowFirstColumn="0" w:lastRowLastColumn="0"/>
+              <w:cnfStyle w:val="000000100000"/>
             </w:pPr>
             <w:r>
               <w:t>RAM 4Go</w:t>
@@ -6382,7 +6181,7 @@
           </w:p>
           <w:p>
             <w:pPr>
-              <w:cnfStyle w:val="000000100000" w:firstRow="0" w:lastRow="0" w:firstColumn="0" w:lastColumn="0" w:oddVBand="0" w:evenVBand="0" w:oddHBand="1" w:evenHBand="0" w:firstRowFirstColumn="0" w:firstRowLastColumn="0" w:lastRowFirstColumn="0" w:lastRowLastColumn="0"/>
+              <w:cnfStyle w:val="000000100000"/>
             </w:pPr>
             <w:r>
               <w:t>HDD 320Go</w:t>
@@ -6393,7 +6192,7 @@
       <w:tr>
         <w:tc>
           <w:tcPr>
-            <w:cnfStyle w:val="001000000000" w:firstRow="0" w:lastRow="0" w:firstColumn="1" w:lastColumn="0" w:oddVBand="0" w:evenVBand="0" w:oddHBand="0" w:evenHBand="0" w:firstRowFirstColumn="0" w:firstRowLastColumn="0" w:lastRowFirstColumn="0" w:lastRowLastColumn="0"/>
+            <w:cnfStyle w:val="001000000000"/>
             <w:tcW w:w="3227" w:type="dxa"/>
           </w:tcPr>
           <w:p>
@@ -6408,7 +6207,7 @@
           </w:tcPr>
           <w:p>
             <w:pPr>
-              <w:cnfStyle w:val="000000000000" w:firstRow="0" w:lastRow="0" w:firstColumn="0" w:lastColumn="0" w:oddVBand="0" w:evenVBand="0" w:oddHBand="0" w:evenHBand="0" w:firstRowFirstColumn="0" w:firstRowLastColumn="0" w:lastRowFirstColumn="0" w:lastRowLastColumn="0"/>
+              <w:cnfStyle w:val="000000000000"/>
             </w:pPr>
             <w:r>
               <w:t>AMD Radeon HD 6750</w:t>
@@ -6418,11 +6217,11 @@
       </w:tr>
       <w:tr>
         <w:trPr>
-          <w:cnfStyle w:val="000000100000" w:firstRow="0" w:lastRow="0" w:firstColumn="0" w:lastColumn="0" w:oddVBand="0" w:evenVBand="0" w:oddHBand="1" w:evenHBand="0" w:firstRowFirstColumn="0" w:firstRowLastColumn="0" w:lastRowFirstColumn="0" w:lastRowLastColumn="0"/>
+          <w:cnfStyle w:val="000000100000"/>
         </w:trPr>
         <w:tc>
           <w:tcPr>
-            <w:cnfStyle w:val="001000000000" w:firstRow="0" w:lastRow="0" w:firstColumn="1" w:lastColumn="0" w:oddVBand="0" w:evenVBand="0" w:oddHBand="0" w:evenHBand="0" w:firstRowFirstColumn="0" w:firstRowLastColumn="0" w:lastRowFirstColumn="0" w:lastRowLastColumn="0"/>
+            <w:cnfStyle w:val="001000000000"/>
             <w:tcW w:w="3227" w:type="dxa"/>
           </w:tcPr>
           <w:p>
@@ -6437,7 +6236,7 @@
           </w:tcPr>
           <w:p>
             <w:pPr>
-              <w:cnfStyle w:val="000000100000" w:firstRow="0" w:lastRow="0" w:firstColumn="0" w:lastColumn="0" w:oddVBand="0" w:evenVBand="0" w:oddHBand="1" w:evenHBand="0" w:firstRowFirstColumn="0" w:firstRowLastColumn="0" w:lastRowFirstColumn="0" w:lastRowLastColumn="0"/>
+              <w:cnfStyle w:val="000000100000"/>
             </w:pPr>
             <w:r>
               <w:t>4</w:t>
@@ -6448,7 +6247,7 @@
       <w:tr>
         <w:tc>
           <w:tcPr>
-            <w:cnfStyle w:val="001000000000" w:firstRow="0" w:lastRow="0" w:firstColumn="1" w:lastColumn="0" w:oddVBand="0" w:evenVBand="0" w:oddHBand="0" w:evenHBand="0" w:firstRowFirstColumn="0" w:firstRowLastColumn="0" w:lastRowFirstColumn="0" w:lastRowLastColumn="0"/>
+            <w:cnfStyle w:val="001000000000"/>
             <w:tcW w:w="3227" w:type="dxa"/>
           </w:tcPr>
           <w:p>
@@ -6463,7 +6262,7 @@
           </w:tcPr>
           <w:p>
             <w:pPr>
-              <w:cnfStyle w:val="000000000000" w:firstRow="0" w:lastRow="0" w:firstColumn="0" w:lastColumn="0" w:oddVBand="0" w:evenVBand="0" w:oddHBand="0" w:evenHBand="0" w:firstRowFirstColumn="0" w:firstRowLastColumn="0" w:lastRowFirstColumn="0" w:lastRowLastColumn="0"/>
+              <w:cnfStyle w:val="000000000000"/>
             </w:pPr>
             <w:r>
               <w:t>Windows 7 professionnel</w:t>
@@ -6941,7 +6740,7 @@
           <w:lang w:eastAsia="fr-FR"/>
         </w:rPr>
         <w:drawing>
-          <wp:inline distT="0" distB="0" distL="0" distR="0" wp14:anchorId="0F8E6699" wp14:editId="6502A70A">
+          <wp:inline distT="0" distB="0" distL="0" distR="0">
             <wp:extent cx="5624007" cy="1594884"/>
             <wp:effectExtent l="19050" t="0" r="0" b="0"/>
             <wp:docPr id="4" name="Image 3" descr="schema pixelsense.png"/>
@@ -6956,7 +6755,7 @@
                     <pic:cNvPicPr/>
                   </pic:nvPicPr>
                   <pic:blipFill>
-                    <a:blip r:embed="rId12" cstate="print"/>
+                    <a:blip r:embed="rId11" cstate="print"/>
                     <a:stretch>
                       <a:fillRect/>
                     </a:stretch>
@@ -7254,7 +7053,21 @@
         <w:rPr>
           <w:color w:val="0070C0"/>
         </w:rPr>
-        <w:t xml:space="preserve"> sont les Bytes Tags</w:t>
+        <w:t xml:space="preserve"> sont les </w:t>
+      </w:r>
+      <w:proofErr w:type="spellStart"/>
+      <w:r>
+        <w:rPr>
+          <w:color w:val="0070C0"/>
+        </w:rPr>
+        <w:t>Bytes</w:t>
+      </w:r>
+      <w:proofErr w:type="spellEnd"/>
+      <w:r>
+        <w:rPr>
+          <w:color w:val="0070C0"/>
+        </w:rPr>
+        <w:t xml:space="preserve"> Tags</w:t>
       </w:r>
       <w:r>
         <w:rPr>
@@ -7300,7 +7113,7 @@
           <w:lang w:eastAsia="fr-FR"/>
         </w:rPr>
         <w:drawing>
-          <wp:inline distT="0" distB="0" distL="0" distR="0" wp14:anchorId="0BCB830B" wp14:editId="196EE17D">
+          <wp:inline distT="0" distB="0" distL="0" distR="0">
             <wp:extent cx="5720316" cy="1059625"/>
             <wp:effectExtent l="19050" t="0" r="0" b="0"/>
             <wp:docPr id="6" name="Image 5" descr="image tag.jpg"/>
@@ -7315,7 +7128,7 @@
                     <pic:cNvPicPr/>
                   </pic:nvPicPr>
                   <pic:blipFill>
-                    <a:blip r:embed="rId13" cstate="print"/>
+                    <a:blip r:embed="rId12" cstate="print"/>
                     <a:stretch>
                       <a:fillRect/>
                     </a:stretch>
@@ -7496,21 +7309,7 @@
           <w:color w:val="E36C0A" w:themeColor="accent6" w:themeShade="BF"/>
         </w:rPr>
         <w:tab/>
-        <w:t xml:space="preserve">Le logiciel Input Simulator, permet à n’importe quel PC fonctionnant sous Windows Vista et 7 de simuler </w:t>
-      </w:r>
-      <w:proofErr w:type="spellStart"/>
-      <w:r>
-        <w:rPr>
-          <w:color w:val="E36C0A" w:themeColor="accent6" w:themeShade="BF"/>
-        </w:rPr>
-        <w:t>tout</w:t>
-      </w:r>
-      <w:proofErr w:type="spellEnd"/>
-      <w:r>
-        <w:rPr>
-          <w:color w:val="E36C0A" w:themeColor="accent6" w:themeShade="BF"/>
-        </w:rPr>
-        <w:t xml:space="preserve"> les types d’entrées, les </w:t>
+        <w:t xml:space="preserve">Le logiciel Input Simulator, permet à n’importe quel PC fonctionnant sous Windows Vista et 7 de simuler tout les types d’entrées, les </w:t>
       </w:r>
       <w:proofErr w:type="spellStart"/>
       <w:r>
@@ -7962,21 +7761,7 @@
         <w:rPr>
           <w:color w:val="0070C0"/>
         </w:rPr>
-        <w:t xml:space="preserve">), nous avons décidé de fixer </w:t>
-      </w:r>
-      <w:proofErr w:type="gramStart"/>
-      <w:r>
-        <w:rPr>
-          <w:color w:val="0070C0"/>
-        </w:rPr>
-        <w:t>ces zones joueur</w:t>
-      </w:r>
-      <w:proofErr w:type="gramEnd"/>
-      <w:r>
-        <w:rPr>
-          <w:color w:val="0070C0"/>
-        </w:rPr>
-        <w:t>.</w:t>
+        <w:t>), nous avons décidé de fixer ces zones joueur.</w:t>
       </w:r>
     </w:p>
     <w:p>
@@ -8509,7 +8294,6 @@
         <w:t xml:space="preserve">. </w:t>
       </w:r>
       <w:proofErr w:type="spellStart"/>
-      <w:proofErr w:type="gramStart"/>
       <w:r>
         <w:rPr>
           <w:color w:val="0070C0"/>
@@ -8517,7 +8301,6 @@
         <w:t>cHTeMeLe</w:t>
       </w:r>
       <w:proofErr w:type="spellEnd"/>
-      <w:proofErr w:type="gramEnd"/>
       <w:r>
         <w:rPr>
           <w:color w:val="0070C0"/>
@@ -8816,7 +8599,6 @@
         <w:t xml:space="preserve">Carte </w:t>
       </w:r>
       <w:proofErr w:type="spellStart"/>
-      <w:proofErr w:type="gramStart"/>
       <w:r>
         <w:rPr>
           <w:rFonts w:ascii="Courier New" w:hAnsi="Courier New" w:cs="Courier New"/>
@@ -8829,14 +8611,7 @@
         <w:rPr>
           <w:rFonts w:ascii="Courier New" w:hAnsi="Courier New" w:cs="Courier New"/>
         </w:rPr>
-        <w:t>(</w:t>
-      </w:r>
-      <w:proofErr w:type="gramEnd"/>
-      <w:r>
-        <w:rPr>
-          <w:rFonts w:ascii="Courier New" w:hAnsi="Courier New" w:cs="Courier New"/>
-        </w:rPr>
-        <w:t>)</w:t>
+        <w:t>()</w:t>
       </w:r>
       <w:r>
         <w:rPr>
@@ -9033,16 +8808,8 @@
         <w:rPr>
           <w:rFonts w:asciiTheme="majorHAnsi" w:hAnsiTheme="majorHAnsi"/>
         </w:rPr>
-        <w:t xml:space="preserve">Une carte </w:t>
-      </w:r>
-      <w:proofErr w:type="gramStart"/>
-      <w:r>
-        <w:rPr>
-          <w:rFonts w:asciiTheme="majorHAnsi" w:hAnsiTheme="majorHAnsi"/>
-        </w:rPr>
-        <w:t>joueur</w:t>
-      </w:r>
-      <w:proofErr w:type="gramEnd"/>
+        <w:t>Une carte joueur</w:t>
+      </w:r>
     </w:p>
     <w:p>
       <w:pPr>
@@ -9428,21 +9195,7 @@
         <w:rPr>
           <w:rFonts w:asciiTheme="majorHAnsi" w:hAnsiTheme="majorHAnsi"/>
         </w:rPr>
-        <w:t xml:space="preserve"> pop-up </w:t>
-      </w:r>
-      <w:proofErr w:type="gramStart"/>
-      <w:r>
-        <w:rPr>
-          <w:rFonts w:asciiTheme="majorHAnsi" w:hAnsiTheme="majorHAnsi"/>
-        </w:rPr>
-        <w:t>prédéfinie</w:t>
-      </w:r>
-      <w:proofErr w:type="gramEnd"/>
-      <w:r>
-        <w:rPr>
-          <w:rFonts w:asciiTheme="majorHAnsi" w:hAnsiTheme="majorHAnsi"/>
-        </w:rPr>
-        <w:t xml:space="preserve">. Au départ, nous avons eu des difficultés à faire fonctionner le </w:t>
+        <w:t xml:space="preserve"> pop-up prédéfinie. Au départ, nous avons eu des difficultés à faire fonctionner le </w:t>
       </w:r>
       <w:proofErr w:type="spellStart"/>
       <w:r>
@@ -9606,14 +9359,7 @@
         <w:rPr>
           <w:rFonts w:asciiTheme="majorHAnsi" w:hAnsiTheme="majorHAnsi"/>
         </w:rPr>
-        <w:t xml:space="preserve">uffisait de transformer </w:t>
-      </w:r>
-      <w:proofErr w:type="gramStart"/>
-      <w:r>
-        <w:rPr>
-          <w:rFonts w:asciiTheme="majorHAnsi" w:hAnsiTheme="majorHAnsi"/>
-        </w:rPr>
-        <w:t xml:space="preserve">le </w:t>
+        <w:t xml:space="preserve">uffisait de transformer le </w:t>
       </w:r>
       <w:proofErr w:type="spellStart"/>
       <w:r>
@@ -9629,7 +9375,6 @@
         <w:t>ontrol</w:t>
       </w:r>
       <w:proofErr w:type="spellEnd"/>
-      <w:proofErr w:type="gramEnd"/>
       <w:r>
         <w:rPr>
           <w:rFonts w:asciiTheme="majorHAnsi" w:hAnsiTheme="majorHAnsi"/>
@@ -10448,7 +10193,15 @@
       </w:r>
       <w:proofErr w:type="spellStart"/>
       <w:r>
-        <w:t>Add-ons</w:t>
+        <w:t>Add</w:t>
+      </w:r>
+      <w:proofErr w:type="spellEnd"/>
+      <w:r>
+        <w:t>-</w:t>
+      </w:r>
+      <w:proofErr w:type="spellStart"/>
+      <w:r>
+        <w:t>ons</w:t>
       </w:r>
       <w:proofErr w:type="spellEnd"/>
       <w:r>
@@ -10512,11 +10265,11 @@
       </w:r>
       <w:proofErr w:type="spellStart"/>
       <w:r>
-        <w:t>Add-on</w:t>
-      </w:r>
-      <w:proofErr w:type="spellEnd"/>
-      <w:r>
-        <w:t xml:space="preserve"> octroie un bonus différé à celui qui la pose :</w:t>
+        <w:t>Add</w:t>
+      </w:r>
+      <w:proofErr w:type="spellEnd"/>
+      <w:r>
+        <w:t>-on octroie un bonus différé à celui qui la pose :</w:t>
       </w:r>
     </w:p>
     <w:p>
@@ -10542,15 +10295,7 @@
     <w:p>
       <w:r>
         <w:lastRenderedPageBreak/>
-        <w:t xml:space="preserve">Pour afficher les effets différés sur la carte </w:t>
-      </w:r>
-      <w:proofErr w:type="gramStart"/>
-      <w:r>
-        <w:t>joueur</w:t>
-      </w:r>
-      <w:proofErr w:type="gramEnd"/>
-      <w:r>
-        <w:t>,  il a fallu créer une énumération des trois effets exista</w:t>
+        <w:t>Pour afficher les effets différés sur la carte joueur,  il a fallu créer une énumération des trois effets exista</w:t>
       </w:r>
       <w:r>
         <w:t>nts et une classe pour chacun d’eux.</w:t>
@@ -10623,7 +10368,6 @@
         <w:t xml:space="preserve"> </w:t>
       </w:r>
       <w:proofErr w:type="spellStart"/>
-      <w:proofErr w:type="gramStart"/>
       <w:r>
         <w:t>hasBrowserUpdate</w:t>
       </w:r>
@@ -10631,7 +10375,6 @@
       <w:r>
         <w:t>()</w:t>
       </w:r>
-      <w:proofErr w:type="gramEnd"/>
     </w:p>
     <w:p>
       <w:pPr>
@@ -10664,7 +10407,6 @@
         <w:t xml:space="preserve">  </w:t>
       </w:r>
       <w:proofErr w:type="spellStart"/>
-      <w:proofErr w:type="gramStart"/>
       <w:r>
         <w:rPr>
           <w:color w:val="0000FF"/>
@@ -10673,7 +10415,6 @@
         <w:t>foreach</w:t>
       </w:r>
       <w:proofErr w:type="spellEnd"/>
-      <w:proofErr w:type="gramEnd"/>
       <w:r>
         <w:rPr>
           <w:lang w:val="en-US"/>
@@ -10691,21 +10432,7 @@
         <w:rPr>
           <w:lang w:val="en-US"/>
         </w:rPr>
-        <w:t xml:space="preserve"> </w:t>
-      </w:r>
-      <w:proofErr w:type="spellStart"/>
-      <w:r>
-        <w:rPr>
-          <w:lang w:val="en-US"/>
-        </w:rPr>
-        <w:t>effect</w:t>
-      </w:r>
-      <w:proofErr w:type="spellEnd"/>
-      <w:r>
-        <w:rPr>
-          <w:lang w:val="en-US"/>
-        </w:rPr>
-        <w:t xml:space="preserve"> </w:t>
+        <w:t xml:space="preserve"> effect </w:t>
       </w:r>
       <w:r>
         <w:rPr>
@@ -10762,7 +10489,6 @@
         </w:rPr>
         <w:t xml:space="preserve">    </w:t>
       </w:r>
-      <w:proofErr w:type="gramStart"/>
       <w:r>
         <w:rPr>
           <w:color w:val="0000FF"/>
@@ -10770,7 +10496,6 @@
         </w:rPr>
         <w:t>if</w:t>
       </w:r>
-      <w:proofErr w:type="gramEnd"/>
       <w:r>
         <w:rPr>
           <w:lang w:val="en-US"/>
@@ -10839,7 +10564,6 @@
         </w:rPr>
         <w:t xml:space="preserve">    </w:t>
       </w:r>
-      <w:proofErr w:type="gramStart"/>
       <w:r>
         <w:rPr>
           <w:color w:val="0000FF"/>
@@ -10847,7 +10571,6 @@
         </w:rPr>
         <w:t>return</w:t>
       </w:r>
-      <w:proofErr w:type="gramEnd"/>
       <w:r>
         <w:rPr>
           <w:lang w:val="en-US"/>
@@ -10901,7 +10624,6 @@
         </w:rPr>
         <w:t xml:space="preserve">  </w:t>
       </w:r>
-      <w:proofErr w:type="gramStart"/>
       <w:r>
         <w:rPr>
           <w:color w:val="0000FF"/>
@@ -10909,7 +10631,6 @@
         </w:rPr>
         <w:t>return</w:t>
       </w:r>
-      <w:proofErr w:type="gramEnd"/>
       <w:r>
         <w:rPr>
           <w:lang w:val="en-US"/>
@@ -11043,7 +10764,6 @@
           <w:lang w:val="en-US"/>
         </w:rPr>
       </w:pPr>
-      <w:proofErr w:type="gramStart"/>
       <w:r>
         <w:rPr>
           <w:color w:val="0000FF"/>
@@ -11051,7 +10771,6 @@
         </w:rPr>
         <w:t>if</w:t>
       </w:r>
-      <w:proofErr w:type="gramEnd"/>
       <w:r>
         <w:rPr>
           <w:lang w:val="en-US"/>
@@ -11200,7 +10919,15 @@
       </w:r>
       <w:proofErr w:type="spellStart"/>
       <w:r>
-        <w:t>Add-ons</w:t>
+        <w:t>Add</w:t>
+      </w:r>
+      <w:proofErr w:type="spellEnd"/>
+      <w:r>
+        <w:t>-</w:t>
+      </w:r>
+      <w:proofErr w:type="spellStart"/>
+      <w:r>
+        <w:t>ons</w:t>
       </w:r>
       <w:proofErr w:type="spellEnd"/>
       <w:r>
@@ -11497,21 +11224,7 @@
         <w:rPr>
           <w:color w:val="5F497A" w:themeColor="accent4" w:themeShade="BF"/>
         </w:rPr>
-        <w:t xml:space="preserve"> peut en contenir d’autres, ce qui fait de cette structure de données un arbre </w:t>
-      </w:r>
-      <w:proofErr w:type="spellStart"/>
-      <w:r>
-        <w:rPr>
-          <w:color w:val="5F497A" w:themeColor="accent4" w:themeShade="BF"/>
-        </w:rPr>
-        <w:t>N-aire</w:t>
-      </w:r>
-      <w:proofErr w:type="spellEnd"/>
-      <w:r>
-        <w:rPr>
-          <w:color w:val="5F497A" w:themeColor="accent4" w:themeShade="BF"/>
-        </w:rPr>
-        <w:t xml:space="preserve">. </w:t>
+        <w:t xml:space="preserve"> peut en contenir d’autres, ce qui fait de cette structure de données un arbre N-aire. </w:t>
       </w:r>
     </w:p>
     <w:p>
@@ -11729,7 +11442,6 @@
         <w:t xml:space="preserve">Après plusieurs réflexions et schémas, il fut décidé que chaque classe ci-dessus aurait une fonction </w:t>
       </w:r>
       <w:proofErr w:type="spellStart"/>
-      <w:proofErr w:type="gramStart"/>
       <w:r>
         <w:rPr>
           <w:rFonts w:ascii="Courier New" w:hAnsi="Courier New" w:cs="Courier New"/>
@@ -11743,15 +11455,7 @@
           <w:rFonts w:ascii="Courier New" w:hAnsi="Courier New" w:cs="Courier New"/>
           <w:color w:val="5F497A" w:themeColor="accent4" w:themeShade="BF"/>
         </w:rPr>
-        <w:t>(</w:t>
-      </w:r>
-      <w:proofErr w:type="gramEnd"/>
-      <w:r>
-        <w:rPr>
-          <w:rFonts w:ascii="Courier New" w:hAnsi="Courier New" w:cs="Courier New"/>
-          <w:color w:val="5F497A" w:themeColor="accent4" w:themeShade="BF"/>
-        </w:rPr>
-        <w:t>)</w:t>
+        <w:t>()</w:t>
       </w:r>
       <w:r>
         <w:rPr>
@@ -11946,7 +11650,6 @@
         </w:rPr>
       </w:pPr>
       <w:proofErr w:type="spellStart"/>
-      <w:proofErr w:type="gramStart"/>
       <w:r>
         <w:rPr>
           <w:b/>
@@ -11967,81 +11670,64 @@
           <w:b/>
           <w:color w:val="5F497A" w:themeColor="accent4" w:themeShade="BF"/>
         </w:rPr>
-        <w:t>(</w:t>
-      </w:r>
-      <w:proofErr w:type="gramEnd"/>
+        <w:t>()</w:t>
+      </w:r>
+      <w:r>
+        <w:rPr>
+          <w:color w:val="5F497A" w:themeColor="accent4" w:themeShade="BF"/>
+        </w:rPr>
+        <w:t xml:space="preserve"> : Son fonctionnement est on-ne-peut plus basique : elle fait un rendu du </w:t>
+      </w:r>
+      <w:proofErr w:type="spellStart"/>
+      <w:r>
+        <w:rPr>
+          <w:color w:val="5F497A" w:themeColor="accent4" w:themeShade="BF"/>
+        </w:rPr>
+        <w:t>doctype</w:t>
+      </w:r>
+      <w:proofErr w:type="spellEnd"/>
+      <w:r>
+        <w:rPr>
+          <w:color w:val="5F497A" w:themeColor="accent4" w:themeShade="BF"/>
+        </w:rPr>
+        <w:t xml:space="preserve">, puis appelle le rendu du </w:t>
+      </w:r>
+      <w:proofErr w:type="spellStart"/>
+      <w:r>
+        <w:rPr>
+          <w:color w:val="5F497A" w:themeColor="accent4" w:themeShade="BF"/>
+        </w:rPr>
+        <w:t>HtmlElement</w:t>
+      </w:r>
+      <w:proofErr w:type="spellEnd"/>
+      <w:r>
+        <w:rPr>
+          <w:color w:val="5F497A" w:themeColor="accent4" w:themeShade="BF"/>
+        </w:rPr>
+        <w:t xml:space="preserve"> &lt;html&gt;, contenant tout le reste de la page.</w:t>
+      </w:r>
+    </w:p>
+    <w:p>
+      <w:pPr>
+        <w:rPr>
+          <w:color w:val="5F497A" w:themeColor="accent4" w:themeShade="BF"/>
+        </w:rPr>
+      </w:pPr>
+      <w:proofErr w:type="spellStart"/>
       <w:r>
         <w:rPr>
           <w:b/>
           <w:color w:val="5F497A" w:themeColor="accent4" w:themeShade="BF"/>
         </w:rPr>
-        <w:t>)</w:t>
-      </w:r>
-      <w:r>
-        <w:rPr>
-          <w:color w:val="5F497A" w:themeColor="accent4" w:themeShade="BF"/>
-        </w:rPr>
-        <w:t xml:space="preserve"> : Son fonctionnement est on-ne-peut plus basique : elle fait un rendu du </w:t>
-      </w:r>
-      <w:proofErr w:type="spellStart"/>
-      <w:r>
-        <w:rPr>
-          <w:color w:val="5F497A" w:themeColor="accent4" w:themeShade="BF"/>
-        </w:rPr>
-        <w:t>doctype</w:t>
-      </w:r>
-      <w:proofErr w:type="spellEnd"/>
-      <w:r>
-        <w:rPr>
-          <w:color w:val="5F497A" w:themeColor="accent4" w:themeShade="BF"/>
-        </w:rPr>
-        <w:t xml:space="preserve">, puis appelle le rendu du </w:t>
-      </w:r>
-      <w:proofErr w:type="spellStart"/>
-      <w:r>
-        <w:rPr>
-          <w:color w:val="5F497A" w:themeColor="accent4" w:themeShade="BF"/>
-        </w:rPr>
-        <w:t>HtmlElement</w:t>
-      </w:r>
-      <w:proofErr w:type="spellEnd"/>
-      <w:r>
-        <w:rPr>
-          <w:color w:val="5F497A" w:themeColor="accent4" w:themeShade="BF"/>
-        </w:rPr>
-        <w:t xml:space="preserve"> &lt;html&gt;, contenant tout le reste de la page.</w:t>
-      </w:r>
-    </w:p>
-    <w:p>
-      <w:pPr>
-        <w:rPr>
-          <w:color w:val="5F497A" w:themeColor="accent4" w:themeShade="BF"/>
-        </w:rPr>
-      </w:pPr>
-      <w:proofErr w:type="spellStart"/>
-      <w:proofErr w:type="gramStart"/>
+        <w:t>RenderHtmlElement</w:t>
+      </w:r>
+      <w:proofErr w:type="spellEnd"/>
       <w:r>
         <w:rPr>
           <w:b/>
           <w:color w:val="5F497A" w:themeColor="accent4" w:themeShade="BF"/>
         </w:rPr>
-        <w:t>RenderHtmlElement</w:t>
-      </w:r>
-      <w:proofErr w:type="spellEnd"/>
-      <w:r>
-        <w:rPr>
-          <w:b/>
-          <w:color w:val="5F497A" w:themeColor="accent4" w:themeShade="BF"/>
-        </w:rPr>
-        <w:t>(</w:t>
-      </w:r>
-      <w:proofErr w:type="gramEnd"/>
-      <w:r>
-        <w:rPr>
-          <w:b/>
-          <w:color w:val="5F497A" w:themeColor="accent4" w:themeShade="BF"/>
-        </w:rPr>
-        <w:t>)</w:t>
+        <w:t>()</w:t>
       </w:r>
       <w:r>
         <w:rPr>
@@ -12221,7 +11907,6 @@
         <w:t xml:space="preserve">On commence par générer la liste des attributs (qui sera ajouté au texte de rendu plus tard) à l’aide de la fonction </w:t>
       </w:r>
       <w:proofErr w:type="spellStart"/>
-      <w:proofErr w:type="gramStart"/>
       <w:r>
         <w:rPr>
           <w:rFonts w:ascii="Courier New" w:hAnsi="Courier New" w:cs="Courier New"/>
@@ -12235,118 +11920,92 @@
           <w:rFonts w:ascii="Courier New" w:hAnsi="Courier New" w:cs="Courier New"/>
           <w:color w:val="5F497A" w:themeColor="accent4" w:themeShade="BF"/>
         </w:rPr>
-        <w:t>(</w:t>
-      </w:r>
-      <w:proofErr w:type="gramEnd"/>
+        <w:t>()</w:t>
+      </w:r>
+      <w:r>
+        <w:rPr>
+          <w:rFonts w:cs="Courier New"/>
+          <w:color w:val="5F497A" w:themeColor="accent4" w:themeShade="BF"/>
+        </w:rPr>
+        <w:t>.</w:t>
+      </w:r>
+    </w:p>
+    <w:p>
+      <w:pPr>
+        <w:rPr>
+          <w:rFonts w:cs="Courier New"/>
+          <w:color w:val="5F497A" w:themeColor="accent4" w:themeShade="BF"/>
+        </w:rPr>
+      </w:pPr>
+      <w:r>
+        <w:rPr>
+          <w:rFonts w:cs="Courier New"/>
+          <w:color w:val="5F497A" w:themeColor="accent4" w:themeShade="BF"/>
+        </w:rPr>
+        <w:t xml:space="preserve">On rend ensuite la balise ouvrante de l’élément grâce à </w:t>
+      </w:r>
+      <w:proofErr w:type="spellStart"/>
+      <w:r>
+        <w:rPr>
+          <w:rFonts w:cs="Courier New"/>
+          <w:color w:val="5F497A" w:themeColor="accent4" w:themeShade="BF"/>
+        </w:rPr>
+        <w:t>renderHtmlTag</w:t>
+      </w:r>
+      <w:proofErr w:type="spellEnd"/>
+      <w:r>
+        <w:rPr>
+          <w:rFonts w:cs="Courier New"/>
+          <w:color w:val="5F497A" w:themeColor="accent4" w:themeShade="BF"/>
+        </w:rPr>
+        <w:t>() ainsi que la liste des attributs générée plus tôt.</w:t>
+      </w:r>
+    </w:p>
+    <w:p>
+      <w:pPr>
+        <w:rPr>
+          <w:rFonts w:cs="Courier New"/>
+          <w:color w:val="5F497A" w:themeColor="accent4" w:themeShade="BF"/>
+        </w:rPr>
+      </w:pPr>
+      <w:r>
+        <w:rPr>
+          <w:rFonts w:cs="Courier New"/>
+          <w:color w:val="5F497A" w:themeColor="accent4" w:themeShade="BF"/>
+        </w:rPr>
+        <w:t xml:space="preserve">Puis vient une boucle qui va parcourir tous les </w:t>
+      </w:r>
+      <w:proofErr w:type="spellStart"/>
+      <w:r>
+        <w:rPr>
+          <w:rFonts w:cs="Courier New"/>
+          <w:color w:val="5F497A" w:themeColor="accent4" w:themeShade="BF"/>
+        </w:rPr>
+        <w:t>HtmlTagContent</w:t>
+      </w:r>
+      <w:proofErr w:type="spellEnd"/>
+      <w:r>
+        <w:rPr>
+          <w:rFonts w:cs="Courier New"/>
+          <w:color w:val="5F497A" w:themeColor="accent4" w:themeShade="BF"/>
+        </w:rPr>
+        <w:t xml:space="preserve"> de l’élément pour leur faire un rendu avec </w:t>
+      </w:r>
+      <w:proofErr w:type="spellStart"/>
       <w:r>
         <w:rPr>
           <w:rFonts w:ascii="Courier New" w:hAnsi="Courier New" w:cs="Courier New"/>
           <w:color w:val="5F497A" w:themeColor="accent4" w:themeShade="BF"/>
         </w:rPr>
-        <w:t>)</w:t>
-      </w:r>
-      <w:r>
-        <w:rPr>
-          <w:rFonts w:cs="Courier New"/>
-          <w:color w:val="5F497A" w:themeColor="accent4" w:themeShade="BF"/>
-        </w:rPr>
-        <w:t>.</w:t>
-      </w:r>
-    </w:p>
-    <w:p>
-      <w:pPr>
-        <w:rPr>
-          <w:rFonts w:cs="Courier New"/>
-          <w:color w:val="5F497A" w:themeColor="accent4" w:themeShade="BF"/>
-        </w:rPr>
-      </w:pPr>
-      <w:r>
-        <w:rPr>
-          <w:rFonts w:cs="Courier New"/>
-          <w:color w:val="5F497A" w:themeColor="accent4" w:themeShade="BF"/>
-        </w:rPr>
-        <w:t xml:space="preserve">On rend ensuite la balise ouvrante de l’élément grâce à </w:t>
-      </w:r>
-      <w:proofErr w:type="spellStart"/>
-      <w:proofErr w:type="gramStart"/>
-      <w:r>
-        <w:rPr>
-          <w:rFonts w:cs="Courier New"/>
-          <w:color w:val="5F497A" w:themeColor="accent4" w:themeShade="BF"/>
-        </w:rPr>
-        <w:t>renderHtmlTag</w:t>
-      </w:r>
-      <w:proofErr w:type="spellEnd"/>
-      <w:r>
-        <w:rPr>
-          <w:rFonts w:cs="Courier New"/>
-          <w:color w:val="5F497A" w:themeColor="accent4" w:themeShade="BF"/>
-        </w:rPr>
-        <w:t>(</w:t>
-      </w:r>
-      <w:proofErr w:type="gramEnd"/>
-      <w:r>
-        <w:rPr>
-          <w:rFonts w:cs="Courier New"/>
-          <w:color w:val="5F497A" w:themeColor="accent4" w:themeShade="BF"/>
-        </w:rPr>
-        <w:t>) ainsi que la liste des attributs générée plus tôt.</w:t>
-      </w:r>
-    </w:p>
-    <w:p>
-      <w:pPr>
-        <w:rPr>
-          <w:rFonts w:cs="Courier New"/>
-          <w:color w:val="5F497A" w:themeColor="accent4" w:themeShade="BF"/>
-        </w:rPr>
-      </w:pPr>
-      <w:r>
-        <w:rPr>
-          <w:rFonts w:cs="Courier New"/>
-          <w:color w:val="5F497A" w:themeColor="accent4" w:themeShade="BF"/>
-        </w:rPr>
-        <w:t xml:space="preserve">Puis vient une boucle qui va parcourir tous les </w:t>
-      </w:r>
-      <w:proofErr w:type="spellStart"/>
-      <w:r>
-        <w:rPr>
-          <w:rFonts w:cs="Courier New"/>
-          <w:color w:val="5F497A" w:themeColor="accent4" w:themeShade="BF"/>
-        </w:rPr>
-        <w:t>HtmlTagContent</w:t>
-      </w:r>
-      <w:proofErr w:type="spellEnd"/>
-      <w:r>
-        <w:rPr>
-          <w:rFonts w:cs="Courier New"/>
-          <w:color w:val="5F497A" w:themeColor="accent4" w:themeShade="BF"/>
-        </w:rPr>
-        <w:t xml:space="preserve"> de l’élément pour leur faire un rendu avec </w:t>
-      </w:r>
-      <w:proofErr w:type="spellStart"/>
-      <w:proofErr w:type="gramStart"/>
+        <w:t>renderHtmlElement</w:t>
+      </w:r>
+      <w:proofErr w:type="spellEnd"/>
       <w:r>
         <w:rPr>
           <w:rFonts w:ascii="Courier New" w:hAnsi="Courier New" w:cs="Courier New"/>
           <w:color w:val="5F497A" w:themeColor="accent4" w:themeShade="BF"/>
         </w:rPr>
-        <w:t>renderHtmlElement</w:t>
-      </w:r>
-      <w:proofErr w:type="spellEnd"/>
-      <w:r>
-        <w:rPr>
-          <w:rFonts w:ascii="Courier New" w:hAnsi="Courier New" w:cs="Courier New"/>
-          <w:color w:val="5F497A" w:themeColor="accent4" w:themeShade="BF"/>
-        </w:rPr>
-        <w:t>(</w:t>
-      </w:r>
-      <w:proofErr w:type="gramEnd"/>
-      <w:r>
-        <w:rPr>
-          <w:rFonts w:ascii="Courier New" w:hAnsi="Courier New" w:cs="Courier New"/>
-          <w:color w:val="5F497A" w:themeColor="accent4" w:themeShade="BF"/>
-        </w:rPr>
-        <w:t>)</w:t>
+        <w:t>()</w:t>
       </w:r>
       <w:r>
         <w:rPr>
@@ -12372,7 +12031,6 @@
         <w:t xml:space="preserve">Enfin, on rend la balise fermante si elle existe à l’aide de </w:t>
       </w:r>
       <w:proofErr w:type="spellStart"/>
-      <w:proofErr w:type="gramStart"/>
       <w:r>
         <w:rPr>
           <w:rFonts w:ascii="Courier New" w:hAnsi="Courier New" w:cs="Courier New"/>
@@ -12386,33 +12044,24 @@
           <w:rFonts w:ascii="Courier New" w:hAnsi="Courier New" w:cs="Courier New"/>
           <w:color w:val="5F497A" w:themeColor="accent4" w:themeShade="BF"/>
         </w:rPr>
-        <w:t>(</w:t>
-      </w:r>
-      <w:proofErr w:type="gramEnd"/>
-      <w:r>
+        <w:t>()</w:t>
+      </w:r>
+      <w:r>
+        <w:rPr>
+          <w:rFonts w:cs="Courier New"/>
+          <w:color w:val="5F497A" w:themeColor="accent4" w:themeShade="BF"/>
+        </w:rPr>
+        <w:t>.</w:t>
+      </w:r>
+    </w:p>
+    <w:p>
+      <w:pPr>
         <w:rPr>
           <w:rFonts w:ascii="Courier New" w:hAnsi="Courier New" w:cs="Courier New"/>
           <w:color w:val="5F497A" w:themeColor="accent4" w:themeShade="BF"/>
         </w:rPr>
-        <w:t>)</w:t>
-      </w:r>
-      <w:r>
-        <w:rPr>
-          <w:rFonts w:cs="Courier New"/>
-          <w:color w:val="5F497A" w:themeColor="accent4" w:themeShade="BF"/>
-        </w:rPr>
-        <w:t>.</w:t>
-      </w:r>
-    </w:p>
-    <w:p>
-      <w:pPr>
-        <w:rPr>
-          <w:rFonts w:ascii="Courier New" w:hAnsi="Courier New" w:cs="Courier New"/>
-          <w:color w:val="5F497A" w:themeColor="accent4" w:themeShade="BF"/>
-        </w:rPr>
-      </w:pPr>
-      <w:proofErr w:type="spellStart"/>
-      <w:proofErr w:type="gramStart"/>
+      </w:pPr>
+      <w:proofErr w:type="spellStart"/>
       <w:r>
         <w:rPr>
           <w:rFonts w:cs="Courier New"/>
@@ -12428,213 +12077,184 @@
           <w:b/>
           <w:color w:val="5F497A" w:themeColor="accent4" w:themeShade="BF"/>
         </w:rPr>
-        <w:t>(</w:t>
-      </w:r>
-      <w:proofErr w:type="gramEnd"/>
+        <w:t>()</w:t>
+      </w:r>
+      <w:r>
+        <w:rPr>
+          <w:rFonts w:cs="Courier New"/>
+          <w:color w:val="5F497A" w:themeColor="accent4" w:themeShade="BF"/>
+        </w:rPr>
+        <w:t> : Il existe deux types de tags : ouvrant ou fermant.</w:t>
+      </w:r>
+      <w:r>
+        <w:rPr>
+          <w:rFonts w:cs="Courier New"/>
+          <w:color w:val="5F497A" w:themeColor="accent4" w:themeShade="BF"/>
+        </w:rPr>
+        <w:br/>
+        <w:t xml:space="preserve">Un tag ouvrant est de la forme </w:t>
+      </w:r>
+      <w:r>
+        <w:rPr>
+          <w:rFonts w:ascii="Courier New" w:hAnsi="Courier New" w:cs="Courier New"/>
+          <w:color w:val="5F497A" w:themeColor="accent4" w:themeShade="BF"/>
+        </w:rPr>
+        <w:t>&lt;</w:t>
+      </w:r>
+      <w:proofErr w:type="spellStart"/>
+      <w:r>
+        <w:rPr>
+          <w:rFonts w:ascii="Courier New" w:hAnsi="Courier New" w:cs="Courier New"/>
+          <w:color w:val="5F497A" w:themeColor="accent4" w:themeShade="BF"/>
+        </w:rPr>
+        <w:t>nom_du_tag</w:t>
+      </w:r>
+      <w:proofErr w:type="spellEnd"/>
+      <w:r>
+        <w:rPr>
+          <w:rFonts w:ascii="Courier New" w:hAnsi="Courier New" w:cs="Courier New"/>
+          <w:color w:val="5F497A" w:themeColor="accent4" w:themeShade="BF"/>
+        </w:rPr>
+        <w:t xml:space="preserve"> [attributs]&gt; </w:t>
+      </w:r>
+      <w:r>
+        <w:rPr>
+          <w:rFonts w:cs="Courier New"/>
+          <w:color w:val="5F497A" w:themeColor="accent4" w:themeShade="BF"/>
+        </w:rPr>
+        <w:t>(les attributs sont facultatifs)</w:t>
+      </w:r>
+    </w:p>
+    <w:p>
+      <w:pPr>
+        <w:rPr>
+          <w:rFonts w:ascii="Courier New" w:hAnsi="Courier New" w:cs="Courier New"/>
+          <w:color w:val="5F497A" w:themeColor="accent4" w:themeShade="BF"/>
+        </w:rPr>
+      </w:pPr>
+      <w:r>
+        <w:rPr>
+          <w:rFonts w:cs="Courier New"/>
+          <w:color w:val="5F497A" w:themeColor="accent4" w:themeShade="BF"/>
+        </w:rPr>
+        <w:t xml:space="preserve">Un tag fermant est de la forme </w:t>
+      </w:r>
+      <w:r>
+        <w:rPr>
+          <w:rFonts w:ascii="Courier New" w:hAnsi="Courier New" w:cs="Courier New"/>
+          <w:color w:val="5F497A" w:themeColor="accent4" w:themeShade="BF"/>
+        </w:rPr>
+        <w:t>&lt;/</w:t>
+      </w:r>
+      <w:proofErr w:type="spellStart"/>
+      <w:r>
+        <w:rPr>
+          <w:rFonts w:ascii="Courier New" w:hAnsi="Courier New" w:cs="Courier New"/>
+          <w:color w:val="5F497A" w:themeColor="accent4" w:themeShade="BF"/>
+        </w:rPr>
+        <w:t>nom_du_tag</w:t>
+      </w:r>
+      <w:proofErr w:type="spellEnd"/>
+      <w:r>
+        <w:rPr>
+          <w:rFonts w:ascii="Courier New" w:hAnsi="Courier New" w:cs="Courier New"/>
+          <w:color w:val="5F497A" w:themeColor="accent4" w:themeShade="BF"/>
+        </w:rPr>
+        <w:t>&gt;.</w:t>
+      </w:r>
+    </w:p>
+    <w:p>
+      <w:pPr>
+        <w:rPr>
+          <w:rFonts w:ascii="Courier New" w:hAnsi="Courier New" w:cs="Courier New"/>
+          <w:color w:val="5F497A" w:themeColor="accent4" w:themeShade="BF"/>
+        </w:rPr>
+      </w:pPr>
+      <w:proofErr w:type="spellStart"/>
       <w:r>
         <w:rPr>
           <w:rFonts w:cs="Courier New"/>
           <w:b/>
           <w:color w:val="5F497A" w:themeColor="accent4" w:themeShade="BF"/>
         </w:rPr>
-        <w:t>)</w:t>
-      </w:r>
-      <w:r>
-        <w:rPr>
-          <w:rFonts w:cs="Courier New"/>
-          <w:color w:val="5F497A" w:themeColor="accent4" w:themeShade="BF"/>
-        </w:rPr>
-        <w:t> : Il existe deux types de tags : ouvrant ou fermant.</w:t>
-      </w:r>
-      <w:r>
-        <w:rPr>
-          <w:rFonts w:cs="Courier New"/>
-          <w:color w:val="5F497A" w:themeColor="accent4" w:themeShade="BF"/>
-        </w:rPr>
-        <w:br/>
-        <w:t xml:space="preserve">Un tag ouvrant est de la forme </w:t>
-      </w:r>
-      <w:r>
-        <w:rPr>
-          <w:rFonts w:ascii="Courier New" w:hAnsi="Courier New" w:cs="Courier New"/>
-          <w:color w:val="5F497A" w:themeColor="accent4" w:themeShade="BF"/>
-        </w:rPr>
-        <w:t>&lt;</w:t>
-      </w:r>
-      <w:proofErr w:type="spellStart"/>
-      <w:r>
-        <w:rPr>
-          <w:rFonts w:ascii="Courier New" w:hAnsi="Courier New" w:cs="Courier New"/>
-          <w:color w:val="5F497A" w:themeColor="accent4" w:themeShade="BF"/>
-        </w:rPr>
-        <w:t>nom_du_tag</w:t>
-      </w:r>
-      <w:proofErr w:type="spellEnd"/>
-      <w:r>
-        <w:rPr>
-          <w:rFonts w:ascii="Courier New" w:hAnsi="Courier New" w:cs="Courier New"/>
-          <w:color w:val="5F497A" w:themeColor="accent4" w:themeShade="BF"/>
-        </w:rPr>
-        <w:t xml:space="preserve"> [attributs]&gt; </w:t>
-      </w:r>
-      <w:r>
-        <w:rPr>
-          <w:rFonts w:cs="Courier New"/>
-          <w:color w:val="5F497A" w:themeColor="accent4" w:themeShade="BF"/>
-        </w:rPr>
-        <w:t>(les attributs sont facultatifs)</w:t>
-      </w:r>
-    </w:p>
-    <w:p>
-      <w:pPr>
-        <w:rPr>
-          <w:rFonts w:ascii="Courier New" w:hAnsi="Courier New" w:cs="Courier New"/>
-          <w:color w:val="5F497A" w:themeColor="accent4" w:themeShade="BF"/>
-        </w:rPr>
-      </w:pPr>
-      <w:r>
-        <w:rPr>
-          <w:rFonts w:cs="Courier New"/>
-          <w:color w:val="5F497A" w:themeColor="accent4" w:themeShade="BF"/>
-        </w:rPr>
-        <w:t xml:space="preserve">Un tag fermant est de la forme </w:t>
-      </w:r>
-      <w:r>
-        <w:rPr>
-          <w:rFonts w:ascii="Courier New" w:hAnsi="Courier New" w:cs="Courier New"/>
-          <w:color w:val="5F497A" w:themeColor="accent4" w:themeShade="BF"/>
-        </w:rPr>
-        <w:t>&lt;/</w:t>
-      </w:r>
-      <w:proofErr w:type="spellStart"/>
-      <w:r>
-        <w:rPr>
-          <w:rFonts w:ascii="Courier New" w:hAnsi="Courier New" w:cs="Courier New"/>
-          <w:color w:val="5F497A" w:themeColor="accent4" w:themeShade="BF"/>
-        </w:rPr>
-        <w:t>nom_du_tag</w:t>
-      </w:r>
-      <w:proofErr w:type="spellEnd"/>
-      <w:r>
-        <w:rPr>
-          <w:rFonts w:ascii="Courier New" w:hAnsi="Courier New" w:cs="Courier New"/>
-          <w:color w:val="5F497A" w:themeColor="accent4" w:themeShade="BF"/>
-        </w:rPr>
-        <w:t>&gt;.</w:t>
-      </w:r>
-    </w:p>
-    <w:p>
-      <w:pPr>
-        <w:rPr>
-          <w:rFonts w:ascii="Courier New" w:hAnsi="Courier New" w:cs="Courier New"/>
-          <w:color w:val="5F497A" w:themeColor="accent4" w:themeShade="BF"/>
-        </w:rPr>
-      </w:pPr>
-      <w:proofErr w:type="spellStart"/>
-      <w:proofErr w:type="gramStart"/>
+        <w:t>RenderHtmlTagAttribute</w:t>
+      </w:r>
+      <w:proofErr w:type="spellEnd"/>
       <w:r>
         <w:rPr>
           <w:rFonts w:cs="Courier New"/>
           <w:b/>
           <w:color w:val="5F497A" w:themeColor="accent4" w:themeShade="BF"/>
         </w:rPr>
-        <w:t>RenderHtmlTagAttribute</w:t>
-      </w:r>
-      <w:proofErr w:type="spellEnd"/>
+        <w:t>()</w:t>
+      </w:r>
+      <w:r>
+        <w:rPr>
+          <w:rFonts w:cs="Courier New"/>
+          <w:color w:val="5F497A" w:themeColor="accent4" w:themeShade="BF"/>
+        </w:rPr>
+        <w:t xml:space="preserve"> : Un attribut est composé d’un nom et d’une valeur. Il est de la forme </w:t>
+      </w:r>
+      <w:r>
+        <w:rPr>
+          <w:rFonts w:ascii="Courier New" w:hAnsi="Courier New" w:cs="Courier New"/>
+          <w:color w:val="5F497A" w:themeColor="accent4" w:themeShade="BF"/>
+        </w:rPr>
+        <w:t>nom=</w:t>
+      </w:r>
+      <w:r>
+        <w:rPr>
+          <w:rFonts w:ascii="Courier New" w:hAnsi="Courier New" w:cs="Courier New"/>
+          <w:color w:val="5F497A" w:themeColor="accent4" w:themeShade="BF"/>
+        </w:rPr>
+        <w:t>"</w:t>
+      </w:r>
+      <w:r>
+        <w:rPr>
+          <w:rFonts w:ascii="Courier New" w:hAnsi="Courier New" w:cs="Courier New"/>
+          <w:color w:val="5F497A" w:themeColor="accent4" w:themeShade="BF"/>
+        </w:rPr>
+        <w:t>valeur</w:t>
+      </w:r>
+      <w:r>
+        <w:rPr>
+          <w:rFonts w:ascii="Courier New" w:hAnsi="Courier New" w:cs="Courier New"/>
+          <w:color w:val="5F497A" w:themeColor="accent4" w:themeShade="BF"/>
+        </w:rPr>
+        <w:t>"</w:t>
+      </w:r>
+      <w:r>
+        <w:rPr>
+          <w:rFonts w:ascii="Courier New" w:hAnsi="Courier New" w:cs="Courier New"/>
+          <w:color w:val="5F497A" w:themeColor="accent4" w:themeShade="BF"/>
+        </w:rPr>
+        <w:t>.</w:t>
+      </w:r>
+    </w:p>
+    <w:p>
+      <w:pPr>
+        <w:rPr>
+          <w:rFonts w:cs="Courier New"/>
+          <w:color w:val="5F497A" w:themeColor="accent4" w:themeShade="BF"/>
+        </w:rPr>
+      </w:pPr>
+      <w:proofErr w:type="spellStart"/>
       <w:r>
         <w:rPr>
           <w:rFonts w:cs="Courier New"/>
           <w:b/>
           <w:color w:val="5F497A" w:themeColor="accent4" w:themeShade="BF"/>
         </w:rPr>
-        <w:t>(</w:t>
-      </w:r>
-      <w:proofErr w:type="gramEnd"/>
+        <w:t>RenderHtmlText</w:t>
+      </w:r>
+      <w:proofErr w:type="spellEnd"/>
       <w:r>
         <w:rPr>
           <w:rFonts w:cs="Courier New"/>
           <w:b/>
           <w:color w:val="5F497A" w:themeColor="accent4" w:themeShade="BF"/>
         </w:rPr>
-        <w:t>)</w:t>
-      </w:r>
-      <w:r>
-        <w:rPr>
-          <w:rFonts w:cs="Courier New"/>
-          <w:color w:val="5F497A" w:themeColor="accent4" w:themeShade="BF"/>
-        </w:rPr>
-        <w:t xml:space="preserve"> : Un attribut est composé d’un nom et d’une valeur. Il est de la forme </w:t>
-      </w:r>
-      <w:r>
-        <w:rPr>
-          <w:rFonts w:ascii="Courier New" w:hAnsi="Courier New" w:cs="Courier New"/>
-          <w:color w:val="5F497A" w:themeColor="accent4" w:themeShade="BF"/>
-        </w:rPr>
-        <w:t>nom=</w:t>
-      </w:r>
-      <w:r>
-        <w:rPr>
-          <w:rFonts w:ascii="Courier New" w:hAnsi="Courier New" w:cs="Courier New"/>
-          <w:color w:val="5F497A" w:themeColor="accent4" w:themeShade="BF"/>
-        </w:rPr>
-        <w:t>"</w:t>
-      </w:r>
-      <w:r>
-        <w:rPr>
-          <w:rFonts w:ascii="Courier New" w:hAnsi="Courier New" w:cs="Courier New"/>
-          <w:color w:val="5F497A" w:themeColor="accent4" w:themeShade="BF"/>
-        </w:rPr>
-        <w:t>valeur</w:t>
-      </w:r>
-      <w:r>
-        <w:rPr>
-          <w:rFonts w:ascii="Courier New" w:hAnsi="Courier New" w:cs="Courier New"/>
-          <w:color w:val="5F497A" w:themeColor="accent4" w:themeShade="BF"/>
-        </w:rPr>
-        <w:t>"</w:t>
-      </w:r>
-      <w:r>
-        <w:rPr>
-          <w:rFonts w:ascii="Courier New" w:hAnsi="Courier New" w:cs="Courier New"/>
-          <w:color w:val="5F497A" w:themeColor="accent4" w:themeShade="BF"/>
-        </w:rPr>
-        <w:t>.</w:t>
-      </w:r>
-    </w:p>
-    <w:p>
-      <w:pPr>
-        <w:rPr>
-          <w:rFonts w:cs="Courier New"/>
-          <w:color w:val="5F497A" w:themeColor="accent4" w:themeShade="BF"/>
-        </w:rPr>
-      </w:pPr>
-      <w:proofErr w:type="spellStart"/>
-      <w:proofErr w:type="gramStart"/>
-      <w:r>
-        <w:rPr>
-          <w:rFonts w:cs="Courier New"/>
-          <w:b/>
-          <w:color w:val="5F497A" w:themeColor="accent4" w:themeShade="BF"/>
-        </w:rPr>
-        <w:t>RenderHtmlText</w:t>
-      </w:r>
-      <w:proofErr w:type="spellEnd"/>
-      <w:r>
-        <w:rPr>
-          <w:rFonts w:cs="Courier New"/>
-          <w:b/>
-          <w:color w:val="5F497A" w:themeColor="accent4" w:themeShade="BF"/>
-        </w:rPr>
-        <w:t>(</w:t>
-      </w:r>
-      <w:proofErr w:type="gramEnd"/>
-      <w:r>
-        <w:rPr>
-          <w:rFonts w:cs="Courier New"/>
-          <w:b/>
-          <w:color w:val="5F497A" w:themeColor="accent4" w:themeShade="BF"/>
-        </w:rPr>
-        <w:t>)</w:t>
+        <w:t>()</w:t>
       </w:r>
       <w:r>
         <w:rPr>
@@ -12735,7 +12355,21 @@
         <w:rPr>
           <w:color w:val="5F497A" w:themeColor="accent4" w:themeShade="BF"/>
         </w:rPr>
-        <w:t xml:space="preserve"> (Regular Expression), à travers la fonction Replace, permett</w:t>
+        <w:t xml:space="preserve"> (</w:t>
+      </w:r>
+      <w:proofErr w:type="spellStart"/>
+      <w:r>
+        <w:rPr>
+          <w:color w:val="5F497A" w:themeColor="accent4" w:themeShade="BF"/>
+        </w:rPr>
+        <w:t>Regular</w:t>
+      </w:r>
+      <w:proofErr w:type="spellEnd"/>
+      <w:r>
+        <w:rPr>
+          <w:color w:val="5F497A" w:themeColor="accent4" w:themeShade="BF"/>
+        </w:rPr>
+        <w:t xml:space="preserve"> Expression), à travers la fonction Replace, permett</w:t>
       </w:r>
       <w:r>
         <w:rPr>
@@ -12812,7 +12446,6 @@
         <w:t xml:space="preserve">Ces trois fonctions se nomment respectivement </w:t>
       </w:r>
       <w:proofErr w:type="spellStart"/>
-      <w:proofErr w:type="gramStart"/>
       <w:r>
         <w:rPr>
           <w:b/>
@@ -12826,199 +12459,173 @@
           <w:b/>
           <w:color w:val="5F497A" w:themeColor="accent4" w:themeShade="BF"/>
         </w:rPr>
-        <w:t>(</w:t>
-      </w:r>
-      <w:proofErr w:type="gramEnd"/>
+        <w:t>()</w:t>
+      </w:r>
+      <w:r>
+        <w:rPr>
+          <w:color w:val="5F497A" w:themeColor="accent4" w:themeShade="BF"/>
+        </w:rPr>
+        <w:t xml:space="preserve">, </w:t>
+      </w:r>
+      <w:proofErr w:type="spellStart"/>
       <w:r>
         <w:rPr>
           <w:b/>
           <w:color w:val="5F497A" w:themeColor="accent4" w:themeShade="BF"/>
         </w:rPr>
-        <w:t>)</w:t>
-      </w:r>
-      <w:r>
-        <w:rPr>
-          <w:color w:val="5F497A" w:themeColor="accent4" w:themeShade="BF"/>
-        </w:rPr>
-        <w:t xml:space="preserve">, </w:t>
-      </w:r>
-      <w:proofErr w:type="spellStart"/>
+        <w:t>fetchLine</w:t>
+      </w:r>
+      <w:proofErr w:type="spellEnd"/>
       <w:r>
         <w:rPr>
           <w:b/>
           <w:color w:val="5F497A" w:themeColor="accent4" w:themeShade="BF"/>
         </w:rPr>
+        <w:t>()</w:t>
+      </w:r>
+      <w:r>
+        <w:rPr>
+          <w:color w:val="5F497A" w:themeColor="accent4" w:themeShade="BF"/>
+        </w:rPr>
+        <w:t xml:space="preserve">, et </w:t>
+      </w:r>
+      <w:proofErr w:type="spellStart"/>
+      <w:r>
+        <w:rPr>
+          <w:b/>
+          <w:color w:val="5F497A" w:themeColor="accent4" w:themeShade="BF"/>
+        </w:rPr>
+        <w:t>fetchIndentItem</w:t>
+      </w:r>
+      <w:proofErr w:type="spellEnd"/>
+      <w:r>
+        <w:rPr>
+          <w:b/>
+          <w:color w:val="5F497A" w:themeColor="accent4" w:themeShade="BF"/>
+        </w:rPr>
+        <w:t>()</w:t>
+      </w:r>
+      <w:r>
+        <w:rPr>
+          <w:color w:val="5F497A" w:themeColor="accent4" w:themeShade="BF"/>
+        </w:rPr>
+        <w:t>.</w:t>
+      </w:r>
+    </w:p>
+    <w:p>
+      <w:pPr>
+        <w:rPr>
+          <w:color w:val="5F497A" w:themeColor="accent4" w:themeShade="BF"/>
+        </w:rPr>
+      </w:pPr>
+      <w:r>
+        <w:rPr>
+          <w:color w:val="5F497A" w:themeColor="accent4" w:themeShade="BF"/>
+        </w:rPr>
+        <w:t>Ces fonctions utilisent également des variables communes contenant le niveau d’indentation au fil du parcours du fichier (</w:t>
+      </w:r>
+      <w:proofErr w:type="spellStart"/>
+      <w:r>
+        <w:rPr>
+          <w:rFonts w:ascii="Courier New" w:hAnsi="Courier New" w:cs="Courier New"/>
+          <w:color w:val="5F497A" w:themeColor="accent4" w:themeShade="BF"/>
+        </w:rPr>
+        <w:t>indentLevel</w:t>
+      </w:r>
+      <w:proofErr w:type="spellEnd"/>
+      <w:r>
+        <w:rPr>
+          <w:color w:val="5F497A" w:themeColor="accent4" w:themeShade="BF"/>
+        </w:rPr>
+        <w:t>), sa variation au fil des lignes (</w:t>
+      </w:r>
+      <w:proofErr w:type="spellStart"/>
+      <w:r>
+        <w:rPr>
+          <w:rFonts w:ascii="Courier New" w:hAnsi="Courier New" w:cs="Courier New"/>
+          <w:color w:val="5F497A" w:themeColor="accent4" w:themeShade="BF"/>
+        </w:rPr>
+        <w:t>computedIndentChanges</w:t>
+      </w:r>
+      <w:proofErr w:type="spellEnd"/>
+      <w:r>
+        <w:rPr>
+          <w:color w:val="5F497A" w:themeColor="accent4" w:themeShade="BF"/>
+        </w:rPr>
+        <w:t>) et une constante qui définit la longueur des niveaux d’indentation (</w:t>
+      </w:r>
+      <w:proofErr w:type="spellStart"/>
+      <w:r>
+        <w:rPr>
+          <w:rFonts w:ascii="Courier New" w:hAnsi="Courier New" w:cs="Courier New"/>
+          <w:color w:val="5F497A" w:themeColor="accent4" w:themeShade="BF"/>
+        </w:rPr>
+        <w:t>indentSize</w:t>
+      </w:r>
+      <w:proofErr w:type="spellEnd"/>
+      <w:r>
+        <w:rPr>
+          <w:color w:val="5F497A" w:themeColor="accent4" w:themeShade="BF"/>
+        </w:rPr>
+        <w:t>).</w:t>
+      </w:r>
+    </w:p>
+    <w:p>
+      <w:pPr>
+        <w:rPr>
+          <w:color w:val="5F497A" w:themeColor="accent4" w:themeShade="BF"/>
+        </w:rPr>
+      </w:pPr>
+      <w:r>
+        <w:rPr>
+          <w:color w:val="5F497A" w:themeColor="accent4" w:themeShade="BF"/>
+        </w:rPr>
+        <w:t>Analysons leur fonctionnement :</w:t>
+      </w:r>
+    </w:p>
+    <w:p>
+      <w:pPr>
+        <w:rPr>
+          <w:color w:val="5F497A" w:themeColor="accent4" w:themeShade="BF"/>
+        </w:rPr>
+      </w:pPr>
+      <w:proofErr w:type="spellStart"/>
+      <w:r>
+        <w:rPr>
+          <w:b/>
+          <w:color w:val="5F497A" w:themeColor="accent4" w:themeShade="BF"/>
+        </w:rPr>
+        <w:t>autoIndent</w:t>
+      </w:r>
+      <w:proofErr w:type="spellEnd"/>
+      <w:r>
+        <w:rPr>
+          <w:b/>
+          <w:color w:val="5F497A" w:themeColor="accent4" w:themeShade="BF"/>
+        </w:rPr>
+        <w:t>()</w:t>
+      </w:r>
+      <w:r>
+        <w:rPr>
+          <w:color w:val="5F497A" w:themeColor="accent4" w:themeShade="BF"/>
+        </w:rPr>
+        <w:t xml:space="preserve"> : Cette fonction découpe le code ligne par ligne. Pour chacune d’elles, elle appelle la fonction de callback </w:t>
+      </w:r>
+      <w:proofErr w:type="spellStart"/>
+      <w:r>
+        <w:rPr>
+          <w:rFonts w:ascii="Courier New" w:hAnsi="Courier New" w:cs="Courier New"/>
+          <w:color w:val="5F497A" w:themeColor="accent4" w:themeShade="BF"/>
+        </w:rPr>
         <w:t>fetchLine</w:t>
       </w:r>
       <w:proofErr w:type="spellEnd"/>
       <w:r>
         <w:rPr>
-          <w:b/>
+          <w:rFonts w:ascii="Courier New" w:hAnsi="Courier New" w:cs="Courier New"/>
           <w:color w:val="5F497A" w:themeColor="accent4" w:themeShade="BF"/>
         </w:rPr>
         <w:t>()</w:t>
-      </w:r>
-      <w:r>
-        <w:rPr>
-          <w:color w:val="5F497A" w:themeColor="accent4" w:themeShade="BF"/>
-        </w:rPr>
-        <w:t xml:space="preserve">, et </w:t>
-      </w:r>
-      <w:proofErr w:type="spellStart"/>
-      <w:r>
-        <w:rPr>
-          <w:b/>
-          <w:color w:val="5F497A" w:themeColor="accent4" w:themeShade="BF"/>
-        </w:rPr>
-        <w:t>fetchIndentItem</w:t>
-      </w:r>
-      <w:proofErr w:type="spellEnd"/>
-      <w:r>
-        <w:rPr>
-          <w:b/>
-          <w:color w:val="5F497A" w:themeColor="accent4" w:themeShade="BF"/>
-        </w:rPr>
-        <w:t>()</w:t>
-      </w:r>
-      <w:r>
-        <w:rPr>
-          <w:color w:val="5F497A" w:themeColor="accent4" w:themeShade="BF"/>
-        </w:rPr>
-        <w:t>.</w:t>
-      </w:r>
-    </w:p>
-    <w:p>
-      <w:pPr>
-        <w:rPr>
-          <w:color w:val="5F497A" w:themeColor="accent4" w:themeShade="BF"/>
-        </w:rPr>
-      </w:pPr>
-      <w:r>
-        <w:rPr>
-          <w:color w:val="5F497A" w:themeColor="accent4" w:themeShade="BF"/>
-        </w:rPr>
-        <w:t>Ces fonctions utilisent également des variables communes contenant le niveau d’indentation au fil du parcours du fichier (</w:t>
-      </w:r>
-      <w:proofErr w:type="spellStart"/>
-      <w:r>
-        <w:rPr>
-          <w:rFonts w:ascii="Courier New" w:hAnsi="Courier New" w:cs="Courier New"/>
-          <w:color w:val="5F497A" w:themeColor="accent4" w:themeShade="BF"/>
-        </w:rPr>
-        <w:t>indentLevel</w:t>
-      </w:r>
-      <w:proofErr w:type="spellEnd"/>
-      <w:r>
-        <w:rPr>
-          <w:color w:val="5F497A" w:themeColor="accent4" w:themeShade="BF"/>
-        </w:rPr>
-        <w:t>), sa variation au fil des lignes (</w:t>
-      </w:r>
-      <w:proofErr w:type="spellStart"/>
-      <w:r>
-        <w:rPr>
-          <w:rFonts w:ascii="Courier New" w:hAnsi="Courier New" w:cs="Courier New"/>
-          <w:color w:val="5F497A" w:themeColor="accent4" w:themeShade="BF"/>
-        </w:rPr>
-        <w:t>computedIndentChanges</w:t>
-      </w:r>
-      <w:proofErr w:type="spellEnd"/>
-      <w:r>
-        <w:rPr>
-          <w:color w:val="5F497A" w:themeColor="accent4" w:themeShade="BF"/>
-        </w:rPr>
-        <w:t>) et une constante qui définit la longueur des niveaux d’indentation (</w:t>
-      </w:r>
-      <w:proofErr w:type="spellStart"/>
-      <w:r>
-        <w:rPr>
-          <w:rFonts w:ascii="Courier New" w:hAnsi="Courier New" w:cs="Courier New"/>
-          <w:color w:val="5F497A" w:themeColor="accent4" w:themeShade="BF"/>
-        </w:rPr>
-        <w:t>indentSize</w:t>
-      </w:r>
-      <w:proofErr w:type="spellEnd"/>
-      <w:r>
-        <w:rPr>
-          <w:color w:val="5F497A" w:themeColor="accent4" w:themeShade="BF"/>
-        </w:rPr>
-        <w:t>).</w:t>
-      </w:r>
-    </w:p>
-    <w:p>
-      <w:pPr>
-        <w:rPr>
-          <w:color w:val="5F497A" w:themeColor="accent4" w:themeShade="BF"/>
-        </w:rPr>
-      </w:pPr>
-      <w:r>
-        <w:rPr>
-          <w:color w:val="5F497A" w:themeColor="accent4" w:themeShade="BF"/>
-        </w:rPr>
-        <w:t>Analysons leur fonctionnement :</w:t>
-      </w:r>
-    </w:p>
-    <w:p>
-      <w:pPr>
-        <w:rPr>
-          <w:color w:val="5F497A" w:themeColor="accent4" w:themeShade="BF"/>
-        </w:rPr>
-      </w:pPr>
-      <w:proofErr w:type="spellStart"/>
-      <w:proofErr w:type="gramStart"/>
-      <w:r>
-        <w:rPr>
-          <w:b/>
-          <w:color w:val="5F497A" w:themeColor="accent4" w:themeShade="BF"/>
-        </w:rPr>
-        <w:t>autoIndent</w:t>
-      </w:r>
-      <w:proofErr w:type="spellEnd"/>
-      <w:r>
-        <w:rPr>
-          <w:b/>
-          <w:color w:val="5F497A" w:themeColor="accent4" w:themeShade="BF"/>
-        </w:rPr>
-        <w:t>(</w:t>
-      </w:r>
-      <w:proofErr w:type="gramEnd"/>
-      <w:r>
-        <w:rPr>
-          <w:b/>
-          <w:color w:val="5F497A" w:themeColor="accent4" w:themeShade="BF"/>
-        </w:rPr>
-        <w:t>)</w:t>
-      </w:r>
-      <w:r>
-        <w:rPr>
-          <w:color w:val="5F497A" w:themeColor="accent4" w:themeShade="BF"/>
-        </w:rPr>
-        <w:t xml:space="preserve"> : Cette fonction découpe le code ligne par ligne. Pour chacune d’elles, elle appelle la fonction de callback </w:t>
-      </w:r>
-      <w:proofErr w:type="spellStart"/>
-      <w:proofErr w:type="gramStart"/>
-      <w:r>
-        <w:rPr>
-          <w:rFonts w:ascii="Courier New" w:hAnsi="Courier New" w:cs="Courier New"/>
-          <w:color w:val="5F497A" w:themeColor="accent4" w:themeShade="BF"/>
-        </w:rPr>
-        <w:t>fetchLine</w:t>
-      </w:r>
-      <w:proofErr w:type="spellEnd"/>
-      <w:r>
-        <w:rPr>
-          <w:rFonts w:ascii="Courier New" w:hAnsi="Courier New" w:cs="Courier New"/>
-          <w:color w:val="5F497A" w:themeColor="accent4" w:themeShade="BF"/>
-        </w:rPr>
-        <w:t>(</w:t>
-      </w:r>
-      <w:proofErr w:type="gramEnd"/>
-      <w:r>
-        <w:rPr>
-          <w:rFonts w:ascii="Courier New" w:hAnsi="Courier New" w:cs="Courier New"/>
-          <w:color w:val="5F497A" w:themeColor="accent4" w:themeShade="BF"/>
-        </w:rPr>
-        <w:t>)</w:t>
       </w:r>
       <w:r>
         <w:rPr>
@@ -13095,7 +12702,6 @@
         </w:rPr>
       </w:pPr>
       <w:proofErr w:type="spellStart"/>
-      <w:proofErr w:type="gramStart"/>
       <w:r>
         <w:rPr>
           <w:rFonts w:cs="Courier New"/>
@@ -13111,16 +12717,7 @@
           <w:b/>
           <w:color w:val="5F497A" w:themeColor="accent4" w:themeShade="BF"/>
         </w:rPr>
-        <w:t>(</w:t>
-      </w:r>
-      <w:proofErr w:type="gramEnd"/>
-      <w:r>
-        <w:rPr>
-          <w:rFonts w:cs="Courier New"/>
-          <w:b/>
-          <w:color w:val="5F497A" w:themeColor="accent4" w:themeShade="BF"/>
-        </w:rPr>
-        <w:t>)</w:t>
+        <w:t>()</w:t>
       </w:r>
       <w:r>
         <w:rPr>
@@ -13168,9 +12765,9 @@
           <w:sz w:val="19"/>
           <w:szCs w:val="19"/>
         </w:rPr>
-        <w:t>&lt;/</w:t>
-      </w:r>
-      <w:proofErr w:type="gramStart"/>
+        <w:t>&lt;/?(?&lt;</w:t>
+      </w:r>
+      <w:proofErr w:type="spellStart"/>
       <w:r>
         <w:rPr>
           <w:rFonts w:ascii="Consolas" w:hAnsi="Consolas" w:cs="Consolas"/>
@@ -13178,9 +12775,9 @@
           <w:sz w:val="19"/>
           <w:szCs w:val="19"/>
         </w:rPr>
-        <w:t>?(</w:t>
-      </w:r>
-      <w:proofErr w:type="gramEnd"/>
+        <w:t>tagname</w:t>
+      </w:r>
+      <w:proofErr w:type="spellEnd"/>
       <w:r>
         <w:rPr>
           <w:rFonts w:ascii="Consolas" w:hAnsi="Consolas" w:cs="Consolas"/>
@@ -13188,19 +12785,389 @@
           <w:sz w:val="19"/>
           <w:szCs w:val="19"/>
         </w:rPr>
-        <w:t>?&lt;</w:t>
-      </w:r>
-      <w:proofErr w:type="spellStart"/>
-      <w:r>
+        <w:t>&gt;\w+)(\s[^&gt;]*)?&gt;</w:t>
+      </w:r>
+      <w:r>
+        <w:rPr>
+          <w:rFonts w:cs="Courier New"/>
+          <w:color w:val="5F497A" w:themeColor="accent4" w:themeShade="BF"/>
+        </w:rPr>
+        <w:t xml:space="preserve">. Elle permet de détecter un tag ouvrant ou fermant et de stocker son nom dans le tableau des éléments repérés par la </w:t>
+      </w:r>
+      <w:proofErr w:type="spellStart"/>
+      <w:r>
+        <w:rPr>
+          <w:rFonts w:cs="Courier New"/>
+          <w:color w:val="5F497A" w:themeColor="accent4" w:themeShade="BF"/>
+        </w:rPr>
+        <w:t>Regex</w:t>
+      </w:r>
+      <w:proofErr w:type="spellEnd"/>
+      <w:r>
+        <w:rPr>
+          <w:rFonts w:cs="Courier New"/>
+          <w:color w:val="5F497A" w:themeColor="accent4" w:themeShade="BF"/>
+        </w:rPr>
+        <w:t xml:space="preserve"> sous l’index « </w:t>
+      </w:r>
+      <w:proofErr w:type="spellStart"/>
+      <w:r>
+        <w:rPr>
+          <w:rFonts w:cs="Courier New"/>
+          <w:color w:val="5F497A" w:themeColor="accent4" w:themeShade="BF"/>
+        </w:rPr>
+        <w:t>tagname</w:t>
+      </w:r>
+      <w:proofErr w:type="spellEnd"/>
+      <w:r>
+        <w:rPr>
+          <w:rFonts w:cs="Courier New"/>
+          <w:color w:val="5F497A" w:themeColor="accent4" w:themeShade="BF"/>
+        </w:rPr>
+        <w:t> ».</w:t>
+      </w:r>
+    </w:p>
+    <w:p>
+      <w:pPr>
+        <w:autoSpaceDE w:val="0"/>
+        <w:autoSpaceDN w:val="0"/>
+        <w:adjustRightInd w:val="0"/>
+        <w:spacing w:after="0" w:line="240" w:lineRule="auto"/>
+        <w:rPr>
+          <w:rFonts w:cs="Courier New"/>
+          <w:color w:val="5F497A" w:themeColor="accent4" w:themeShade="BF"/>
+        </w:rPr>
+      </w:pPr>
+      <w:r>
+        <w:rPr>
+          <w:rFonts w:cs="Courier New"/>
+          <w:color w:val="5F497A" w:themeColor="accent4" w:themeShade="BF"/>
+        </w:rPr>
+        <w:lastRenderedPageBreak/>
+        <w:t>Le traitement de</w:t>
+      </w:r>
+      <w:r>
+        <w:rPr>
+          <w:rFonts w:cs="Courier New"/>
+          <w:color w:val="5F497A" w:themeColor="accent4" w:themeShade="BF"/>
+        </w:rPr>
+        <w:t xml:space="preserve"> la chaine récupérée par cette </w:t>
+      </w:r>
+      <w:proofErr w:type="spellStart"/>
+      <w:r>
+        <w:rPr>
+          <w:rFonts w:cs="Courier New"/>
+          <w:color w:val="5F497A" w:themeColor="accent4" w:themeShade="BF"/>
+        </w:rPr>
+        <w:t>R</w:t>
+      </w:r>
+      <w:r>
+        <w:rPr>
+          <w:rFonts w:cs="Courier New"/>
+          <w:color w:val="5F497A" w:themeColor="accent4" w:themeShade="BF"/>
+        </w:rPr>
+        <w:t>egex</w:t>
+      </w:r>
+      <w:proofErr w:type="spellEnd"/>
+      <w:r>
+        <w:rPr>
+          <w:rFonts w:cs="Courier New"/>
+          <w:color w:val="5F497A" w:themeColor="accent4" w:themeShade="BF"/>
+        </w:rPr>
+        <w:t xml:space="preserve"> (donc chaque balise) </w:t>
+      </w:r>
+      <w:r>
+        <w:rPr>
+          <w:rFonts w:cs="Courier New"/>
+          <w:color w:val="5F497A" w:themeColor="accent4" w:themeShade="BF"/>
+        </w:rPr>
+        <w:t xml:space="preserve">s’effectue dans la fonction de </w:t>
+      </w:r>
+      <w:r>
+        <w:rPr>
+          <w:rFonts w:cs="Courier New"/>
+          <w:color w:val="5F497A" w:themeColor="accent4" w:themeShade="BF"/>
+        </w:rPr>
+        <w:t xml:space="preserve">callback </w:t>
+      </w:r>
+      <w:proofErr w:type="spellStart"/>
+      <w:r>
+        <w:rPr>
+          <w:rFonts w:cs="Courier New"/>
+          <w:color w:val="5F497A" w:themeColor="accent4" w:themeShade="BF"/>
+        </w:rPr>
+        <w:t>fetchIndentItem</w:t>
+      </w:r>
+      <w:proofErr w:type="spellEnd"/>
+      <w:r>
+        <w:rPr>
+          <w:rFonts w:cs="Courier New"/>
+          <w:color w:val="5F497A" w:themeColor="accent4" w:themeShade="BF"/>
+        </w:rPr>
+        <w:t>(). Après le traitement de cette fonction, il est question d’indenter correctement la ligne en fonction des trois variables citées précédemment.</w:t>
+      </w:r>
+    </w:p>
+    <w:p>
+      <w:pPr>
+        <w:autoSpaceDE w:val="0"/>
+        <w:autoSpaceDN w:val="0"/>
+        <w:adjustRightInd w:val="0"/>
+        <w:spacing w:after="0" w:line="240" w:lineRule="auto"/>
+        <w:rPr>
+          <w:rFonts w:cs="Courier New"/>
+          <w:color w:val="5F497A" w:themeColor="accent4" w:themeShade="BF"/>
+        </w:rPr>
+      </w:pPr>
+      <w:r>
+        <w:rPr>
+          <w:rFonts w:cs="Courier New"/>
+          <w:color w:val="5F497A" w:themeColor="accent4" w:themeShade="BF"/>
+        </w:rPr>
+        <w:t xml:space="preserve">L’utilisation d’une variable intermédiaire </w:t>
+      </w:r>
+      <w:proofErr w:type="spellStart"/>
+      <w:r>
+        <w:rPr>
+          <w:rFonts w:ascii="Courier New" w:hAnsi="Courier New" w:cs="Courier New"/>
+          <w:color w:val="5F497A" w:themeColor="accent4" w:themeShade="BF"/>
+        </w:rPr>
+        <w:t>computedIndentChanges</w:t>
+      </w:r>
+      <w:proofErr w:type="spellEnd"/>
+      <w:r>
+        <w:rPr>
+          <w:rFonts w:cs="Courier New"/>
+          <w:color w:val="5F497A" w:themeColor="accent4" w:themeShade="BF"/>
+        </w:rPr>
+        <w:t xml:space="preserve"> est nécessaire car il faut distinguer le cas où l’on augmente le niveau d’indentation du cas où on le diminue. En effet l’augmentation du niveau d’indentation doit s’effectuer sur la ligne suivante et non </w:t>
+      </w:r>
+      <w:r>
+        <w:rPr>
+          <w:rFonts w:cs="Courier New"/>
+          <w:color w:val="5F497A" w:themeColor="accent4" w:themeShade="BF"/>
+        </w:rPr>
+        <w:t xml:space="preserve">sur </w:t>
+      </w:r>
+      <w:r>
+        <w:rPr>
+          <w:rFonts w:cs="Courier New"/>
+          <w:color w:val="5F497A" w:themeColor="accent4" w:themeShade="BF"/>
+        </w:rPr>
+        <w:t>la ligne actuelle, contrairement au cas de la diminution du niveau d’indentation.</w:t>
+      </w:r>
+    </w:p>
+    <w:p>
+      <w:pPr>
+        <w:autoSpaceDE w:val="0"/>
+        <w:autoSpaceDN w:val="0"/>
+        <w:adjustRightInd w:val="0"/>
+        <w:spacing w:after="0" w:line="240" w:lineRule="auto"/>
+        <w:rPr>
+          <w:rFonts w:cs="Courier New"/>
+          <w:color w:val="5F497A" w:themeColor="accent4" w:themeShade="BF"/>
+        </w:rPr>
+      </w:pPr>
+    </w:p>
+    <w:p>
+      <w:pPr>
+        <w:autoSpaceDE w:val="0"/>
+        <w:autoSpaceDN w:val="0"/>
+        <w:adjustRightInd w:val="0"/>
+        <w:spacing w:after="0" w:line="240" w:lineRule="auto"/>
+        <w:rPr>
+          <w:rFonts w:cs="Courier New"/>
+          <w:color w:val="5F497A" w:themeColor="accent4" w:themeShade="BF"/>
+        </w:rPr>
+      </w:pPr>
+      <w:proofErr w:type="spellStart"/>
+      <w:r>
+        <w:rPr>
+          <w:rFonts w:cs="Courier New"/>
+          <w:b/>
+          <w:color w:val="5F497A" w:themeColor="accent4" w:themeShade="BF"/>
+        </w:rPr>
+        <w:t>fetchIndentItem</w:t>
+      </w:r>
+      <w:proofErr w:type="spellEnd"/>
+      <w:r>
+        <w:rPr>
+          <w:rFonts w:cs="Courier New"/>
+          <w:b/>
+          <w:color w:val="5F497A" w:themeColor="accent4" w:themeShade="BF"/>
+        </w:rPr>
+        <w:t>()</w:t>
+      </w:r>
+      <w:r>
+        <w:rPr>
+          <w:rFonts w:cs="Courier New"/>
+          <w:color w:val="5F497A" w:themeColor="accent4" w:themeShade="BF"/>
+        </w:rPr>
+        <w:t xml:space="preserve"> : Cette fonction utilise deux </w:t>
+      </w:r>
+      <w:proofErr w:type="spellStart"/>
+      <w:r>
+        <w:rPr>
+          <w:rFonts w:cs="Courier New"/>
+          <w:color w:val="5F497A" w:themeColor="accent4" w:themeShade="BF"/>
+        </w:rPr>
+        <w:t>Regex</w:t>
+      </w:r>
+      <w:proofErr w:type="spellEnd"/>
+      <w:r>
+        <w:rPr>
+          <w:rFonts w:cs="Courier New"/>
+          <w:color w:val="5F497A" w:themeColor="accent4" w:themeShade="BF"/>
+        </w:rPr>
+        <w:t xml:space="preserve"> pour distinguer trois types de balises : le </w:t>
+      </w:r>
+      <w:proofErr w:type="spellStart"/>
+      <w:r>
+        <w:rPr>
+          <w:rFonts w:cs="Courier New"/>
+          <w:color w:val="5F497A" w:themeColor="accent4" w:themeShade="BF"/>
+        </w:rPr>
+        <w:t>doctype</w:t>
+      </w:r>
+      <w:proofErr w:type="spellEnd"/>
+      <w:r>
+        <w:rPr>
+          <w:rFonts w:cs="Courier New"/>
+          <w:color w:val="5F497A" w:themeColor="accent4" w:themeShade="BF"/>
+        </w:rPr>
+        <w:t>, les balises ouvrantes et les balises fermantes. Le premier est sans effet sur l’indentation, le se</w:t>
+      </w:r>
+      <w:r>
+        <w:rPr>
+          <w:rFonts w:cs="Courier New"/>
+          <w:color w:val="5F497A" w:themeColor="accent4" w:themeShade="BF"/>
+        </w:rPr>
+        <w:t>cond l’augmente d’un niveau s’il</w:t>
+      </w:r>
+      <w:r>
+        <w:rPr>
+          <w:rFonts w:cs="Courier New"/>
+          <w:color w:val="5F497A" w:themeColor="accent4" w:themeShade="BF"/>
+        </w:rPr>
+        <w:t xml:space="preserve"> ne s’agit pas d’une balise </w:t>
+      </w:r>
+      <w:proofErr w:type="spellStart"/>
+      <w:r>
+        <w:rPr>
+          <w:rFonts w:cs="Courier New"/>
+          <w:color w:val="5F497A" w:themeColor="accent4" w:themeShade="BF"/>
+        </w:rPr>
+        <w:t>singletag</w:t>
+      </w:r>
+      <w:proofErr w:type="spellEnd"/>
+      <w:r>
+        <w:rPr>
+          <w:rFonts w:cs="Courier New"/>
+          <w:color w:val="5F497A" w:themeColor="accent4" w:themeShade="BF"/>
+        </w:rPr>
+        <w:t xml:space="preserve"> (sans balise fermante) et le dernier la diminue d’autant.</w:t>
+      </w:r>
+    </w:p>
+    <w:p>
+      <w:pPr>
+        <w:autoSpaceDE w:val="0"/>
+        <w:autoSpaceDN w:val="0"/>
+        <w:adjustRightInd w:val="0"/>
+        <w:spacing w:after="0" w:line="240" w:lineRule="auto"/>
+        <w:rPr>
+          <w:rFonts w:cs="Courier New"/>
+          <w:color w:val="5F497A" w:themeColor="accent4" w:themeShade="BF"/>
+        </w:rPr>
+      </w:pPr>
+      <w:r>
+        <w:rPr>
+          <w:rFonts w:cs="Courier New"/>
+          <w:color w:val="5F497A" w:themeColor="accent4" w:themeShade="BF"/>
+        </w:rPr>
+        <w:t xml:space="preserve">Ces changements s’effectuent sur la variable </w:t>
+      </w:r>
+      <w:proofErr w:type="spellStart"/>
+      <w:r>
+        <w:rPr>
+          <w:rFonts w:ascii="Courier New" w:hAnsi="Courier New" w:cs="Courier New"/>
+          <w:color w:val="5F497A" w:themeColor="accent4" w:themeShade="BF"/>
+        </w:rPr>
+        <w:t>computedIndentChanges</w:t>
+      </w:r>
+      <w:proofErr w:type="spellEnd"/>
+      <w:r>
+        <w:rPr>
+          <w:rFonts w:cs="Courier New"/>
+          <w:color w:val="5F497A" w:themeColor="accent4" w:themeShade="BF"/>
+        </w:rPr>
+        <w:t xml:space="preserve"> et non directement sur </w:t>
+      </w:r>
+      <w:proofErr w:type="spellStart"/>
+      <w:r>
+        <w:rPr>
+          <w:rFonts w:ascii="Courier New" w:hAnsi="Courier New" w:cs="Courier New"/>
+          <w:color w:val="5F497A" w:themeColor="accent4" w:themeShade="BF"/>
+        </w:rPr>
+        <w:t>indentLevel</w:t>
+      </w:r>
+      <w:proofErr w:type="spellEnd"/>
+      <w:r>
+        <w:rPr>
+          <w:rFonts w:cs="Courier New"/>
+          <w:color w:val="5F497A" w:themeColor="accent4" w:themeShade="BF"/>
+        </w:rPr>
+        <w:t xml:space="preserve"> pour la raison évoquée </w:t>
+      </w:r>
+      <w:r>
+        <w:rPr>
+          <w:rFonts w:cs="Courier New"/>
+          <w:color w:val="5F497A" w:themeColor="accent4" w:themeShade="BF"/>
+        </w:rPr>
+        <w:t>précédemment</w:t>
+      </w:r>
+      <w:r>
+        <w:rPr>
+          <w:rFonts w:cs="Courier New"/>
+          <w:color w:val="5F497A" w:themeColor="accent4" w:themeShade="BF"/>
+        </w:rPr>
+        <w:t>.</w:t>
+      </w:r>
+    </w:p>
+    <w:p>
+      <w:pPr>
+        <w:autoSpaceDE w:val="0"/>
+        <w:autoSpaceDN w:val="0"/>
+        <w:adjustRightInd w:val="0"/>
+        <w:spacing w:after="0" w:line="240" w:lineRule="auto"/>
         <w:rPr>
           <w:rFonts w:ascii="Consolas" w:hAnsi="Consolas" w:cs="Consolas"/>
           <w:color w:val="A31515"/>
           <w:sz w:val="19"/>
           <w:szCs w:val="19"/>
         </w:rPr>
-        <w:t>tagname</w:t>
-      </w:r>
-      <w:proofErr w:type="spellEnd"/>
+      </w:pPr>
+      <w:r>
+        <w:rPr>
+          <w:rFonts w:cs="Courier New"/>
+          <w:color w:val="5F497A" w:themeColor="accent4" w:themeShade="BF"/>
+        </w:rPr>
+        <w:t xml:space="preserve">Les deux </w:t>
+      </w:r>
+      <w:proofErr w:type="spellStart"/>
+      <w:r>
+        <w:rPr>
+          <w:rFonts w:cs="Courier New"/>
+          <w:color w:val="5F497A" w:themeColor="accent4" w:themeShade="BF"/>
+        </w:rPr>
+        <w:t>Regex</w:t>
+      </w:r>
+      <w:proofErr w:type="spellEnd"/>
+      <w:r>
+        <w:rPr>
+          <w:rFonts w:cs="Courier New"/>
+          <w:color w:val="5F497A" w:themeColor="accent4" w:themeShade="BF"/>
+        </w:rPr>
+        <w:t xml:space="preserve"> utilisées sont les suivantes : </w:t>
+      </w:r>
       <w:r>
         <w:rPr>
           <w:rFonts w:ascii="Consolas" w:hAnsi="Consolas" w:cs="Consolas"/>
@@ -13208,14 +13175,14 @@
           <w:sz w:val="19"/>
           <w:szCs w:val="19"/>
         </w:rPr>
-        <w:t>&gt;\w+)(\s[^&gt;]*)?&gt;</w:t>
+        <w:t xml:space="preserve">^&lt;!.+&gt;$ </w:t>
       </w:r>
       <w:r>
         <w:rPr>
           <w:rFonts w:cs="Courier New"/>
           <w:color w:val="5F497A" w:themeColor="accent4" w:themeShade="BF"/>
         </w:rPr>
-        <w:t xml:space="preserve">. Elle permet de détecter un tag ouvrant ou fermant et de stocker son nom dans le tableau des éléments repérés par la </w:t>
+        <w:t xml:space="preserve">correspond au </w:t>
       </w:r>
       <w:proofErr w:type="spellStart"/>
       <w:r>
@@ -13223,6 +13190,66 @@
           <w:rFonts w:cs="Courier New"/>
           <w:color w:val="5F497A" w:themeColor="accent4" w:themeShade="BF"/>
         </w:rPr>
+        <w:t>doctype</w:t>
+      </w:r>
+      <w:proofErr w:type="spellEnd"/>
+      <w:r>
+        <w:rPr>
+          <w:rFonts w:cs="Courier New"/>
+          <w:color w:val="5F497A" w:themeColor="accent4" w:themeShade="BF"/>
+        </w:rPr>
+        <w:t xml:space="preserve">, </w:t>
+      </w:r>
+      <w:r>
+        <w:rPr>
+          <w:rFonts w:ascii="Consolas" w:hAnsi="Consolas" w:cs="Consolas"/>
+          <w:color w:val="A31515"/>
+          <w:sz w:val="19"/>
+          <w:szCs w:val="19"/>
+        </w:rPr>
+        <w:t xml:space="preserve">^&lt;(\w+)(\s[^&gt;]*)?&gt;$ </w:t>
+      </w:r>
+      <w:r>
+        <w:rPr>
+          <w:rFonts w:cs="Courier New"/>
+          <w:color w:val="5F497A" w:themeColor="accent4" w:themeShade="BF"/>
+        </w:rPr>
+        <w:t>correspond aux balises ouvrantes. Vu le contexte dans laquelle cette fonction est appelée, le troisième cas co</w:t>
+      </w:r>
+      <w:r>
+        <w:rPr>
+          <w:rFonts w:cs="Courier New"/>
+          <w:color w:val="5F497A" w:themeColor="accent4" w:themeShade="BF"/>
+        </w:rPr>
+        <w:t>rrespond forcément à une balise</w:t>
+      </w:r>
+      <w:r>
+        <w:rPr>
+          <w:rFonts w:cs="Courier New"/>
+          <w:color w:val="5F497A" w:themeColor="accent4" w:themeShade="BF"/>
+        </w:rPr>
+        <w:t xml:space="preserve"> fermante</w:t>
+      </w:r>
+      <w:r>
+        <w:rPr>
+          <w:rFonts w:cs="Courier New"/>
+          <w:color w:val="5F497A" w:themeColor="accent4" w:themeShade="BF"/>
+        </w:rPr>
+        <w:t>,</w:t>
+      </w:r>
+      <w:r>
+        <w:rPr>
+          <w:rFonts w:cs="Courier New"/>
+          <w:color w:val="5F497A" w:themeColor="accent4" w:themeShade="BF"/>
+        </w:rPr>
+        <w:t xml:space="preserve"> ce qui fait que l’on peut se permettre d’économiser la troisième </w:t>
+      </w:r>
+      <w:proofErr w:type="spellStart"/>
+      <w:r>
+        <w:rPr>
+          <w:rFonts w:cs="Courier New"/>
+          <w:color w:val="5F497A" w:themeColor="accent4" w:themeShade="BF"/>
+        </w:rPr>
         <w:t>Regex</w:t>
       </w:r>
       <w:proofErr w:type="spellEnd"/>
@@ -13231,23 +13258,7 @@
           <w:rFonts w:cs="Courier New"/>
           <w:color w:val="5F497A" w:themeColor="accent4" w:themeShade="BF"/>
         </w:rPr>
-        <w:t xml:space="preserve"> sous l’index « </w:t>
-      </w:r>
-      <w:proofErr w:type="spellStart"/>
-      <w:r>
-        <w:rPr>
-          <w:rFonts w:cs="Courier New"/>
-          <w:color w:val="5F497A" w:themeColor="accent4" w:themeShade="BF"/>
-        </w:rPr>
-        <w:t>tagname</w:t>
-      </w:r>
-      <w:proofErr w:type="spellEnd"/>
-      <w:r>
-        <w:rPr>
-          <w:rFonts w:cs="Courier New"/>
-          <w:color w:val="5F497A" w:themeColor="accent4" w:themeShade="BF"/>
-        </w:rPr>
-        <w:t> ».</w:t>
+        <w:t>.</w:t>
       </w:r>
     </w:p>
     <w:p>
@@ -13261,83 +13272,6 @@
           <w:color w:val="5F497A" w:themeColor="accent4" w:themeShade="BF"/>
         </w:rPr>
       </w:pPr>
-      <w:r>
-        <w:rPr>
-          <w:rFonts w:cs="Courier New"/>
-          <w:color w:val="5F497A" w:themeColor="accent4" w:themeShade="BF"/>
-        </w:rPr>
-        <w:lastRenderedPageBreak/>
-        <w:t>Le traitement de</w:t>
-      </w:r>
-      <w:r>
-        <w:rPr>
-          <w:rFonts w:cs="Courier New"/>
-          <w:color w:val="5F497A" w:themeColor="accent4" w:themeShade="BF"/>
-        </w:rPr>
-        <w:t xml:space="preserve"> la chaine récupérée par cette </w:t>
-      </w:r>
-      <w:proofErr w:type="spellStart"/>
-      <w:r>
-        <w:rPr>
-          <w:rFonts w:cs="Courier New"/>
-          <w:color w:val="5F497A" w:themeColor="accent4" w:themeShade="BF"/>
-        </w:rPr>
-        <w:t>R</w:t>
-      </w:r>
-      <w:r>
-        <w:rPr>
-          <w:rFonts w:cs="Courier New"/>
-          <w:color w:val="5F497A" w:themeColor="accent4" w:themeShade="BF"/>
-        </w:rPr>
-        <w:t>egex</w:t>
-      </w:r>
-      <w:proofErr w:type="spellEnd"/>
-      <w:r>
-        <w:rPr>
-          <w:rFonts w:cs="Courier New"/>
-          <w:color w:val="5F497A" w:themeColor="accent4" w:themeShade="BF"/>
-        </w:rPr>
-        <w:t xml:space="preserve"> (donc chaque balise) </w:t>
-      </w:r>
-      <w:r>
-        <w:rPr>
-          <w:rFonts w:cs="Courier New"/>
-          <w:color w:val="5F497A" w:themeColor="accent4" w:themeShade="BF"/>
-        </w:rPr>
-        <w:t xml:space="preserve">s’effectue dans la fonction de </w:t>
-      </w:r>
-      <w:r>
-        <w:rPr>
-          <w:rFonts w:cs="Courier New"/>
-          <w:color w:val="5F497A" w:themeColor="accent4" w:themeShade="BF"/>
-        </w:rPr>
-        <w:t xml:space="preserve">callback </w:t>
-      </w:r>
-      <w:proofErr w:type="spellStart"/>
-      <w:proofErr w:type="gramStart"/>
-      <w:r>
-        <w:rPr>
-          <w:rFonts w:cs="Courier New"/>
-          <w:color w:val="5F497A" w:themeColor="accent4" w:themeShade="BF"/>
-        </w:rPr>
-        <w:t>fetchIndentItem</w:t>
-      </w:r>
-      <w:proofErr w:type="spellEnd"/>
-      <w:r>
-        <w:rPr>
-          <w:rFonts w:cs="Courier New"/>
-          <w:color w:val="5F497A" w:themeColor="accent4" w:themeShade="BF"/>
-        </w:rPr>
-        <w:t>(</w:t>
-      </w:r>
-      <w:proofErr w:type="gramEnd"/>
-      <w:r>
-        <w:rPr>
-          <w:rFonts w:cs="Courier New"/>
-          <w:color w:val="5F497A" w:themeColor="accent4" w:themeShade="BF"/>
-        </w:rPr>
-        <w:t>). Après le traitement de cette fonction, il est question d’indenter correctement la ligne en fonction des trois variables citées précédemment.</w:t>
-      </w:r>
     </w:p>
     <w:p>
       <w:pPr>
@@ -13355,7 +13289,7 @@
           <w:rFonts w:cs="Courier New"/>
           <w:color w:val="5F497A" w:themeColor="accent4" w:themeShade="BF"/>
         </w:rPr>
-        <w:t xml:space="preserve">L’utilisation d’une variable intermédiaire </w:t>
+        <w:t xml:space="preserve">Une fois que les calculs sur </w:t>
       </w:r>
       <w:proofErr w:type="spellStart"/>
       <w:r>
@@ -13371,161 +13305,7 @@
           <w:rFonts w:cs="Courier New"/>
           <w:color w:val="5F497A" w:themeColor="accent4" w:themeShade="BF"/>
         </w:rPr>
-        <w:t xml:space="preserve"> est nécessaire car il faut distinguer le cas où l’on augmente le niveau d’indentation du cas où on le diminue. En effet l’augmentation du niveau d’indentation doit s’effectuer sur la ligne suivante et non </w:t>
-      </w:r>
-      <w:r>
-        <w:rPr>
-          <w:rFonts w:cs="Courier New"/>
-          <w:color w:val="5F497A" w:themeColor="accent4" w:themeShade="BF"/>
-        </w:rPr>
-        <w:t xml:space="preserve">sur </w:t>
-      </w:r>
-      <w:r>
-        <w:rPr>
-          <w:rFonts w:cs="Courier New"/>
-          <w:color w:val="5F497A" w:themeColor="accent4" w:themeShade="BF"/>
-        </w:rPr>
-        <w:t>la ligne actuelle, contrairement au cas de la diminution du niveau d’indentation.</w:t>
-      </w:r>
-    </w:p>
-    <w:p>
-      <w:pPr>
-        <w:autoSpaceDE w:val="0"/>
-        <w:autoSpaceDN w:val="0"/>
-        <w:adjustRightInd w:val="0"/>
-        <w:spacing w:after="0" w:line="240" w:lineRule="auto"/>
-        <w:rPr>
-          <w:rFonts w:cs="Courier New"/>
-          <w:color w:val="5F497A" w:themeColor="accent4" w:themeShade="BF"/>
-        </w:rPr>
-      </w:pPr>
-    </w:p>
-    <w:p>
-      <w:pPr>
-        <w:autoSpaceDE w:val="0"/>
-        <w:autoSpaceDN w:val="0"/>
-        <w:adjustRightInd w:val="0"/>
-        <w:spacing w:after="0" w:line="240" w:lineRule="auto"/>
-        <w:rPr>
-          <w:rFonts w:cs="Courier New"/>
-          <w:color w:val="5F497A" w:themeColor="accent4" w:themeShade="BF"/>
-        </w:rPr>
-      </w:pPr>
-      <w:proofErr w:type="spellStart"/>
-      <w:proofErr w:type="gramStart"/>
-      <w:r>
-        <w:rPr>
-          <w:rFonts w:cs="Courier New"/>
-          <w:b/>
-          <w:color w:val="5F497A" w:themeColor="accent4" w:themeShade="BF"/>
-        </w:rPr>
-        <w:t>fetchIndentItem</w:t>
-      </w:r>
-      <w:proofErr w:type="spellEnd"/>
-      <w:r>
-        <w:rPr>
-          <w:rFonts w:cs="Courier New"/>
-          <w:b/>
-          <w:color w:val="5F497A" w:themeColor="accent4" w:themeShade="BF"/>
-        </w:rPr>
-        <w:t>(</w:t>
-      </w:r>
-      <w:proofErr w:type="gramEnd"/>
-      <w:r>
-        <w:rPr>
-          <w:rFonts w:cs="Courier New"/>
-          <w:b/>
-          <w:color w:val="5F497A" w:themeColor="accent4" w:themeShade="BF"/>
-        </w:rPr>
-        <w:t>)</w:t>
-      </w:r>
-      <w:r>
-        <w:rPr>
-          <w:rFonts w:cs="Courier New"/>
-          <w:color w:val="5F497A" w:themeColor="accent4" w:themeShade="BF"/>
-        </w:rPr>
-        <w:t xml:space="preserve"> : Cette fonction utilise deux </w:t>
-      </w:r>
-      <w:proofErr w:type="spellStart"/>
-      <w:r>
-        <w:rPr>
-          <w:rFonts w:cs="Courier New"/>
-          <w:color w:val="5F497A" w:themeColor="accent4" w:themeShade="BF"/>
-        </w:rPr>
-        <w:t>Regex</w:t>
-      </w:r>
-      <w:proofErr w:type="spellEnd"/>
-      <w:r>
-        <w:rPr>
-          <w:rFonts w:cs="Courier New"/>
-          <w:color w:val="5F497A" w:themeColor="accent4" w:themeShade="BF"/>
-        </w:rPr>
-        <w:t xml:space="preserve"> pour distinguer trois types de balises : le </w:t>
-      </w:r>
-      <w:proofErr w:type="spellStart"/>
-      <w:r>
-        <w:rPr>
-          <w:rFonts w:cs="Courier New"/>
-          <w:color w:val="5F497A" w:themeColor="accent4" w:themeShade="BF"/>
-        </w:rPr>
-        <w:t>doctype</w:t>
-      </w:r>
-      <w:proofErr w:type="spellEnd"/>
-      <w:r>
-        <w:rPr>
-          <w:rFonts w:cs="Courier New"/>
-          <w:color w:val="5F497A" w:themeColor="accent4" w:themeShade="BF"/>
-        </w:rPr>
-        <w:t>, les balises ouvrantes et les balises fermantes. Le premier est sans effet sur l’indentation, le se</w:t>
-      </w:r>
-      <w:r>
-        <w:rPr>
-          <w:rFonts w:cs="Courier New"/>
-          <w:color w:val="5F497A" w:themeColor="accent4" w:themeShade="BF"/>
-        </w:rPr>
-        <w:t>cond l’augmente d’un niveau s’il</w:t>
-      </w:r>
-      <w:r>
-        <w:rPr>
-          <w:rFonts w:cs="Courier New"/>
-          <w:color w:val="5F497A" w:themeColor="accent4" w:themeShade="BF"/>
-        </w:rPr>
-        <w:t xml:space="preserve"> ne s’agit pas d’une balise </w:t>
-      </w:r>
-      <w:proofErr w:type="spellStart"/>
-      <w:r>
-        <w:rPr>
-          <w:rFonts w:cs="Courier New"/>
-          <w:color w:val="5F497A" w:themeColor="accent4" w:themeShade="BF"/>
-        </w:rPr>
-        <w:t>singletag</w:t>
-      </w:r>
-      <w:proofErr w:type="spellEnd"/>
-      <w:r>
-        <w:rPr>
-          <w:rFonts w:cs="Courier New"/>
-          <w:color w:val="5F497A" w:themeColor="accent4" w:themeShade="BF"/>
-        </w:rPr>
-        <w:t xml:space="preserve"> (sans balise fermante) et le dernier la diminue d’autant.</w:t>
-      </w:r>
-    </w:p>
-    <w:p>
-      <w:pPr>
-        <w:autoSpaceDE w:val="0"/>
-        <w:autoSpaceDN w:val="0"/>
-        <w:adjustRightInd w:val="0"/>
-        <w:spacing w:after="0" w:line="240" w:lineRule="auto"/>
-        <w:rPr>
-          <w:rFonts w:cs="Courier New"/>
-          <w:color w:val="5F497A" w:themeColor="accent4" w:themeShade="BF"/>
-        </w:rPr>
-      </w:pPr>
-      <w:r>
-        <w:rPr>
-          <w:rFonts w:cs="Courier New"/>
-          <w:color w:val="5F497A" w:themeColor="accent4" w:themeShade="BF"/>
-        </w:rPr>
-        <w:t xml:space="preserve">Ces changements s’effectuent sur la variable </w:t>
+        <w:t xml:space="preserve"> sont terminés, la fonction </w:t>
       </w:r>
       <w:proofErr w:type="spellStart"/>
       <w:r>
@@ -13533,286 +13313,15 @@
           <w:rFonts w:ascii="Courier New" w:hAnsi="Courier New" w:cs="Courier New"/>
           <w:color w:val="5F497A" w:themeColor="accent4" w:themeShade="BF"/>
         </w:rPr>
-        <w:t>computedIndentChanges</w:t>
-      </w:r>
-      <w:proofErr w:type="spellEnd"/>
-      <w:r>
-        <w:rPr>
-          <w:rFonts w:cs="Courier New"/>
-          <w:color w:val="5F497A" w:themeColor="accent4" w:themeShade="BF"/>
-        </w:rPr>
-        <w:t xml:space="preserve"> et non directement sur </w:t>
-      </w:r>
-      <w:proofErr w:type="spellStart"/>
+        <w:t>fetchLine</w:t>
+      </w:r>
+      <w:proofErr w:type="spellEnd"/>
       <w:r>
         <w:rPr>
           <w:rFonts w:ascii="Courier New" w:hAnsi="Courier New" w:cs="Courier New"/>
           <w:color w:val="5F497A" w:themeColor="accent4" w:themeShade="BF"/>
         </w:rPr>
-        <w:t>indentLevel</w:t>
-      </w:r>
-      <w:proofErr w:type="spellEnd"/>
-      <w:r>
-        <w:rPr>
-          <w:rFonts w:cs="Courier New"/>
-          <w:color w:val="5F497A" w:themeColor="accent4" w:themeShade="BF"/>
-        </w:rPr>
-        <w:t xml:space="preserve"> pour la raison évoquée </w:t>
-      </w:r>
-      <w:r>
-        <w:rPr>
-          <w:rFonts w:cs="Courier New"/>
-          <w:color w:val="5F497A" w:themeColor="accent4" w:themeShade="BF"/>
-        </w:rPr>
-        <w:t>précédemment</w:t>
-      </w:r>
-      <w:r>
-        <w:rPr>
-          <w:rFonts w:cs="Courier New"/>
-          <w:color w:val="5F497A" w:themeColor="accent4" w:themeShade="BF"/>
-        </w:rPr>
-        <w:t>.</w:t>
-      </w:r>
-    </w:p>
-    <w:p>
-      <w:pPr>
-        <w:autoSpaceDE w:val="0"/>
-        <w:autoSpaceDN w:val="0"/>
-        <w:adjustRightInd w:val="0"/>
-        <w:spacing w:after="0" w:line="240" w:lineRule="auto"/>
-        <w:rPr>
-          <w:rFonts w:ascii="Consolas" w:hAnsi="Consolas" w:cs="Consolas"/>
-          <w:color w:val="A31515"/>
-          <w:sz w:val="19"/>
-          <w:szCs w:val="19"/>
-        </w:rPr>
-      </w:pPr>
-      <w:r>
-        <w:rPr>
-          <w:rFonts w:cs="Courier New"/>
-          <w:color w:val="5F497A" w:themeColor="accent4" w:themeShade="BF"/>
-        </w:rPr>
-        <w:t xml:space="preserve">Les deux </w:t>
-      </w:r>
-      <w:proofErr w:type="spellStart"/>
-      <w:r>
-        <w:rPr>
-          <w:rFonts w:cs="Courier New"/>
-          <w:color w:val="5F497A" w:themeColor="accent4" w:themeShade="BF"/>
-        </w:rPr>
-        <w:t>Regex</w:t>
-      </w:r>
-      <w:proofErr w:type="spellEnd"/>
-      <w:r>
-        <w:rPr>
-          <w:rFonts w:cs="Courier New"/>
-          <w:color w:val="5F497A" w:themeColor="accent4" w:themeShade="BF"/>
-        </w:rPr>
-        <w:t xml:space="preserve"> utilisées sont les suivantes : </w:t>
-      </w:r>
-      <w:r>
-        <w:rPr>
-          <w:rFonts w:ascii="Consolas" w:hAnsi="Consolas" w:cs="Consolas"/>
-          <w:color w:val="A31515"/>
-          <w:sz w:val="19"/>
-          <w:szCs w:val="19"/>
-        </w:rPr>
-        <w:t>^&lt;</w:t>
-      </w:r>
-      <w:proofErr w:type="gramStart"/>
-      <w:r>
-        <w:rPr>
-          <w:rFonts w:ascii="Consolas" w:hAnsi="Consolas" w:cs="Consolas"/>
-          <w:color w:val="A31515"/>
-          <w:sz w:val="19"/>
-          <w:szCs w:val="19"/>
-        </w:rPr>
-        <w:t>!.</w:t>
-      </w:r>
-      <w:proofErr w:type="gramEnd"/>
-      <w:r>
-        <w:rPr>
-          <w:rFonts w:ascii="Consolas" w:hAnsi="Consolas" w:cs="Consolas"/>
-          <w:color w:val="A31515"/>
-          <w:sz w:val="19"/>
-          <w:szCs w:val="19"/>
-        </w:rPr>
-        <w:t xml:space="preserve">+&gt;$ </w:t>
-      </w:r>
-      <w:r>
-        <w:rPr>
-          <w:rFonts w:cs="Courier New"/>
-          <w:color w:val="5F497A" w:themeColor="accent4" w:themeShade="BF"/>
-        </w:rPr>
-        <w:t xml:space="preserve">correspond au </w:t>
-      </w:r>
-      <w:proofErr w:type="spellStart"/>
-      <w:r>
-        <w:rPr>
-          <w:rFonts w:cs="Courier New"/>
-          <w:color w:val="5F497A" w:themeColor="accent4" w:themeShade="BF"/>
-        </w:rPr>
-        <w:t>doctype</w:t>
-      </w:r>
-      <w:proofErr w:type="spellEnd"/>
-      <w:r>
-        <w:rPr>
-          <w:rFonts w:cs="Courier New"/>
-          <w:color w:val="5F497A" w:themeColor="accent4" w:themeShade="BF"/>
-        </w:rPr>
-        <w:t xml:space="preserve">, </w:t>
-      </w:r>
-      <w:r>
-        <w:rPr>
-          <w:rFonts w:ascii="Consolas" w:hAnsi="Consolas" w:cs="Consolas"/>
-          <w:color w:val="A31515"/>
-          <w:sz w:val="19"/>
-          <w:szCs w:val="19"/>
-        </w:rPr>
-        <w:t>^</w:t>
-      </w:r>
-      <w:proofErr w:type="gramStart"/>
-      <w:r>
-        <w:rPr>
-          <w:rFonts w:ascii="Consolas" w:hAnsi="Consolas" w:cs="Consolas"/>
-          <w:color w:val="A31515"/>
-          <w:sz w:val="19"/>
-          <w:szCs w:val="19"/>
-        </w:rPr>
-        <w:t>&lt;(</w:t>
-      </w:r>
-      <w:proofErr w:type="gramEnd"/>
-      <w:r>
-        <w:rPr>
-          <w:rFonts w:ascii="Consolas" w:hAnsi="Consolas" w:cs="Consolas"/>
-          <w:color w:val="A31515"/>
-          <w:sz w:val="19"/>
-          <w:szCs w:val="19"/>
-        </w:rPr>
-        <w:t xml:space="preserve">\w+)(\s[^&gt;]*)?&gt;$ </w:t>
-      </w:r>
-      <w:r>
-        <w:rPr>
-          <w:rFonts w:cs="Courier New"/>
-          <w:color w:val="5F497A" w:themeColor="accent4" w:themeShade="BF"/>
-        </w:rPr>
-        <w:t>correspond aux balises ouvrantes. Vu le contexte dans laquelle cette fonction est appelée, le troisième cas co</w:t>
-      </w:r>
-      <w:r>
-        <w:rPr>
-          <w:rFonts w:cs="Courier New"/>
-          <w:color w:val="5F497A" w:themeColor="accent4" w:themeShade="BF"/>
-        </w:rPr>
-        <w:t>rrespond forcément à une balise</w:t>
-      </w:r>
-      <w:r>
-        <w:rPr>
-          <w:rFonts w:cs="Courier New"/>
-          <w:color w:val="5F497A" w:themeColor="accent4" w:themeShade="BF"/>
-        </w:rPr>
-        <w:t xml:space="preserve"> fermante</w:t>
-      </w:r>
-      <w:r>
-        <w:rPr>
-          <w:rFonts w:cs="Courier New"/>
-          <w:color w:val="5F497A" w:themeColor="accent4" w:themeShade="BF"/>
-        </w:rPr>
-        <w:t>,</w:t>
-      </w:r>
-      <w:r>
-        <w:rPr>
-          <w:rFonts w:cs="Courier New"/>
-          <w:color w:val="5F497A" w:themeColor="accent4" w:themeShade="BF"/>
-        </w:rPr>
-        <w:t xml:space="preserve"> ce qui fait que l’on peut se permettre d’économiser la troisième </w:t>
-      </w:r>
-      <w:proofErr w:type="spellStart"/>
-      <w:r>
-        <w:rPr>
-          <w:rFonts w:cs="Courier New"/>
-          <w:color w:val="5F497A" w:themeColor="accent4" w:themeShade="BF"/>
-        </w:rPr>
-        <w:t>Regex</w:t>
-      </w:r>
-      <w:proofErr w:type="spellEnd"/>
-      <w:r>
-        <w:rPr>
-          <w:rFonts w:cs="Courier New"/>
-          <w:color w:val="5F497A" w:themeColor="accent4" w:themeShade="BF"/>
-        </w:rPr>
-        <w:t>.</w:t>
-      </w:r>
-    </w:p>
-    <w:p>
-      <w:pPr>
-        <w:autoSpaceDE w:val="0"/>
-        <w:autoSpaceDN w:val="0"/>
-        <w:adjustRightInd w:val="0"/>
-        <w:spacing w:after="0" w:line="240" w:lineRule="auto"/>
-        <w:rPr>
-          <w:rFonts w:cs="Courier New"/>
-          <w:color w:val="5F497A" w:themeColor="accent4" w:themeShade="BF"/>
-        </w:rPr>
-      </w:pPr>
-    </w:p>
-    <w:p>
-      <w:pPr>
-        <w:autoSpaceDE w:val="0"/>
-        <w:autoSpaceDN w:val="0"/>
-        <w:adjustRightInd w:val="0"/>
-        <w:spacing w:after="0" w:line="240" w:lineRule="auto"/>
-        <w:rPr>
-          <w:rFonts w:cs="Courier New"/>
-          <w:color w:val="5F497A" w:themeColor="accent4" w:themeShade="BF"/>
-        </w:rPr>
-      </w:pPr>
-      <w:r>
-        <w:rPr>
-          <w:rFonts w:cs="Courier New"/>
-          <w:color w:val="5F497A" w:themeColor="accent4" w:themeShade="BF"/>
-        </w:rPr>
-        <w:t xml:space="preserve">Une fois que les calculs sur </w:t>
-      </w:r>
-      <w:proofErr w:type="spellStart"/>
-      <w:r>
-        <w:rPr>
-          <w:rFonts w:ascii="Courier New" w:hAnsi="Courier New" w:cs="Courier New"/>
-          <w:color w:val="5F497A" w:themeColor="accent4" w:themeShade="BF"/>
-        </w:rPr>
-        <w:t>computedIndentChanges</w:t>
-      </w:r>
-      <w:proofErr w:type="spellEnd"/>
-      <w:r>
-        <w:rPr>
-          <w:rFonts w:cs="Courier New"/>
-          <w:color w:val="5F497A" w:themeColor="accent4" w:themeShade="BF"/>
-        </w:rPr>
-        <w:t xml:space="preserve"> sont terminés, la fonction </w:t>
-      </w:r>
-      <w:proofErr w:type="spellStart"/>
-      <w:proofErr w:type="gramStart"/>
-      <w:r>
-        <w:rPr>
-          <w:rFonts w:ascii="Courier New" w:hAnsi="Courier New" w:cs="Courier New"/>
-          <w:color w:val="5F497A" w:themeColor="accent4" w:themeShade="BF"/>
-        </w:rPr>
-        <w:t>fetchLine</w:t>
-      </w:r>
-      <w:proofErr w:type="spellEnd"/>
-      <w:r>
-        <w:rPr>
-          <w:rFonts w:ascii="Courier New" w:hAnsi="Courier New" w:cs="Courier New"/>
-          <w:color w:val="5F497A" w:themeColor="accent4" w:themeShade="BF"/>
-        </w:rPr>
-        <w:t>(</w:t>
-      </w:r>
-      <w:proofErr w:type="gramEnd"/>
-      <w:r>
-        <w:rPr>
-          <w:rFonts w:ascii="Courier New" w:hAnsi="Courier New" w:cs="Courier New"/>
-          <w:color w:val="5F497A" w:themeColor="accent4" w:themeShade="BF"/>
-        </w:rPr>
-        <w:t>)</w:t>
+        <w:t>()</w:t>
       </w:r>
       <w:r>
         <w:rPr>
@@ -14314,104 +13823,6 @@
         </w:rPr>
         <w:tab/>
         <w:t>Un test d'impression des cartes sur papier cartonné fut réalisé avec succès avant de lancer l'impression de toutes les cartes du jeu.</w:t>
-      </w:r>
-    </w:p>
-    <w:p/>
-    <w:p>
-      <w:pPr>
-        <w:pStyle w:val="Paragraphedeliste"/>
-        <w:numPr>
-          <w:ilvl w:val="0"/>
-          <w:numId w:val="4"/>
-        </w:numPr>
-        <w:rPr>
-          <w:rFonts w:asciiTheme="majorHAnsi" w:hAnsiTheme="majorHAnsi"/>
-        </w:rPr>
-      </w:pPr>
-      <w:r>
-        <w:rPr>
-          <w:rFonts w:asciiTheme="majorHAnsi" w:hAnsiTheme="majorHAnsi"/>
-        </w:rPr>
-        <w:lastRenderedPageBreak/>
-        <w:t>Icone application</w:t>
-      </w:r>
-    </w:p>
-    <w:p>
-      <w:pPr>
-        <w:pStyle w:val="Paragraphedeliste"/>
-        <w:numPr>
-          <w:ilvl w:val="0"/>
-          <w:numId w:val="4"/>
-        </w:numPr>
-        <w:rPr>
-          <w:rFonts w:asciiTheme="majorHAnsi" w:hAnsiTheme="majorHAnsi"/>
-        </w:rPr>
-      </w:pPr>
-      <w:r>
-        <w:rPr>
-          <w:rFonts w:asciiTheme="majorHAnsi" w:hAnsiTheme="majorHAnsi"/>
-        </w:rPr>
-        <w:t>Background</w:t>
-      </w:r>
-    </w:p>
-    <w:p>
-      <w:pPr>
-        <w:pStyle w:val="Paragraphedeliste"/>
-        <w:numPr>
-          <w:ilvl w:val="0"/>
-          <w:numId w:val="4"/>
-        </w:numPr>
-        <w:rPr>
-          <w:rFonts w:asciiTheme="majorHAnsi" w:hAnsiTheme="majorHAnsi"/>
-        </w:rPr>
-      </w:pPr>
-      <w:r>
-        <w:rPr>
-          <w:rFonts w:asciiTheme="majorHAnsi" w:hAnsiTheme="majorHAnsi"/>
-        </w:rPr>
-        <w:t>S</w:t>
-      </w:r>
-      <w:r>
-        <w:rPr>
-          <w:rFonts w:asciiTheme="majorHAnsi" w:hAnsiTheme="majorHAnsi"/>
-        </w:rPr>
-        <w:t>ons</w:t>
-      </w:r>
-    </w:p>
-    <w:p>
-      <w:pPr>
-        <w:pStyle w:val="Paragraphedeliste"/>
-        <w:numPr>
-          <w:ilvl w:val="0"/>
-          <w:numId w:val="4"/>
-        </w:numPr>
-        <w:rPr>
-          <w:rFonts w:asciiTheme="majorHAnsi" w:hAnsiTheme="majorHAnsi"/>
-        </w:rPr>
-      </w:pPr>
-      <w:r>
-        <w:rPr>
-          <w:rFonts w:asciiTheme="majorHAnsi" w:hAnsiTheme="majorHAnsi"/>
-        </w:rPr>
-        <w:t>Nouvelles cartes</w:t>
-      </w:r>
-    </w:p>
-    <w:p>
-      <w:pPr>
-        <w:pStyle w:val="Paragraphedeliste"/>
-        <w:numPr>
-          <w:ilvl w:val="0"/>
-          <w:numId w:val="4"/>
-        </w:numPr>
-        <w:rPr>
-          <w:rFonts w:asciiTheme="majorHAnsi" w:hAnsiTheme="majorHAnsi"/>
-        </w:rPr>
-      </w:pPr>
-      <w:r>
-        <w:rPr>
-          <w:rFonts w:asciiTheme="majorHAnsi" w:hAnsiTheme="majorHAnsi"/>
-        </w:rPr>
-        <w:t>Impressions</w:t>
       </w:r>
     </w:p>
     <w:p>
@@ -14497,78 +13908,101 @@
       <w:pPr>
         <w:rPr>
           <w:rFonts w:asciiTheme="majorHAnsi" w:hAnsiTheme="majorHAnsi"/>
-        </w:rPr>
-      </w:pPr>
-      <w:r>
-        <w:rPr>
-          <w:rFonts w:asciiTheme="majorHAnsi" w:hAnsiTheme="majorHAnsi"/>
+          <w:color w:val="0070C0"/>
+        </w:rPr>
+      </w:pPr>
+      <w:r>
+        <w:rPr>
+          <w:rFonts w:asciiTheme="majorHAnsi" w:hAnsiTheme="majorHAnsi"/>
+          <w:color w:val="0070C0"/>
         </w:rPr>
         <w:t>Les tout premiers essais furent de te</w:t>
       </w:r>
       <w:r>
         <w:rPr>
           <w:rFonts w:asciiTheme="majorHAnsi" w:hAnsiTheme="majorHAnsi"/>
+          <w:color w:val="0070C0"/>
         </w:rPr>
         <w:t>ster la reconnaissance des tags.</w:t>
       </w:r>
-    </w:p>
-    <w:p>
-      <w:pPr>
-        <w:rPr>
-          <w:rFonts w:asciiTheme="majorHAnsi" w:hAnsiTheme="majorHAnsi"/>
-        </w:rPr>
-      </w:pPr>
-    </w:p>
-    <w:p>
-      <w:pPr>
-        <w:rPr>
-          <w:rFonts w:asciiTheme="majorHAnsi" w:hAnsiTheme="majorHAnsi"/>
-        </w:rPr>
-      </w:pPr>
-      <w:r>
-        <w:rPr>
-          <w:rFonts w:asciiTheme="majorHAnsi" w:hAnsiTheme="majorHAnsi"/>
+      <w:r>
+        <w:rPr>
+          <w:rFonts w:asciiTheme="majorHAnsi" w:hAnsiTheme="majorHAnsi"/>
+          <w:color w:val="0070C0"/>
+        </w:rPr>
+        <w:t xml:space="preserve"> </w:t>
+      </w:r>
+      <w:r>
+        <w:rPr>
+          <w:rFonts w:asciiTheme="majorHAnsi" w:hAnsiTheme="majorHAnsi"/>
+          <w:color w:val="0070C0"/>
+        </w:rPr>
+        <w:t>Après ces tests concluants, nous avons lancé une première impression sur papier d'une page de carte. Ces cartes  se sont révélées trop transparentes, perturbant ainsi la reconnaissance des tags. Nous avons donc acheté du papier cartonné pour de palier au problème de la transparence, mais aussi afin de créer des cartes plus solides. Après une nouvelle impression d'une page de carte</w:t>
+      </w:r>
+      <w:r>
+        <w:rPr>
+          <w:rFonts w:asciiTheme="majorHAnsi" w:hAnsiTheme="majorHAnsi"/>
+          <w:color w:val="0070C0"/>
+        </w:rPr>
+        <w:t>, l</w:t>
+      </w:r>
+      <w:r>
+        <w:rPr>
+          <w:rFonts w:asciiTheme="majorHAnsi" w:hAnsiTheme="majorHAnsi"/>
+          <w:color w:val="0070C0"/>
+        </w:rPr>
+        <w:t>es tags étaient reconnu parfaitement. Nous avons donc lancé une impression de toute les cartes du jeu en couleur sur papier carton, puis nous les avons testé</w:t>
+      </w:r>
+      <w:r>
+        <w:rPr>
+          <w:rFonts w:asciiTheme="majorHAnsi" w:hAnsiTheme="majorHAnsi"/>
+          <w:color w:val="0070C0"/>
+        </w:rPr>
+        <w:t xml:space="preserve"> une par une afin de vérifié si elles étaient toutes reconnues</w:t>
+      </w:r>
+      <w:r>
+        <w:rPr>
+          <w:rFonts w:asciiTheme="majorHAnsi" w:hAnsiTheme="majorHAnsi"/>
+          <w:color w:val="0070C0"/>
+        </w:rPr>
+        <w:t xml:space="preserve">. </w:t>
+      </w:r>
+      <w:r>
+        <w:rPr>
+          <w:rFonts w:asciiTheme="majorHAnsi" w:hAnsiTheme="majorHAnsi"/>
+          <w:color w:val="0070C0"/>
+        </w:rPr>
+        <w:t>Toute les cartes ont été reconnu du premier coup.</w:t>
+      </w:r>
+      <w:r>
+        <w:rPr>
+          <w:rFonts w:asciiTheme="majorHAnsi" w:hAnsiTheme="majorHAnsi"/>
+          <w:color w:val="0070C0"/>
+        </w:rPr>
+        <w:t xml:space="preserve"> </w:t>
+      </w:r>
+      <w:r>
+        <w:rPr>
+          <w:rFonts w:asciiTheme="majorHAnsi" w:hAnsiTheme="majorHAnsi"/>
+          <w:color w:val="0070C0"/>
         </w:rPr>
         <w:t xml:space="preserve">Les tests suivants ont permis de </w:t>
       </w:r>
       <w:r>
         <w:rPr>
           <w:rFonts w:asciiTheme="majorHAnsi" w:hAnsiTheme="majorHAnsi"/>
-        </w:rPr>
-        <w:t>d’évaluer</w:t>
-      </w:r>
-      <w:r>
-        <w:rPr>
-          <w:rFonts w:asciiTheme="majorHAnsi" w:hAnsiTheme="majorHAnsi"/>
-        </w:rPr>
-        <w:t xml:space="preserve"> le </w:t>
-      </w:r>
-      <w:r>
-        <w:rPr>
-          <w:rFonts w:asciiTheme="majorHAnsi" w:hAnsiTheme="majorHAnsi"/>
-        </w:rPr>
-        <w:t xml:space="preserve">bon </w:t>
-      </w:r>
-      <w:r>
-        <w:rPr>
-          <w:rFonts w:asciiTheme="majorHAnsi" w:hAnsiTheme="majorHAnsi"/>
-        </w:rPr>
-        <w:t xml:space="preserve">déroulement du </w:t>
-      </w:r>
-      <w:r>
-        <w:rPr>
-          <w:rFonts w:asciiTheme="majorHAnsi" w:hAnsiTheme="majorHAnsi"/>
-        </w:rPr>
-        <w:t>jeu ainsi que la reconnaissance</w:t>
-      </w:r>
-      <w:r>
-        <w:rPr>
-          <w:rFonts w:asciiTheme="majorHAnsi" w:hAnsiTheme="majorHAnsi"/>
-        </w:rPr>
-        <w:t>…</w:t>
-      </w:r>
-    </w:p>
-    <w:p/>
+          <w:color w:val="0070C0"/>
+        </w:rPr>
+        <w:t>repérer les éventuels bugs</w:t>
+      </w:r>
+      <w:r>
+        <w:rPr>
+          <w:rFonts w:asciiTheme="majorHAnsi" w:hAnsiTheme="majorHAnsi"/>
+          <w:color w:val="0070C0"/>
+        </w:rPr>
+        <w:t>, mais aussi de vérifier directement sur la SUR 40 en condition réel (perturbation, entrée non parfaite).</w:t>
+      </w:r>
+    </w:p>
     <w:p>
       <w:pPr>
         <w:rPr>
@@ -14610,211 +14044,162 @@
         <w:t xml:space="preserve"> avec les cartes</w:t>
       </w:r>
     </w:p>
+    <w:p>
+      <w:pPr>
+        <w:rPr>
+          <w:color w:val="0070C0"/>
+        </w:rPr>
+      </w:pPr>
+      <w:r>
+        <w:tab/>
+      </w:r>
+      <w:r>
+        <w:rPr>
+          <w:color w:val="0070C0"/>
+        </w:rPr>
+        <w:t xml:space="preserve">Nous avons réaliser un essai final afin de </w:t>
+      </w:r>
+      <w:r>
+        <w:rPr>
+          <w:color w:val="0070C0"/>
+        </w:rPr>
+        <w:t>s'assurer du bon déroulement de l'application</w:t>
+      </w:r>
+      <w:r>
+        <w:rPr>
+          <w:color w:val="0070C0"/>
+        </w:rPr>
+        <w:t>. Ce test fut concluant, mais il nous a permit de prendre conscience de plusieurs éléments manquant, et de certain défaut de l'application que nous allons vous détailler plus bas.</w:t>
+      </w:r>
+    </w:p>
+    <w:p>
+      <w:pPr>
+        <w:pStyle w:val="Titre1"/>
+        <w:rPr>
+          <w:u w:val="single"/>
+        </w:rPr>
+      </w:pPr>
+      <w:bookmarkStart w:id="44" w:name="_Toc382897190"/>
+      <w:r>
+        <w:rPr>
+          <w:u w:val="single"/>
+        </w:rPr>
+        <w:t>Conclusion</w:t>
+      </w:r>
+      <w:r>
+        <w:rPr>
+          <w:u w:val="single"/>
+        </w:rPr>
+        <w:t xml:space="preserve"> et améliorations</w:t>
+      </w:r>
+      <w:bookmarkEnd w:id="44"/>
+    </w:p>
     <w:p/>
     <w:p>
       <w:pPr>
         <w:pStyle w:val="Titre1"/>
         <w:rPr>
           <w:u w:val="single"/>
-          <w:lang w:val="en-US"/>
-        </w:rPr>
-      </w:pPr>
-      <w:bookmarkStart w:id="44" w:name="_Toc382897190"/>
+        </w:rPr>
+      </w:pPr>
+      <w:bookmarkStart w:id="45" w:name="_Toc382897191"/>
       <w:r>
         <w:rPr>
           <w:u w:val="single"/>
-          <w:lang w:val="en-US"/>
-        </w:rPr>
-        <w:t>Conclusion</w:t>
-      </w:r>
-      <w:r>
-        <w:rPr>
-          <w:u w:val="single"/>
-          <w:lang w:val="en-US"/>
-        </w:rPr>
-        <w:t xml:space="preserve"> </w:t>
-      </w:r>
-      <w:proofErr w:type="gramStart"/>
-      <w:r>
-        <w:rPr>
-          <w:u w:val="single"/>
-          <w:lang w:val="en-US"/>
-        </w:rPr>
-        <w:t>et</w:t>
-      </w:r>
-      <w:proofErr w:type="gramEnd"/>
-      <w:r>
-        <w:rPr>
-          <w:u w:val="single"/>
-          <w:lang w:val="en-US"/>
-        </w:rPr>
-        <w:t xml:space="preserve"> </w:t>
-      </w:r>
-      <w:proofErr w:type="spellStart"/>
-      <w:r>
-        <w:rPr>
-          <w:u w:val="single"/>
-          <w:lang w:val="en-US"/>
-        </w:rPr>
-        <w:t>améliorations</w:t>
-      </w:r>
-      <w:bookmarkEnd w:id="44"/>
-      <w:proofErr w:type="spellEnd"/>
-    </w:p>
-    <w:p>
-      <w:pPr>
-        <w:rPr>
-          <w:lang w:val="en-US"/>
-        </w:rPr>
-      </w:pPr>
+        </w:rPr>
+        <w:t>Remerciement</w:t>
+      </w:r>
+      <w:bookmarkEnd w:id="45"/>
+    </w:p>
+    <w:p/>
+    <w:p>
+      <w:r>
+        <w:t>Nous tenons à remercier</w:t>
+      </w:r>
+      <w:r>
+        <w:t xml:space="preserve"> notre tutrice</w:t>
+      </w:r>
+      <w:r>
+        <w:t xml:space="preserve"> Mme</w:t>
+      </w:r>
+      <w:r>
+        <w:t xml:space="preserve"> A</w:t>
+      </w:r>
+      <w:r>
+        <w:t>délaïde Albouy-</w:t>
+      </w:r>
+      <w:proofErr w:type="spellStart"/>
+      <w:r>
+        <w:t>Kissi</w:t>
+      </w:r>
+      <w:proofErr w:type="spellEnd"/>
+      <w:r>
+        <w:t xml:space="preserve">, ainsi que Mme Delphine </w:t>
+      </w:r>
+      <w:proofErr w:type="spellStart"/>
+      <w:r>
+        <w:t>Huguel</w:t>
+      </w:r>
+      <w:proofErr w:type="spellEnd"/>
+      <w:r>
+        <w:t xml:space="preserve"> qui</w:t>
+      </w:r>
+      <w:r>
+        <w:t xml:space="preserve"> nous</w:t>
+      </w:r>
+      <w:r>
+        <w:t xml:space="preserve"> a été d’une aide précieuse et sans qui nous n’aurions pu aller si loin dans le</w:t>
+      </w:r>
+      <w:r>
+        <w:t xml:space="preserve"> développement du</w:t>
+      </w:r>
+      <w:r>
+        <w:t xml:space="preserve"> projet.</w:t>
+      </w:r>
+    </w:p>
+    <w:p>
+      <w:r>
+        <w:br w:type="page"/>
+      </w:r>
     </w:p>
     <w:p>
       <w:pPr>
         <w:pStyle w:val="Titre1"/>
         <w:rPr>
-          <w:u w:val="single"/>
-        </w:rPr>
-      </w:pPr>
-      <w:bookmarkStart w:id="45" w:name="_Toc382897191"/>
-      <w:r>
-        <w:rPr>
-          <w:u w:val="single"/>
-        </w:rPr>
-        <w:t>Remerciement</w:t>
-      </w:r>
-      <w:bookmarkEnd w:id="45"/>
+          <w:sz w:val="144"/>
+          <w:szCs w:val="144"/>
+        </w:rPr>
+      </w:pPr>
+    </w:p>
+    <w:p>
+      <w:pPr>
+        <w:pStyle w:val="Titre1"/>
+        <w:rPr>
+          <w:sz w:val="144"/>
+          <w:szCs w:val="144"/>
+        </w:rPr>
+      </w:pPr>
+    </w:p>
+    <w:p>
+      <w:pPr>
+        <w:pStyle w:val="Titre1"/>
+        <w:rPr>
+          <w:sz w:val="144"/>
+          <w:szCs w:val="144"/>
+        </w:rPr>
+      </w:pPr>
+      <w:r>
+        <w:rPr>
+          <w:sz w:val="144"/>
+          <w:szCs w:val="144"/>
+        </w:rPr>
+        <w:t>Annexes</w:t>
+      </w:r>
     </w:p>
     <w:p/>
-    <w:p>
-      <w:r>
-        <w:t>Nous tenons à remercier</w:t>
-      </w:r>
-      <w:r>
-        <w:t xml:space="preserve"> notre tutrice</w:t>
-      </w:r>
-      <w:r>
-        <w:t xml:space="preserve"> Mme</w:t>
-      </w:r>
-      <w:r>
-        <w:t xml:space="preserve"> A</w:t>
-      </w:r>
-      <w:r>
-        <w:t>délaïde Albouy-</w:t>
-      </w:r>
-      <w:proofErr w:type="spellStart"/>
-      <w:r>
-        <w:t>Kissi</w:t>
-      </w:r>
-      <w:proofErr w:type="spellEnd"/>
-      <w:r>
-        <w:t xml:space="preserve">, ainsi que Mme Delphine </w:t>
-      </w:r>
-      <w:proofErr w:type="spellStart"/>
-      <w:r>
-        <w:t>Huguel</w:t>
-      </w:r>
-      <w:proofErr w:type="spellEnd"/>
-      <w:r>
-        <w:t xml:space="preserve"> qui</w:t>
-      </w:r>
-      <w:r>
-        <w:t xml:space="preserve"> nous</w:t>
-      </w:r>
-      <w:r>
-        <w:t xml:space="preserve"> a été d’une aide précieuse et sans qui nous n’aurions pu aller si loin dans le</w:t>
-      </w:r>
-      <w:r>
-        <w:t xml:space="preserve"> développement du</w:t>
-      </w:r>
-      <w:r>
-        <w:t xml:space="preserve"> projet.</w:t>
-      </w:r>
-    </w:p>
-    <w:p/>
-    <w:p/>
-    <w:p/>
-    <w:p>
-      <w:pPr>
-        <w:rPr>
-          <w:lang w:val="en-US"/>
-        </w:rPr>
-      </w:pPr>
-      <w:r>
-        <w:rPr>
-          <w:lang w:val="en-US"/>
-        </w:rPr>
-        <w:t>ANNEXES:</w:t>
-      </w:r>
-    </w:p>
-    <w:p>
-      <w:pPr>
-        <w:pStyle w:val="Paragraphedeliste"/>
-        <w:numPr>
-          <w:ilvl w:val="0"/>
-          <w:numId w:val="4"/>
-        </w:numPr>
-        <w:rPr>
-          <w:lang w:val="en-US"/>
-        </w:rPr>
-      </w:pPr>
-      <w:r>
-        <w:rPr>
-          <w:lang w:val="en-US"/>
-        </w:rPr>
-        <w:t xml:space="preserve">Les </w:t>
-      </w:r>
-      <w:proofErr w:type="spellStart"/>
-      <w:r>
-        <w:rPr>
-          <w:lang w:val="en-US"/>
-        </w:rPr>
-        <w:t>règles</w:t>
-      </w:r>
-      <w:proofErr w:type="spellEnd"/>
-    </w:p>
-    <w:p>
-      <w:pPr>
-        <w:pStyle w:val="Paragraphedeliste"/>
-        <w:numPr>
-          <w:ilvl w:val="0"/>
-          <w:numId w:val="4"/>
-        </w:numPr>
-        <w:rPr>
-          <w:lang w:val="en-US"/>
-        </w:rPr>
-      </w:pPr>
-      <w:proofErr w:type="spellStart"/>
-      <w:r>
-        <w:rPr>
-          <w:lang w:val="en-US"/>
-        </w:rPr>
-        <w:t>Carte</w:t>
-      </w:r>
-      <w:r>
-        <w:rPr>
-          <w:lang w:val="en-US"/>
-        </w:rPr>
-        <w:t>s</w:t>
-      </w:r>
-      <w:proofErr w:type="spellEnd"/>
-      <w:r>
-        <w:rPr>
-          <w:lang w:val="en-US"/>
-        </w:rPr>
-        <w:t xml:space="preserve"> du </w:t>
-      </w:r>
-      <w:proofErr w:type="spellStart"/>
-      <w:r>
-        <w:rPr>
-          <w:lang w:val="en-US"/>
-        </w:rPr>
-        <w:t>cHTeMeLe</w:t>
-      </w:r>
-      <w:proofErr w:type="spellEnd"/>
-    </w:p>
     <w:sectPr>
-      <w:headerReference w:type="default" r:id="rId14"/>
-      <w:footerReference w:type="default" r:id="rId15"/>
+      <w:headerReference w:type="default" r:id="rId13"/>
+      <w:footerReference w:type="default" r:id="rId14"/>
       <w:pgSz w:w="11906" w:h="16838"/>
       <w:pgMar w:top="1418" w:right="1134" w:bottom="1418" w:left="2268" w:header="709" w:footer="709" w:gutter="0"/>
       <w:cols w:space="708"/>
@@ -14826,7 +14211,7 @@
 </file>
 
 <file path=word/endnotes.xml><?xml version="1.0" encoding="utf-8"?>
-<w:endnotes xmlns:wpc="http://schemas.microsoft.com/office/word/2010/wordprocessingCanvas" xmlns:mc="http://schemas.openxmlformats.org/markup-compatibility/2006" xmlns:o="urn:schemas-microsoft-com:office:office" xmlns:r="http://schemas.openxmlformats.org/officeDocument/2006/relationships" xmlns:m="http://schemas.openxmlformats.org/officeDocument/2006/math" xmlns:v="urn:schemas-microsoft-com:vml" xmlns:wp14="http://schemas.microsoft.com/office/word/2010/wordprocessingDrawing" xmlns:wp="http://schemas.openxmlformats.org/drawingml/2006/wordprocessingDrawing" xmlns:w10="urn:schemas-microsoft-com:office:word" xmlns:w="http://schemas.openxmlformats.org/wordprocessingml/2006/main" xmlns:w14="http://schemas.microsoft.com/office/word/2010/wordml" xmlns:wpg="http://schemas.microsoft.com/office/word/2010/wordprocessingGroup" xmlns:wpi="http://schemas.microsoft.com/office/word/2010/wordprocessingInk" xmlns:wne="http://schemas.microsoft.com/office/word/2006/wordml" xmlns:wps="http://schemas.microsoft.com/office/word/2010/wordprocessingShape" mc:Ignorable="w14 wp14">
+<w:endnotes xmlns:ve="http://schemas.openxmlformats.org/markup-compatibility/2006" xmlns:o="urn:schemas-microsoft-com:office:office" xmlns:r="http://schemas.openxmlformats.org/officeDocument/2006/relationships" xmlns:m="http://schemas.openxmlformats.org/officeDocument/2006/math" xmlns:v="urn:schemas-microsoft-com:vml" xmlns:wp="http://schemas.openxmlformats.org/drawingml/2006/wordprocessingDrawing" xmlns:w10="urn:schemas-microsoft-com:office:word" xmlns:w="http://schemas.openxmlformats.org/wordprocessingml/2006/main" xmlns:wne="http://schemas.microsoft.com/office/word/2006/wordml">
   <w:endnote w:type="separator" w:id="-1">
     <w:p>
       <w:pPr>
@@ -14851,7 +14236,7 @@
 </file>
 
 <file path=word/footer1.xml><?xml version="1.0" encoding="utf-8"?>
-<w:ftr xmlns:wpc="http://schemas.microsoft.com/office/word/2010/wordprocessingCanvas" xmlns:mc="http://schemas.openxmlformats.org/markup-compatibility/2006" xmlns:o="urn:schemas-microsoft-com:office:office" xmlns:r="http://schemas.openxmlformats.org/officeDocument/2006/relationships" xmlns:m="http://schemas.openxmlformats.org/officeDocument/2006/math" xmlns:v="urn:schemas-microsoft-com:vml" xmlns:wp14="http://schemas.microsoft.com/office/word/2010/wordprocessingDrawing" xmlns:wp="http://schemas.openxmlformats.org/drawingml/2006/wordprocessingDrawing" xmlns:w10="urn:schemas-microsoft-com:office:word" xmlns:w="http://schemas.openxmlformats.org/wordprocessingml/2006/main" xmlns:w14="http://schemas.microsoft.com/office/word/2010/wordml" xmlns:wpg="http://schemas.microsoft.com/office/word/2010/wordprocessingGroup" xmlns:wpi="http://schemas.microsoft.com/office/word/2010/wordprocessingInk" xmlns:wne="http://schemas.microsoft.com/office/word/2006/wordml" xmlns:wps="http://schemas.microsoft.com/office/word/2010/wordprocessingShape" mc:Ignorable="w14 wp14">
+<w:ftr xmlns:ve="http://schemas.openxmlformats.org/markup-compatibility/2006" xmlns:o="urn:schemas-microsoft-com:office:office" xmlns:r="http://schemas.openxmlformats.org/officeDocument/2006/relationships" xmlns:m="http://schemas.openxmlformats.org/officeDocument/2006/math" xmlns:v="urn:schemas-microsoft-com:vml" xmlns:wp="http://schemas.openxmlformats.org/drawingml/2006/wordprocessingDrawing" xmlns:w10="urn:schemas-microsoft-com:office:word" xmlns:w="http://schemas.openxmlformats.org/wordprocessingml/2006/main" xmlns:wne="http://schemas.microsoft.com/office/word/2006/wordml">
   <w:sdt>
     <w:sdtPr>
       <w:id w:val="222040455"/>
@@ -14875,27 +14260,14 @@
           </w:pBdr>
           <w:jc w:val="right"/>
         </w:pPr>
-        <w:r>
-          <w:fldChar w:fldCharType="begin"/>
-        </w:r>
-        <w:r>
-          <w:instrText xml:space="preserve"> PAGE   \* MERGEFORMAT </w:instrText>
-        </w:r>
-        <w:r>
-          <w:fldChar w:fldCharType="separate"/>
-        </w:r>
-        <w:r>
-          <w:rPr>
-            <w:noProof/>
-          </w:rPr>
-          <w:t>4</w:t>
-        </w:r>
-        <w:r>
-          <w:rPr>
-            <w:noProof/>
-          </w:rPr>
-          <w:fldChar w:fldCharType="end"/>
-        </w:r>
+        <w:fldSimple w:instr=" PAGE   \* MERGEFORMAT ">
+          <w:r>
+            <w:rPr>
+              <w:noProof/>
+            </w:rPr>
+            <w:t>19</w:t>
+          </w:r>
+        </w:fldSimple>
         <w:r>
           <w:t xml:space="preserve"> | </w:t>
         </w:r>
@@ -14918,7 +14290,7 @@
 </file>
 
 <file path=word/footnotes.xml><?xml version="1.0" encoding="utf-8"?>
-<w:footnotes xmlns:wpc="http://schemas.microsoft.com/office/word/2010/wordprocessingCanvas" xmlns:mc="http://schemas.openxmlformats.org/markup-compatibility/2006" xmlns:o="urn:schemas-microsoft-com:office:office" xmlns:r="http://schemas.openxmlformats.org/officeDocument/2006/relationships" xmlns:m="http://schemas.openxmlformats.org/officeDocument/2006/math" xmlns:v="urn:schemas-microsoft-com:vml" xmlns:wp14="http://schemas.microsoft.com/office/word/2010/wordprocessingDrawing" xmlns:wp="http://schemas.openxmlformats.org/drawingml/2006/wordprocessingDrawing" xmlns:w10="urn:schemas-microsoft-com:office:word" xmlns:w="http://schemas.openxmlformats.org/wordprocessingml/2006/main" xmlns:w14="http://schemas.microsoft.com/office/word/2010/wordml" xmlns:wpg="http://schemas.microsoft.com/office/word/2010/wordprocessingGroup" xmlns:wpi="http://schemas.microsoft.com/office/word/2010/wordprocessingInk" xmlns:wne="http://schemas.microsoft.com/office/word/2006/wordml" xmlns:wps="http://schemas.microsoft.com/office/word/2010/wordprocessingShape" mc:Ignorable="w14 wp14">
+<w:footnotes xmlns:ve="http://schemas.openxmlformats.org/markup-compatibility/2006" xmlns:o="urn:schemas-microsoft-com:office:office" xmlns:r="http://schemas.openxmlformats.org/officeDocument/2006/relationships" xmlns:m="http://schemas.openxmlformats.org/officeDocument/2006/math" xmlns:v="urn:schemas-microsoft-com:vml" xmlns:wp="http://schemas.openxmlformats.org/drawingml/2006/wordprocessingDrawing" xmlns:w10="urn:schemas-microsoft-com:office:word" xmlns:w="http://schemas.openxmlformats.org/wordprocessingml/2006/main" xmlns:wne="http://schemas.microsoft.com/office/word/2006/wordml">
   <w:footnote w:type="separator" w:id="-1">
     <w:p>
       <w:pPr>
@@ -14943,7 +14315,7 @@
 </file>
 
 <file path=word/header1.xml><?xml version="1.0" encoding="utf-8"?>
-<w:hdr xmlns:wpc="http://schemas.microsoft.com/office/word/2010/wordprocessingCanvas" xmlns:mc="http://schemas.openxmlformats.org/markup-compatibility/2006" xmlns:o="urn:schemas-microsoft-com:office:office" xmlns:r="http://schemas.openxmlformats.org/officeDocument/2006/relationships" xmlns:m="http://schemas.openxmlformats.org/officeDocument/2006/math" xmlns:v="urn:schemas-microsoft-com:vml" xmlns:wp14="http://schemas.microsoft.com/office/word/2010/wordprocessingDrawing" xmlns:wp="http://schemas.openxmlformats.org/drawingml/2006/wordprocessingDrawing" xmlns:w10="urn:schemas-microsoft-com:office:word" xmlns:w="http://schemas.openxmlformats.org/wordprocessingml/2006/main" xmlns:w14="http://schemas.microsoft.com/office/word/2010/wordml" xmlns:wpg="http://schemas.microsoft.com/office/word/2010/wordprocessingGroup" xmlns:wpi="http://schemas.microsoft.com/office/word/2010/wordprocessingInk" xmlns:wne="http://schemas.microsoft.com/office/word/2006/wordml" xmlns:wps="http://schemas.microsoft.com/office/word/2010/wordprocessingShape" mc:Ignorable="w14 wp14">
+<w:hdr xmlns:ve="http://schemas.openxmlformats.org/markup-compatibility/2006" xmlns:o="urn:schemas-microsoft-com:office:office" xmlns:r="http://schemas.openxmlformats.org/officeDocument/2006/relationships" xmlns:m="http://schemas.openxmlformats.org/officeDocument/2006/math" xmlns:v="urn:schemas-microsoft-com:vml" xmlns:wp="http://schemas.openxmlformats.org/drawingml/2006/wordprocessingDrawing" xmlns:w10="urn:schemas-microsoft-com:office:word" xmlns:w="http://schemas.openxmlformats.org/wordprocessingml/2006/main" xmlns:wne="http://schemas.microsoft.com/office/word/2006/wordml">
   <w:p>
     <w:pPr>
       <w:pStyle w:val="En-tte"/>
@@ -14956,7 +14328,7 @@
 </file>
 
 <file path=word/numbering.xml><?xml version="1.0" encoding="utf-8"?>
-<w:numbering xmlns:wpc="http://schemas.microsoft.com/office/word/2010/wordprocessingCanvas" xmlns:mc="http://schemas.openxmlformats.org/markup-compatibility/2006" xmlns:o="urn:schemas-microsoft-com:office:office" xmlns:r="http://schemas.openxmlformats.org/officeDocument/2006/relationships" xmlns:m="http://schemas.openxmlformats.org/officeDocument/2006/math" xmlns:v="urn:schemas-microsoft-com:vml" xmlns:wp14="http://schemas.microsoft.com/office/word/2010/wordprocessingDrawing" xmlns:wp="http://schemas.openxmlformats.org/drawingml/2006/wordprocessingDrawing" xmlns:w10="urn:schemas-microsoft-com:office:word" xmlns:w="http://schemas.openxmlformats.org/wordprocessingml/2006/main" xmlns:w14="http://schemas.microsoft.com/office/word/2010/wordml" xmlns:wpg="http://schemas.microsoft.com/office/word/2010/wordprocessingGroup" xmlns:wpi="http://schemas.microsoft.com/office/word/2010/wordprocessingInk" xmlns:wne="http://schemas.microsoft.com/office/word/2006/wordml" xmlns:wps="http://schemas.microsoft.com/office/word/2010/wordprocessingShape" mc:Ignorable="w14 wp14">
+<w:numbering xmlns:ve="http://schemas.openxmlformats.org/markup-compatibility/2006" xmlns:o="urn:schemas-microsoft-com:office:office" xmlns:r="http://schemas.openxmlformats.org/officeDocument/2006/relationships" xmlns:m="http://schemas.openxmlformats.org/officeDocument/2006/math" xmlns:v="urn:schemas-microsoft-com:vml" xmlns:wp="http://schemas.openxmlformats.org/drawingml/2006/wordprocessingDrawing" xmlns:w10="urn:schemas-microsoft-com:office:word" xmlns:w="http://schemas.openxmlformats.org/wordprocessingml/2006/main" xmlns:wne="http://schemas.microsoft.com/office/word/2006/wordml">
   <w:abstractNum w:abstractNumId="0">
     <w:nsid w:val="187E5144"/>
     <w:multiLevelType w:val="hybridMultilevel"/>
@@ -15841,7 +15213,7 @@
 </file>
 
 <file path=word/styles.xml><?xml version="1.0" encoding="utf-8"?>
-<w:styles xmlns:mc="http://schemas.openxmlformats.org/markup-compatibility/2006" xmlns:r="http://schemas.openxmlformats.org/officeDocument/2006/relationships" xmlns:w="http://schemas.openxmlformats.org/wordprocessingml/2006/main" xmlns:w14="http://schemas.microsoft.com/office/word/2010/wordml" mc:Ignorable="w14">
+<w:styles xmlns:r="http://schemas.openxmlformats.org/officeDocument/2006/relationships" xmlns:w="http://schemas.openxmlformats.org/wordprocessingml/2006/main">
   <w:docDefaults>
     <w:rPrDefault>
       <w:rPr>
@@ -16109,6 +15481,7 @@
     <w:uiPriority w:val="99"/>
     <w:semiHidden/>
     <w:unhideWhenUsed/>
+    <w:qFormat/>
     <w:tblPr>
       <w:tblInd w:w="0" w:type="dxa"/>
       <w:tblCellMar>
@@ -17279,7 +16652,7 @@
 </file>
 
 <file path=customXml/itemProps1.xml><?xml version="1.0" encoding="utf-8"?>
-<ds:datastoreItem xmlns:ds="http://schemas.openxmlformats.org/officeDocument/2006/customXml" ds:itemID="{BF60556D-BEA6-458D-B5B1-1B3B157BAF20}">
+<ds:datastoreItem xmlns:ds="http://schemas.openxmlformats.org/officeDocument/2006/customXml" ds:itemID="{D2341208-4DD5-45FF-B9D4-32B7C8971C73}">
   <ds:schemaRefs>
     <ds:schemaRef ds:uri="http://schemas.openxmlformats.org/officeDocument/2006/bibliography"/>
   </ds:schemaRefs>

</xml_diff>